<commit_message>
Adding another small part in the report
</commit_message>
<xml_diff>
--- a/TIC.docx
+++ b/TIC.docx
@@ -128,6 +128,7 @@
         <w:p>
           <w:pPr>
             <w:spacing w:line="360" w:lineRule="auto"/>
+            <w:jc w:val="both"/>
             <w:rPr>
               <w:rFonts w:asciiTheme="majorBidi" w:hAnsiTheme="majorBidi" w:cstheme="majorBidi"/>
             </w:rPr>
@@ -136,6 +137,7 @@
         <w:p>
           <w:pPr>
             <w:spacing w:line="360" w:lineRule="auto"/>
+            <w:jc w:val="both"/>
           </w:pPr>
           <w:r>
             <w:rPr>
@@ -216,22 +218,25 @@
         <w:p>
           <w:pPr>
             <w:spacing w:line="360" w:lineRule="auto"/>
+            <w:jc w:val="both"/>
           </w:pPr>
         </w:p>
         <w:p>
           <w:pPr>
             <w:spacing w:line="360" w:lineRule="auto"/>
+            <w:jc w:val="both"/>
           </w:pPr>
         </w:p>
         <w:p>
           <w:pPr>
             <w:spacing w:line="360" w:lineRule="auto"/>
+            <w:jc w:val="both"/>
           </w:pPr>
         </w:p>
         <w:p>
           <w:pPr>
             <w:spacing w:line="360" w:lineRule="auto"/>
-            <w:jc w:val="center"/>
+            <w:jc w:val="both"/>
             <w:rPr>
               <w:sz w:val="32"/>
               <w:szCs w:val="32"/>
@@ -241,7 +246,7 @@
         <w:p>
           <w:pPr>
             <w:spacing w:line="360" w:lineRule="auto"/>
-            <w:jc w:val="center"/>
+            <w:jc w:val="both"/>
             <w:rPr>
               <w:sz w:val="40"/>
               <w:szCs w:val="40"/>
@@ -351,25 +356,7 @@
                                     <w:sz w:val="40"/>
                                     <w:szCs w:val="40"/>
                                   </w:rPr>
-                                  <w:t xml:space="preserve">Information </w:t>
-                                </w:r>
-                                <w:r>
-                                  <w:rPr>
-                                    <w:rFonts w:asciiTheme="majorBidi" w:hAnsiTheme="majorBidi" w:cstheme="majorBidi"/>
-                                    <w:color w:val="002060"/>
-                                    <w:sz w:val="40"/>
-                                    <w:szCs w:val="40"/>
-                                  </w:rPr>
-                                  <w:t>a</w:t>
-                                </w:r>
-                                <w:r>
-                                  <w:rPr>
-                                    <w:rFonts w:asciiTheme="majorBidi" w:hAnsiTheme="majorBidi" w:cstheme="majorBidi"/>
-                                    <w:color w:val="002060"/>
-                                    <w:sz w:val="40"/>
-                                    <w:szCs w:val="40"/>
-                                  </w:rPr>
-                                  <w:t xml:space="preserve">nd Communication Technologies </w:t>
+                                  <w:t xml:space="preserve">Information and Communication Technologies </w:t>
                                 </w:r>
                                 <w:r>
                                   <w:rPr>
@@ -483,25 +470,7 @@
                               <w:sz w:val="40"/>
                               <w:szCs w:val="40"/>
                             </w:rPr>
-                            <w:t xml:space="preserve">Information </w:t>
-                          </w:r>
-                          <w:r>
-                            <w:rPr>
-                              <w:rFonts w:asciiTheme="majorBidi" w:hAnsiTheme="majorBidi" w:cstheme="majorBidi"/>
-                              <w:color w:val="002060"/>
-                              <w:sz w:val="40"/>
-                              <w:szCs w:val="40"/>
-                            </w:rPr>
-                            <w:t>a</w:t>
-                          </w:r>
-                          <w:r>
-                            <w:rPr>
-                              <w:rFonts w:asciiTheme="majorBidi" w:hAnsiTheme="majorBidi" w:cstheme="majorBidi"/>
-                              <w:color w:val="002060"/>
-                              <w:sz w:val="40"/>
-                              <w:szCs w:val="40"/>
-                            </w:rPr>
-                            <w:t xml:space="preserve">nd Communication Technologies </w:t>
+                            <w:t xml:space="preserve">Information and Communication Technologies </w:t>
                           </w:r>
                           <w:r>
                             <w:rPr>
@@ -568,7 +537,7 @@
         <w:p>
           <w:pPr>
             <w:spacing w:line="360" w:lineRule="auto"/>
-            <w:jc w:val="center"/>
+            <w:jc w:val="both"/>
             <w:rPr>
               <w:sz w:val="32"/>
               <w:szCs w:val="32"/>
@@ -578,7 +547,7 @@
         <w:p>
           <w:pPr>
             <w:spacing w:line="360" w:lineRule="auto"/>
-            <w:jc w:val="center"/>
+            <w:jc w:val="both"/>
             <w:rPr>
               <w:sz w:val="32"/>
               <w:szCs w:val="32"/>
@@ -588,6 +557,7 @@
         <w:p>
           <w:pPr>
             <w:spacing w:line="360" w:lineRule="auto"/>
+            <w:jc w:val="both"/>
             <w:rPr>
               <w:sz w:val="36"/>
               <w:szCs w:val="36"/>
@@ -597,6 +567,7 @@
         <w:p>
           <w:pPr>
             <w:spacing w:line="360" w:lineRule="auto"/>
+            <w:jc w:val="both"/>
             <w:rPr>
               <w:sz w:val="36"/>
               <w:szCs w:val="36"/>
@@ -606,6 +577,7 @@
         <w:p>
           <w:pPr>
             <w:spacing w:line="360" w:lineRule="auto"/>
+            <w:jc w:val="both"/>
             <w:rPr>
               <w:rFonts w:asciiTheme="majorBidi" w:hAnsiTheme="majorBidi" w:cstheme="majorBidi"/>
               <w:sz w:val="36"/>
@@ -655,6 +627,7 @@
               <w:numId w:val="4"/>
             </w:numPr>
             <w:spacing w:line="360" w:lineRule="auto"/>
+            <w:jc w:val="both"/>
             <w:rPr>
               <w:rFonts w:asciiTheme="majorBidi" w:hAnsiTheme="majorBidi" w:cstheme="majorBidi"/>
               <w:sz w:val="28"/>
@@ -716,6 +689,7 @@
               <w:numId w:val="4"/>
             </w:numPr>
             <w:spacing w:line="360" w:lineRule="auto"/>
+            <w:jc w:val="both"/>
             <w:rPr>
               <w:rFonts w:asciiTheme="majorBidi" w:hAnsiTheme="majorBidi" w:cstheme="majorBidi"/>
               <w:sz w:val="28"/>
@@ -739,6 +713,7 @@
               <w:numId w:val="4"/>
             </w:numPr>
             <w:spacing w:line="360" w:lineRule="auto"/>
+            <w:jc w:val="both"/>
             <w:rPr>
               <w:rFonts w:asciiTheme="majorBidi" w:hAnsiTheme="majorBidi" w:cstheme="majorBidi"/>
               <w:sz w:val="28"/>
@@ -790,6 +765,7 @@
               <w:numId w:val="4"/>
             </w:numPr>
             <w:spacing w:line="360" w:lineRule="auto"/>
+            <w:jc w:val="both"/>
             <w:rPr>
               <w:rFonts w:asciiTheme="majorBidi" w:hAnsiTheme="majorBidi" w:cstheme="majorBidi"/>
               <w:sz w:val="28"/>
@@ -823,6 +799,7 @@
               <w:numId w:val="4"/>
             </w:numPr>
             <w:spacing w:line="360" w:lineRule="auto"/>
+            <w:jc w:val="both"/>
             <w:rPr>
               <w:rFonts w:asciiTheme="majorBidi" w:hAnsiTheme="majorBidi" w:cstheme="majorBidi"/>
               <w:sz w:val="28"/>
@@ -866,6 +843,7 @@
               <w:numId w:val="4"/>
             </w:numPr>
             <w:spacing w:line="360" w:lineRule="auto"/>
+            <w:jc w:val="both"/>
             <w:rPr>
               <w:rFonts w:asciiTheme="majorBidi" w:hAnsiTheme="majorBidi" w:cstheme="majorBidi"/>
               <w:sz w:val="24"/>
@@ -914,7 +892,7 @@
               <w:tab w:val="left" w:pos="4128"/>
             </w:tabs>
             <w:spacing w:line="360" w:lineRule="auto"/>
-            <w:jc w:val="center"/>
+            <w:jc w:val="both"/>
             <w:rPr>
               <w:sz w:val="28"/>
               <w:szCs w:val="28"/>
@@ -927,6 +905,7 @@
               <w:tab w:val="left" w:pos="4128"/>
             </w:tabs>
             <w:spacing w:line="360" w:lineRule="auto"/>
+            <w:jc w:val="both"/>
           </w:pPr>
           <w:r>
             <w:tab/>
@@ -937,6 +916,7 @@
     <w:p>
       <w:pPr>
         <w:spacing w:line="360" w:lineRule="auto"/>
+        <w:jc w:val="both"/>
       </w:pPr>
       <w:r>
         <w:br w:type="page"/>
@@ -945,6 +925,7 @@
     <w:p>
       <w:pPr>
         <w:spacing w:line="360" w:lineRule="auto"/>
+        <w:jc w:val="both"/>
         <w:rPr>
           <w:rFonts w:asciiTheme="majorBidi" w:hAnsiTheme="majorBidi" w:cstheme="majorBidi"/>
           <w:b/>
@@ -981,15 +962,7 @@
           <w:sz w:val="24"/>
           <w:szCs w:val="24"/>
         </w:rPr>
-        <w:t>Information and Communication Technologies (ICT) represent a broad category encompassing a range of technologies designed to facilitate the acquisition, storage, processing, and dissemination of information.</w:t>
-      </w:r>
-      <w:r>
-        <w:rPr>
-          <w:rFonts w:ascii="Times New Roman" w:hAnsi="Times New Roman" w:cs="Times New Roman"/>
-          <w:sz w:val="24"/>
-          <w:szCs w:val="24"/>
-        </w:rPr>
-        <w:t xml:space="preserve"> </w:t>
+        <w:t xml:space="preserve">Information and Communication Technologies (ICT) represent a broad category encompassing a range of technologies designed to facilitate the acquisition, storage, processing, and dissemination of information. </w:t>
       </w:r>
       <w:r>
         <w:rPr>
@@ -1040,25 +1013,7 @@
           <w:szCs w:val="24"/>
           <w:shd w:val="clear" w:color="auto" w:fill="FFFFFF"/>
         </w:rPr>
-        <w:t>ICT is often used as a synonym for information technology (IT), but the two terms can have slightly different meanings when used in different contexts.</w:t>
-      </w:r>
-      <w:r>
-        <w:rPr>
-          <w:rFonts w:ascii="Times New Roman" w:hAnsi="Times New Roman" w:cs="Times New Roman"/>
-          <w:sz w:val="24"/>
-          <w:szCs w:val="24"/>
-          <w:shd w:val="clear" w:color="auto" w:fill="FFFFFF"/>
-        </w:rPr>
-        <w:t xml:space="preserve"> </w:t>
-      </w:r>
-      <w:r>
-        <w:rPr>
-          <w:rFonts w:ascii="Times New Roman" w:hAnsi="Times New Roman" w:cs="Times New Roman"/>
-          <w:sz w:val="24"/>
-          <w:szCs w:val="24"/>
-          <w:shd w:val="clear" w:color="auto" w:fill="FFFFFF"/>
-        </w:rPr>
-        <w:t>In some industries, IT only applies to </w:t>
+        <w:t>ICT is often used as a synonym for information technology (IT), but the two terms can have slightly different meanings when used in different contexts. In some industries, IT only applies to </w:t>
       </w:r>
       <w:hyperlink r:id="rId9" w:history="1">
         <w:r>
@@ -1134,16 +1089,7 @@
           <w:szCs w:val="24"/>
           <w:shd w:val="clear" w:color="auto" w:fill="FFFFFF"/>
         </w:rPr>
-        <w:t xml:space="preserve"> </w:t>
-      </w:r>
-      <w:r>
-        <w:rPr>
-          <w:rFonts w:ascii="Times New Roman" w:hAnsi="Times New Roman" w:cs="Times New Roman"/>
-          <w:sz w:val="24"/>
-          <w:szCs w:val="24"/>
-          <w:shd w:val="clear" w:color="auto" w:fill="FFFFFF"/>
-        </w:rPr>
-        <w:t>IT is often considered to be a subset of ICT that deals with the technical aspects of managing information, while ICT is a broader term that encompasses both IT and communication technologies.</w:t>
+        <w:t xml:space="preserve"> IT is often considered to be a subset of ICT that deals with the technical aspects of managing information, while ICT is a broader term that encompasses both IT and communication technologies.</w:t>
       </w:r>
       <w:r>
         <w:rPr>
@@ -1223,6 +1169,7 @@
       <w:pPr>
         <w:spacing w:line="360" w:lineRule="auto"/>
         <w:ind w:firstLine="360"/>
+        <w:jc w:val="both"/>
         <w:rPr>
           <w:rFonts w:ascii="Times New Roman" w:hAnsi="Times New Roman" w:cs="Times New Roman"/>
           <w:spacing w:val="-1"/>
@@ -1239,42 +1186,13 @@
           <w:szCs w:val="24"/>
           <w:shd w:val="clear" w:color="auto" w:fill="FFFFFF"/>
         </w:rPr>
-        <w:t xml:space="preserve">Information and Communication Technology (ICT) has undergone tremendous changes since its </w:t>
-      </w:r>
-      <w:r>
-        <w:rPr>
-          <w:rFonts w:ascii="Times New Roman" w:hAnsi="Times New Roman" w:cs="Times New Roman"/>
-          <w:spacing w:val="-1"/>
-          <w:sz w:val="24"/>
-          <w:szCs w:val="24"/>
-          <w:shd w:val="clear" w:color="auto" w:fill="FFFFFF"/>
-        </w:rPr>
-        <w:t>beginning</w:t>
-      </w:r>
-      <w:r>
-        <w:rPr>
-          <w:rFonts w:ascii="Times New Roman" w:hAnsi="Times New Roman" w:cs="Times New Roman"/>
-          <w:spacing w:val="-1"/>
-          <w:sz w:val="24"/>
-          <w:szCs w:val="24"/>
-          <w:shd w:val="clear" w:color="auto" w:fill="FFFFFF"/>
-        </w:rPr>
-        <w:t>. The evolution of ICT applications has been driven by technological advancements, changing user needs, and the desire for greater efficiency and effectiveness in communication and information management.</w:t>
-      </w:r>
-      <w:r>
-        <w:rPr>
-          <w:rFonts w:ascii="Times New Roman" w:hAnsi="Times New Roman" w:cs="Times New Roman"/>
-          <w:spacing w:val="-1"/>
-          <w:sz w:val="24"/>
-          <w:szCs w:val="24"/>
-          <w:shd w:val="clear" w:color="auto" w:fill="FFFFFF"/>
-        </w:rPr>
-        <w:t xml:space="preserve"> This evolution had undergone major stages:</w:t>
+        <w:t>Information and Communication Technology (ICT) has undergone tremendous changes since its beginning. The evolution of ICT applications has been driven by technological advancements, changing user needs, and the desire for greater efficiency and effectiveness in communication and information management. This evolution had undergone major stages:</w:t>
       </w:r>
     </w:p>
     <w:p>
       <w:pPr>
         <w:spacing w:line="360" w:lineRule="auto"/>
+        <w:jc w:val="both"/>
         <w:rPr>
           <w:rFonts w:ascii="Times New Roman" w:hAnsi="Times New Roman" w:cs="Times New Roman"/>
           <w:spacing w:val="-1"/>
@@ -2029,6 +1947,7 @@
         </w:numPr>
         <w:shd w:val="clear" w:color="auto" w:fill="FFFFFF"/>
         <w:spacing w:before="514" w:beforeAutospacing="0" w:after="0" w:afterAutospacing="0" w:line="480" w:lineRule="atLeast"/>
+        <w:jc w:val="both"/>
         <w:rPr>
           <w:b/>
           <w:bCs/>
@@ -2320,45 +2239,396 @@
       </w:r>
     </w:p>
     <w:p>
+      <w:pPr>
+        <w:jc w:val="both"/>
+        <w:rPr>
+          <w:rFonts w:ascii="Times New Roman" w:hAnsi="Times New Roman" w:cs="Times New Roman"/>
+          <w:b/>
+          <w:bCs/>
+          <w:sz w:val="32"/>
+          <w:szCs w:val="32"/>
+        </w:rPr>
+      </w:pPr>
       <w:r>
         <w:br w:type="page"/>
       </w:r>
+      <w:r>
+        <w:rPr>
+          <w:rFonts w:ascii="Times New Roman" w:hAnsi="Times New Roman" w:cs="Times New Roman"/>
+          <w:b/>
+          <w:bCs/>
+          <w:sz w:val="32"/>
+          <w:szCs w:val="32"/>
+        </w:rPr>
+        <w:lastRenderedPageBreak/>
+        <w:t>The Impact of TIC:</w:t>
+      </w:r>
+    </w:p>
+    <w:p>
+      <w:pPr>
+        <w:ind w:firstLine="420"/>
+        <w:jc w:val="both"/>
+        <w:rPr>
+          <w:rFonts w:ascii="Times New Roman" w:hAnsi="Times New Roman" w:cs="Times New Roman"/>
+          <w:sz w:val="24"/>
+          <w:szCs w:val="24"/>
+        </w:rPr>
+      </w:pPr>
+      <w:r>
+        <w:rPr>
+          <w:rFonts w:ascii="Times New Roman" w:hAnsi="Times New Roman" w:cs="Times New Roman"/>
+          <w:sz w:val="24"/>
+          <w:szCs w:val="24"/>
+        </w:rPr>
+        <w:t>The impact of Information and Communication Technology (ICT) is profound and pervasive across various aspects of society</w:t>
+      </w:r>
+      <w:r>
+        <w:rPr>
+          <w:rFonts w:ascii="Times New Roman" w:hAnsi="Times New Roman" w:cs="Times New Roman"/>
+          <w:sz w:val="24"/>
+          <w:szCs w:val="24"/>
+        </w:rPr>
+        <w:t xml:space="preserve"> </w:t>
+      </w:r>
+      <w:r>
+        <w:rPr>
+          <w:rFonts w:ascii="Times New Roman" w:hAnsi="Times New Roman" w:cs="Times New Roman"/>
+          <w:sz w:val="24"/>
+          <w:szCs w:val="24"/>
+        </w:rPr>
+        <w:t>and individual lives.</w:t>
+      </w:r>
+      <w:r>
+        <w:rPr>
+          <w:rFonts w:ascii="Times New Roman" w:hAnsi="Times New Roman" w:cs="Times New Roman"/>
+          <w:sz w:val="24"/>
+          <w:szCs w:val="24"/>
+        </w:rPr>
+        <w:t xml:space="preserve"> Notably:</w:t>
+      </w:r>
+    </w:p>
+    <w:p>
+      <w:pPr>
+        <w:jc w:val="both"/>
+        <w:rPr>
+          <w:rFonts w:ascii="Times New Roman" w:hAnsi="Times New Roman" w:cs="Times New Roman"/>
+          <w:sz w:val="24"/>
+          <w:szCs w:val="24"/>
+        </w:rPr>
+      </w:pPr>
+    </w:p>
+    <w:p>
+      <w:pPr>
+        <w:pStyle w:val="ListParagraph"/>
+        <w:numPr>
+          <w:ilvl w:val="0"/>
+          <w:numId w:val="17"/>
+        </w:numPr>
+        <w:jc w:val="both"/>
+        <w:rPr>
+          <w:rFonts w:ascii="Times New Roman" w:hAnsi="Times New Roman" w:cs="Times New Roman"/>
+          <w:b/>
+          <w:bCs/>
+          <w:sz w:val="28"/>
+          <w:szCs w:val="28"/>
+        </w:rPr>
+      </w:pPr>
+      <w:r>
+        <w:rPr>
+          <w:rFonts w:ascii="Times New Roman" w:hAnsi="Times New Roman" w:cs="Times New Roman"/>
+          <w:b/>
+          <w:bCs/>
+          <w:sz w:val="28"/>
+          <w:szCs w:val="28"/>
+        </w:rPr>
+        <w:t>Education:</w:t>
+      </w:r>
+    </w:p>
+    <w:p>
+      <w:pPr>
+        <w:ind w:firstLine="420"/>
+        <w:jc w:val="both"/>
+        <w:rPr>
+          <w:rFonts w:ascii="Times New Roman" w:hAnsi="Times New Roman" w:cs="Times New Roman"/>
+          <w:sz w:val="24"/>
+          <w:szCs w:val="24"/>
+        </w:rPr>
+      </w:pPr>
+      <w:r>
+        <w:rPr>
+          <w:rFonts w:ascii="Times New Roman" w:hAnsi="Times New Roman" w:cs="Times New Roman"/>
+          <w:b/>
+          <w:bCs/>
+          <w:sz w:val="24"/>
+          <w:szCs w:val="24"/>
+        </w:rPr>
+        <w:t>E-Learning:</w:t>
+      </w:r>
+      <w:r>
+        <w:rPr>
+          <w:rFonts w:ascii="Times New Roman" w:hAnsi="Times New Roman" w:cs="Times New Roman"/>
+          <w:sz w:val="24"/>
+          <w:szCs w:val="24"/>
+        </w:rPr>
+        <w:t xml:space="preserve"> ICT has facilitated the growth of e-learning, making education accessible to a global audience. Online courses, educational apps, and digital resources have expanded learning opportunities.</w:t>
+      </w:r>
+    </w:p>
+    <w:p>
+      <w:pPr>
+        <w:ind w:firstLine="360"/>
+        <w:jc w:val="both"/>
+        <w:rPr>
+          <w:rFonts w:ascii="Times New Roman" w:hAnsi="Times New Roman" w:cs="Times New Roman"/>
+          <w:sz w:val="24"/>
+          <w:szCs w:val="24"/>
+        </w:rPr>
+      </w:pPr>
+      <w:r>
+        <w:rPr>
+          <w:rFonts w:ascii="Times New Roman" w:hAnsi="Times New Roman" w:cs="Times New Roman"/>
+          <w:b/>
+          <w:bCs/>
+          <w:sz w:val="24"/>
+          <w:szCs w:val="24"/>
+        </w:rPr>
+        <w:t>Remote Learning:</w:t>
+      </w:r>
+      <w:r>
+        <w:rPr>
+          <w:rFonts w:ascii="Times New Roman" w:hAnsi="Times New Roman" w:cs="Times New Roman"/>
+          <w:sz w:val="24"/>
+          <w:szCs w:val="24"/>
+        </w:rPr>
+        <w:t xml:space="preserve"> Especially evident during global events like the COVID-19 pandemic, ICT has allowed for remote learning, enabling students to access educational materials from home.</w:t>
+      </w:r>
+    </w:p>
+    <w:p>
+      <w:pPr>
+        <w:jc w:val="both"/>
+        <w:rPr>
+          <w:rFonts w:ascii="Times New Roman" w:hAnsi="Times New Roman" w:cs="Times New Roman"/>
+          <w:sz w:val="24"/>
+          <w:szCs w:val="24"/>
+        </w:rPr>
+      </w:pPr>
+    </w:p>
+    <w:p>
+      <w:pPr>
+        <w:pStyle w:val="ListParagraph"/>
+        <w:numPr>
+          <w:ilvl w:val="0"/>
+          <w:numId w:val="18"/>
+        </w:numPr>
+        <w:jc w:val="both"/>
+        <w:rPr>
+          <w:rFonts w:ascii="Times New Roman" w:hAnsi="Times New Roman" w:cs="Times New Roman"/>
+          <w:b/>
+          <w:bCs/>
+          <w:sz w:val="28"/>
+          <w:szCs w:val="28"/>
+        </w:rPr>
+      </w:pPr>
+      <w:r>
+        <w:rPr>
+          <w:rFonts w:ascii="Times New Roman" w:hAnsi="Times New Roman" w:cs="Times New Roman"/>
+          <w:b/>
+          <w:bCs/>
+          <w:sz w:val="28"/>
+          <w:szCs w:val="28"/>
+        </w:rPr>
+        <w:t>Business and Economy:</w:t>
+      </w:r>
+    </w:p>
+    <w:p>
+      <w:pPr>
+        <w:ind w:firstLine="360"/>
+        <w:jc w:val="both"/>
+        <w:rPr>
+          <w:rFonts w:ascii="Times New Roman" w:hAnsi="Times New Roman" w:cs="Times New Roman"/>
+          <w:sz w:val="24"/>
+          <w:szCs w:val="24"/>
+        </w:rPr>
+      </w:pPr>
+      <w:r>
+        <w:rPr>
+          <w:rFonts w:ascii="Times New Roman" w:hAnsi="Times New Roman" w:cs="Times New Roman"/>
+          <w:b/>
+          <w:bCs/>
+          <w:sz w:val="24"/>
+          <w:szCs w:val="24"/>
+        </w:rPr>
+        <w:t>Automation and Efficiency:</w:t>
+      </w:r>
+      <w:r>
+        <w:rPr>
+          <w:rFonts w:ascii="Times New Roman" w:hAnsi="Times New Roman" w:cs="Times New Roman"/>
+          <w:sz w:val="24"/>
+          <w:szCs w:val="24"/>
+        </w:rPr>
+        <w:t xml:space="preserve"> ICT has increased efficiency in business operations through automation, data analytics, and enterprise resource planning (ERP) systems.</w:t>
+      </w:r>
+    </w:p>
+    <w:p>
+      <w:pPr>
+        <w:ind w:firstLine="360"/>
+        <w:jc w:val="both"/>
+        <w:rPr>
+          <w:rFonts w:ascii="Times New Roman" w:hAnsi="Times New Roman" w:cs="Times New Roman"/>
+          <w:sz w:val="24"/>
+          <w:szCs w:val="24"/>
+        </w:rPr>
+      </w:pPr>
+      <w:r>
+        <w:rPr>
+          <w:rFonts w:ascii="Times New Roman" w:hAnsi="Times New Roman" w:cs="Times New Roman"/>
+          <w:b/>
+          <w:bCs/>
+          <w:sz w:val="24"/>
+          <w:szCs w:val="24"/>
+        </w:rPr>
+        <w:t>E-commerce</w:t>
+      </w:r>
+      <w:r>
+        <w:rPr>
+          <w:rFonts w:ascii="Times New Roman" w:hAnsi="Times New Roman" w:cs="Times New Roman"/>
+          <w:sz w:val="24"/>
+          <w:szCs w:val="24"/>
+        </w:rPr>
+        <w:t>: The rise of the internet has given birth to e-commerce, transforming the way goods and services are bought and sold. Online platforms enable global transactions and marketplaces.</w:t>
+      </w:r>
+    </w:p>
+    <w:p>
+      <w:pPr>
+        <w:jc w:val="both"/>
+        <w:rPr>
+          <w:rFonts w:ascii="Times New Roman" w:hAnsi="Times New Roman" w:cs="Times New Roman"/>
+          <w:sz w:val="24"/>
+          <w:szCs w:val="24"/>
+        </w:rPr>
+      </w:pPr>
+    </w:p>
+    <w:p>
+      <w:pPr>
+        <w:pStyle w:val="ListParagraph"/>
+        <w:numPr>
+          <w:ilvl w:val="0"/>
+          <w:numId w:val="19"/>
+        </w:numPr>
+        <w:jc w:val="both"/>
+        <w:rPr>
+          <w:rFonts w:ascii="Times New Roman" w:hAnsi="Times New Roman" w:cs="Times New Roman"/>
+          <w:b/>
+          <w:bCs/>
+          <w:sz w:val="28"/>
+          <w:szCs w:val="28"/>
+        </w:rPr>
+      </w:pPr>
+      <w:r>
+        <w:rPr>
+          <w:rFonts w:ascii="Times New Roman" w:hAnsi="Times New Roman" w:cs="Times New Roman"/>
+          <w:b/>
+          <w:bCs/>
+          <w:sz w:val="28"/>
+          <w:szCs w:val="28"/>
+        </w:rPr>
+        <w:t>Healthcare:</w:t>
+      </w:r>
+    </w:p>
+    <w:p>
+      <w:pPr>
+        <w:ind w:firstLine="360"/>
+        <w:jc w:val="both"/>
+        <w:rPr>
+          <w:rFonts w:ascii="Times New Roman" w:hAnsi="Times New Roman" w:cs="Times New Roman"/>
+          <w:sz w:val="24"/>
+          <w:szCs w:val="24"/>
+        </w:rPr>
+      </w:pPr>
+      <w:r>
+        <w:rPr>
+          <w:rFonts w:ascii="Times New Roman" w:hAnsi="Times New Roman" w:cs="Times New Roman"/>
+          <w:b/>
+          <w:bCs/>
+          <w:sz w:val="24"/>
+          <w:szCs w:val="24"/>
+        </w:rPr>
+        <w:t>Telemedicine:</w:t>
+      </w:r>
+      <w:r>
+        <w:rPr>
+          <w:rFonts w:ascii="Times New Roman" w:hAnsi="Times New Roman" w:cs="Times New Roman"/>
+          <w:sz w:val="24"/>
+          <w:szCs w:val="24"/>
+        </w:rPr>
+        <w:t xml:space="preserve"> ICT has played a crucial role in the development of telemedicine, allowing patients to consult with healthcare professionals remotely. This is particularly important for those in remote areas or unable to travel.</w:t>
+      </w:r>
+    </w:p>
+    <w:p>
+      <w:pPr>
+        <w:ind w:firstLine="360"/>
+        <w:jc w:val="both"/>
+        <w:rPr>
+          <w:rFonts w:ascii="Times New Roman" w:hAnsi="Times New Roman" w:cs="Times New Roman"/>
+          <w:sz w:val="24"/>
+          <w:szCs w:val="24"/>
+        </w:rPr>
+      </w:pPr>
+      <w:r>
+        <w:rPr>
+          <w:rFonts w:ascii="Times New Roman" w:hAnsi="Times New Roman" w:cs="Times New Roman"/>
+          <w:b/>
+          <w:bCs/>
+          <w:sz w:val="24"/>
+          <w:szCs w:val="24"/>
+        </w:rPr>
+        <w:t>Health Information Systems:</w:t>
+      </w:r>
+      <w:r>
+        <w:rPr>
+          <w:rFonts w:ascii="Times New Roman" w:hAnsi="Times New Roman" w:cs="Times New Roman"/>
+          <w:sz w:val="24"/>
+          <w:szCs w:val="24"/>
+        </w:rPr>
+        <w:t xml:space="preserve"> Electronic health records and health information systems have improved the management and accessibility of patient data, leading to better healthcare outcomes.</w:t>
+      </w:r>
+    </w:p>
+    <w:p>
+      <w:pPr>
+        <w:jc w:val="both"/>
+      </w:pPr>
+      <w:r>
+        <w:br w:type="page"/>
+      </w:r>
+    </w:p>
+    <w:p>
+      <w:pPr>
+        <w:spacing w:line="360" w:lineRule="auto"/>
+        <w:jc w:val="both"/>
+      </w:pPr>
+    </w:p>
+    <w:p>
+      <w:pPr>
+        <w:spacing w:line="360" w:lineRule="auto"/>
+        <w:jc w:val="both"/>
+      </w:pPr>
+      <w:r>
+        <w:br w:type="page"/>
+      </w:r>
+    </w:p>
+    <w:p>
+      <w:pPr>
+        <w:spacing w:line="360" w:lineRule="auto"/>
+        <w:jc w:val="both"/>
+      </w:pPr>
       <w:r>
         <w:lastRenderedPageBreak/>
         <w:br w:type="page"/>
       </w:r>
     </w:p>
     <w:p>
-      <w:r>
-        <w:lastRenderedPageBreak/>
-        <w:br w:type="page"/>
-      </w:r>
-    </w:p>
-    <w:p>
       <w:pPr>
         <w:spacing w:line="360" w:lineRule="auto"/>
-      </w:pPr>
-    </w:p>
-    <w:p>
-      <w:pPr>
-        <w:spacing w:line="360" w:lineRule="auto"/>
-      </w:pPr>
-      <w:r>
-        <w:br w:type="page"/>
-      </w:r>
-    </w:p>
-    <w:p>
-      <w:pPr>
-        <w:spacing w:line="360" w:lineRule="auto"/>
-      </w:pPr>
-      <w:r>
-        <w:lastRenderedPageBreak/>
-        <w:br w:type="page"/>
-      </w:r>
-    </w:p>
-    <w:p>
-      <w:pPr>
-        <w:spacing w:line="360" w:lineRule="auto"/>
+        <w:jc w:val="both"/>
       </w:pPr>
     </w:p>
     <w:sectPr>
@@ -3161,6 +3431,119 @@
     </w:lvl>
   </w:abstractNum>
   <w:abstractNum w:abstractNumId="6" w15:restartNumberingAfterBreak="0">
+    <w:nsid w:val="2C817EC5"/>
+    <w:multiLevelType w:val="hybridMultilevel"/>
+    <w:tmpl w:val="5CC457F6"/>
+    <w:lvl w:ilvl="0" w:tplc="04090001">
+      <w:start w:val="1"/>
+      <w:numFmt w:val="bullet"/>
+      <w:lvlText w:val=""/>
+      <w:lvlJc w:val="left"/>
+      <w:pPr>
+        <w:ind w:left="720" w:hanging="360"/>
+      </w:pPr>
+      <w:rPr>
+        <w:rFonts w:ascii="Symbol" w:hAnsi="Symbol" w:hint="default"/>
+      </w:rPr>
+    </w:lvl>
+    <w:lvl w:ilvl="1" w:tplc="04090003" w:tentative="1">
+      <w:start w:val="1"/>
+      <w:numFmt w:val="bullet"/>
+      <w:lvlText w:val="o"/>
+      <w:lvlJc w:val="left"/>
+      <w:pPr>
+        <w:ind w:left="1440" w:hanging="360"/>
+      </w:pPr>
+      <w:rPr>
+        <w:rFonts w:ascii="Courier New" w:hAnsi="Courier New" w:cs="Courier New" w:hint="default"/>
+      </w:rPr>
+    </w:lvl>
+    <w:lvl w:ilvl="2" w:tplc="04090005" w:tentative="1">
+      <w:start w:val="1"/>
+      <w:numFmt w:val="bullet"/>
+      <w:lvlText w:val=""/>
+      <w:lvlJc w:val="left"/>
+      <w:pPr>
+        <w:ind w:left="2160" w:hanging="360"/>
+      </w:pPr>
+      <w:rPr>
+        <w:rFonts w:ascii="Wingdings" w:hAnsi="Wingdings" w:hint="default"/>
+      </w:rPr>
+    </w:lvl>
+    <w:lvl w:ilvl="3" w:tplc="04090001" w:tentative="1">
+      <w:start w:val="1"/>
+      <w:numFmt w:val="bullet"/>
+      <w:lvlText w:val=""/>
+      <w:lvlJc w:val="left"/>
+      <w:pPr>
+        <w:ind w:left="2880" w:hanging="360"/>
+      </w:pPr>
+      <w:rPr>
+        <w:rFonts w:ascii="Symbol" w:hAnsi="Symbol" w:hint="default"/>
+      </w:rPr>
+    </w:lvl>
+    <w:lvl w:ilvl="4" w:tplc="04090003" w:tentative="1">
+      <w:start w:val="1"/>
+      <w:numFmt w:val="bullet"/>
+      <w:lvlText w:val="o"/>
+      <w:lvlJc w:val="left"/>
+      <w:pPr>
+        <w:ind w:left="3600" w:hanging="360"/>
+      </w:pPr>
+      <w:rPr>
+        <w:rFonts w:ascii="Courier New" w:hAnsi="Courier New" w:cs="Courier New" w:hint="default"/>
+      </w:rPr>
+    </w:lvl>
+    <w:lvl w:ilvl="5" w:tplc="04090005" w:tentative="1">
+      <w:start w:val="1"/>
+      <w:numFmt w:val="bullet"/>
+      <w:lvlText w:val=""/>
+      <w:lvlJc w:val="left"/>
+      <w:pPr>
+        <w:ind w:left="4320" w:hanging="360"/>
+      </w:pPr>
+      <w:rPr>
+        <w:rFonts w:ascii="Wingdings" w:hAnsi="Wingdings" w:hint="default"/>
+      </w:rPr>
+    </w:lvl>
+    <w:lvl w:ilvl="6" w:tplc="04090001" w:tentative="1">
+      <w:start w:val="1"/>
+      <w:numFmt w:val="bullet"/>
+      <w:lvlText w:val=""/>
+      <w:lvlJc w:val="left"/>
+      <w:pPr>
+        <w:ind w:left="5040" w:hanging="360"/>
+      </w:pPr>
+      <w:rPr>
+        <w:rFonts w:ascii="Symbol" w:hAnsi="Symbol" w:hint="default"/>
+      </w:rPr>
+    </w:lvl>
+    <w:lvl w:ilvl="7" w:tplc="04090003" w:tentative="1">
+      <w:start w:val="1"/>
+      <w:numFmt w:val="bullet"/>
+      <w:lvlText w:val="o"/>
+      <w:lvlJc w:val="left"/>
+      <w:pPr>
+        <w:ind w:left="5760" w:hanging="360"/>
+      </w:pPr>
+      <w:rPr>
+        <w:rFonts w:ascii="Courier New" w:hAnsi="Courier New" w:cs="Courier New" w:hint="default"/>
+      </w:rPr>
+    </w:lvl>
+    <w:lvl w:ilvl="8" w:tplc="04090005" w:tentative="1">
+      <w:start w:val="1"/>
+      <w:numFmt w:val="bullet"/>
+      <w:lvlText w:val=""/>
+      <w:lvlJc w:val="left"/>
+      <w:pPr>
+        <w:ind w:left="6480" w:hanging="360"/>
+      </w:pPr>
+      <w:rPr>
+        <w:rFonts w:ascii="Wingdings" w:hAnsi="Wingdings" w:hint="default"/>
+      </w:rPr>
+    </w:lvl>
+  </w:abstractNum>
+  <w:abstractNum w:abstractNumId="7" w15:restartNumberingAfterBreak="0">
     <w:nsid w:val="2F6146A7"/>
     <w:multiLevelType w:val="hybridMultilevel"/>
     <w:tmpl w:val="C5D4DCD8"/>
@@ -3273,7 +3656,7 @@
       </w:rPr>
     </w:lvl>
   </w:abstractNum>
-  <w:abstractNum w:abstractNumId="7" w15:restartNumberingAfterBreak="0">
+  <w:abstractNum w:abstractNumId="8" w15:restartNumberingAfterBreak="0">
     <w:nsid w:val="369C405C"/>
     <w:multiLevelType w:val="hybridMultilevel"/>
     <w:tmpl w:val="792ADCA6"/>
@@ -3386,7 +3769,120 @@
       </w:rPr>
     </w:lvl>
   </w:abstractNum>
-  <w:abstractNum w:abstractNumId="8" w15:restartNumberingAfterBreak="0">
+  <w:abstractNum w:abstractNumId="9" w15:restartNumberingAfterBreak="0">
+    <w:nsid w:val="45BC7A72"/>
+    <w:multiLevelType w:val="hybridMultilevel"/>
+    <w:tmpl w:val="878A25D2"/>
+    <w:lvl w:ilvl="0" w:tplc="04090001">
+      <w:start w:val="1"/>
+      <w:numFmt w:val="bullet"/>
+      <w:lvlText w:val=""/>
+      <w:lvlJc w:val="left"/>
+      <w:pPr>
+        <w:ind w:left="780" w:hanging="360"/>
+      </w:pPr>
+      <w:rPr>
+        <w:rFonts w:ascii="Symbol" w:hAnsi="Symbol" w:hint="default"/>
+      </w:rPr>
+    </w:lvl>
+    <w:lvl w:ilvl="1" w:tplc="04090003" w:tentative="1">
+      <w:start w:val="1"/>
+      <w:numFmt w:val="bullet"/>
+      <w:lvlText w:val="o"/>
+      <w:lvlJc w:val="left"/>
+      <w:pPr>
+        <w:ind w:left="1500" w:hanging="360"/>
+      </w:pPr>
+      <w:rPr>
+        <w:rFonts w:ascii="Courier New" w:hAnsi="Courier New" w:cs="Courier New" w:hint="default"/>
+      </w:rPr>
+    </w:lvl>
+    <w:lvl w:ilvl="2" w:tplc="04090005" w:tentative="1">
+      <w:start w:val="1"/>
+      <w:numFmt w:val="bullet"/>
+      <w:lvlText w:val=""/>
+      <w:lvlJc w:val="left"/>
+      <w:pPr>
+        <w:ind w:left="2220" w:hanging="360"/>
+      </w:pPr>
+      <w:rPr>
+        <w:rFonts w:ascii="Wingdings" w:hAnsi="Wingdings" w:hint="default"/>
+      </w:rPr>
+    </w:lvl>
+    <w:lvl w:ilvl="3" w:tplc="04090001" w:tentative="1">
+      <w:start w:val="1"/>
+      <w:numFmt w:val="bullet"/>
+      <w:lvlText w:val=""/>
+      <w:lvlJc w:val="left"/>
+      <w:pPr>
+        <w:ind w:left="2940" w:hanging="360"/>
+      </w:pPr>
+      <w:rPr>
+        <w:rFonts w:ascii="Symbol" w:hAnsi="Symbol" w:hint="default"/>
+      </w:rPr>
+    </w:lvl>
+    <w:lvl w:ilvl="4" w:tplc="04090003" w:tentative="1">
+      <w:start w:val="1"/>
+      <w:numFmt w:val="bullet"/>
+      <w:lvlText w:val="o"/>
+      <w:lvlJc w:val="left"/>
+      <w:pPr>
+        <w:ind w:left="3660" w:hanging="360"/>
+      </w:pPr>
+      <w:rPr>
+        <w:rFonts w:ascii="Courier New" w:hAnsi="Courier New" w:cs="Courier New" w:hint="default"/>
+      </w:rPr>
+    </w:lvl>
+    <w:lvl w:ilvl="5" w:tplc="04090005" w:tentative="1">
+      <w:start w:val="1"/>
+      <w:numFmt w:val="bullet"/>
+      <w:lvlText w:val=""/>
+      <w:lvlJc w:val="left"/>
+      <w:pPr>
+        <w:ind w:left="4380" w:hanging="360"/>
+      </w:pPr>
+      <w:rPr>
+        <w:rFonts w:ascii="Wingdings" w:hAnsi="Wingdings" w:hint="default"/>
+      </w:rPr>
+    </w:lvl>
+    <w:lvl w:ilvl="6" w:tplc="04090001" w:tentative="1">
+      <w:start w:val="1"/>
+      <w:numFmt w:val="bullet"/>
+      <w:lvlText w:val=""/>
+      <w:lvlJc w:val="left"/>
+      <w:pPr>
+        <w:ind w:left="5100" w:hanging="360"/>
+      </w:pPr>
+      <w:rPr>
+        <w:rFonts w:ascii="Symbol" w:hAnsi="Symbol" w:hint="default"/>
+      </w:rPr>
+    </w:lvl>
+    <w:lvl w:ilvl="7" w:tplc="04090003" w:tentative="1">
+      <w:start w:val="1"/>
+      <w:numFmt w:val="bullet"/>
+      <w:lvlText w:val="o"/>
+      <w:lvlJc w:val="left"/>
+      <w:pPr>
+        <w:ind w:left="5820" w:hanging="360"/>
+      </w:pPr>
+      <w:rPr>
+        <w:rFonts w:ascii="Courier New" w:hAnsi="Courier New" w:cs="Courier New" w:hint="default"/>
+      </w:rPr>
+    </w:lvl>
+    <w:lvl w:ilvl="8" w:tplc="04090005" w:tentative="1">
+      <w:start w:val="1"/>
+      <w:numFmt w:val="bullet"/>
+      <w:lvlText w:val=""/>
+      <w:lvlJc w:val="left"/>
+      <w:pPr>
+        <w:ind w:left="6540" w:hanging="360"/>
+      </w:pPr>
+      <w:rPr>
+        <w:rFonts w:ascii="Wingdings" w:hAnsi="Wingdings" w:hint="default"/>
+      </w:rPr>
+    </w:lvl>
+  </w:abstractNum>
+  <w:abstractNum w:abstractNumId="10" w15:restartNumberingAfterBreak="0">
     <w:nsid w:val="501F7B06"/>
     <w:multiLevelType w:val="hybridMultilevel"/>
     <w:tmpl w:val="CBDAF99A"/>
@@ -3501,7 +3997,7 @@
       </w:rPr>
     </w:lvl>
   </w:abstractNum>
-  <w:abstractNum w:abstractNumId="9" w15:restartNumberingAfterBreak="0">
+  <w:abstractNum w:abstractNumId="11" w15:restartNumberingAfterBreak="0">
     <w:nsid w:val="51E86A74"/>
     <w:multiLevelType w:val="hybridMultilevel"/>
     <w:tmpl w:val="8604ACC6"/>
@@ -3614,7 +4110,7 @@
       </w:rPr>
     </w:lvl>
   </w:abstractNum>
-  <w:abstractNum w:abstractNumId="10" w15:restartNumberingAfterBreak="0">
+  <w:abstractNum w:abstractNumId="12" w15:restartNumberingAfterBreak="0">
     <w:nsid w:val="5BAE7353"/>
     <w:multiLevelType w:val="hybridMultilevel"/>
     <w:tmpl w:val="814A746C"/>
@@ -3728,7 +4224,7 @@
       </w:rPr>
     </w:lvl>
   </w:abstractNum>
-  <w:abstractNum w:abstractNumId="11" w15:restartNumberingAfterBreak="0">
+  <w:abstractNum w:abstractNumId="13" w15:restartNumberingAfterBreak="0">
     <w:nsid w:val="6029600C"/>
     <w:multiLevelType w:val="hybridMultilevel"/>
     <w:tmpl w:val="EC4E3170"/>
@@ -3841,7 +4337,7 @@
       </w:rPr>
     </w:lvl>
   </w:abstractNum>
-  <w:abstractNum w:abstractNumId="12" w15:restartNumberingAfterBreak="0">
+  <w:abstractNum w:abstractNumId="14" w15:restartNumberingAfterBreak="0">
     <w:nsid w:val="602A02BD"/>
     <w:multiLevelType w:val="hybridMultilevel"/>
     <w:tmpl w:val="1EE22F84"/>
@@ -3954,7 +4450,7 @@
       </w:rPr>
     </w:lvl>
   </w:abstractNum>
-  <w:abstractNum w:abstractNumId="13" w15:restartNumberingAfterBreak="0">
+  <w:abstractNum w:abstractNumId="15" w15:restartNumberingAfterBreak="0">
     <w:nsid w:val="640722B9"/>
     <w:multiLevelType w:val="hybridMultilevel"/>
     <w:tmpl w:val="875C6210"/>
@@ -4067,7 +4563,7 @@
       </w:rPr>
     </w:lvl>
   </w:abstractNum>
-  <w:abstractNum w:abstractNumId="14" w15:restartNumberingAfterBreak="0">
+  <w:abstractNum w:abstractNumId="16" w15:restartNumberingAfterBreak="0">
     <w:nsid w:val="6B83416A"/>
     <w:multiLevelType w:val="hybridMultilevel"/>
     <w:tmpl w:val="8812B04E"/>
@@ -4181,7 +4677,120 @@
       </w:rPr>
     </w:lvl>
   </w:abstractNum>
-  <w:abstractNum w:abstractNumId="15" w15:restartNumberingAfterBreak="0">
+  <w:abstractNum w:abstractNumId="17" w15:restartNumberingAfterBreak="0">
+    <w:nsid w:val="6DA51E12"/>
+    <w:multiLevelType w:val="hybridMultilevel"/>
+    <w:tmpl w:val="BDDE82B8"/>
+    <w:lvl w:ilvl="0" w:tplc="04090001">
+      <w:start w:val="1"/>
+      <w:numFmt w:val="bullet"/>
+      <w:lvlText w:val=""/>
+      <w:lvlJc w:val="left"/>
+      <w:pPr>
+        <w:ind w:left="720" w:hanging="360"/>
+      </w:pPr>
+      <w:rPr>
+        <w:rFonts w:ascii="Symbol" w:hAnsi="Symbol" w:hint="default"/>
+      </w:rPr>
+    </w:lvl>
+    <w:lvl w:ilvl="1" w:tplc="04090003" w:tentative="1">
+      <w:start w:val="1"/>
+      <w:numFmt w:val="bullet"/>
+      <w:lvlText w:val="o"/>
+      <w:lvlJc w:val="left"/>
+      <w:pPr>
+        <w:ind w:left="1440" w:hanging="360"/>
+      </w:pPr>
+      <w:rPr>
+        <w:rFonts w:ascii="Courier New" w:hAnsi="Courier New" w:cs="Courier New" w:hint="default"/>
+      </w:rPr>
+    </w:lvl>
+    <w:lvl w:ilvl="2" w:tplc="04090005" w:tentative="1">
+      <w:start w:val="1"/>
+      <w:numFmt w:val="bullet"/>
+      <w:lvlText w:val=""/>
+      <w:lvlJc w:val="left"/>
+      <w:pPr>
+        <w:ind w:left="2160" w:hanging="360"/>
+      </w:pPr>
+      <w:rPr>
+        <w:rFonts w:ascii="Wingdings" w:hAnsi="Wingdings" w:hint="default"/>
+      </w:rPr>
+    </w:lvl>
+    <w:lvl w:ilvl="3" w:tplc="04090001" w:tentative="1">
+      <w:start w:val="1"/>
+      <w:numFmt w:val="bullet"/>
+      <w:lvlText w:val=""/>
+      <w:lvlJc w:val="left"/>
+      <w:pPr>
+        <w:ind w:left="2880" w:hanging="360"/>
+      </w:pPr>
+      <w:rPr>
+        <w:rFonts w:ascii="Symbol" w:hAnsi="Symbol" w:hint="default"/>
+      </w:rPr>
+    </w:lvl>
+    <w:lvl w:ilvl="4" w:tplc="04090003" w:tentative="1">
+      <w:start w:val="1"/>
+      <w:numFmt w:val="bullet"/>
+      <w:lvlText w:val="o"/>
+      <w:lvlJc w:val="left"/>
+      <w:pPr>
+        <w:ind w:left="3600" w:hanging="360"/>
+      </w:pPr>
+      <w:rPr>
+        <w:rFonts w:ascii="Courier New" w:hAnsi="Courier New" w:cs="Courier New" w:hint="default"/>
+      </w:rPr>
+    </w:lvl>
+    <w:lvl w:ilvl="5" w:tplc="04090005" w:tentative="1">
+      <w:start w:val="1"/>
+      <w:numFmt w:val="bullet"/>
+      <w:lvlText w:val=""/>
+      <w:lvlJc w:val="left"/>
+      <w:pPr>
+        <w:ind w:left="4320" w:hanging="360"/>
+      </w:pPr>
+      <w:rPr>
+        <w:rFonts w:ascii="Wingdings" w:hAnsi="Wingdings" w:hint="default"/>
+      </w:rPr>
+    </w:lvl>
+    <w:lvl w:ilvl="6" w:tplc="04090001" w:tentative="1">
+      <w:start w:val="1"/>
+      <w:numFmt w:val="bullet"/>
+      <w:lvlText w:val=""/>
+      <w:lvlJc w:val="left"/>
+      <w:pPr>
+        <w:ind w:left="5040" w:hanging="360"/>
+      </w:pPr>
+      <w:rPr>
+        <w:rFonts w:ascii="Symbol" w:hAnsi="Symbol" w:hint="default"/>
+      </w:rPr>
+    </w:lvl>
+    <w:lvl w:ilvl="7" w:tplc="04090003" w:tentative="1">
+      <w:start w:val="1"/>
+      <w:numFmt w:val="bullet"/>
+      <w:lvlText w:val="o"/>
+      <w:lvlJc w:val="left"/>
+      <w:pPr>
+        <w:ind w:left="5760" w:hanging="360"/>
+      </w:pPr>
+      <w:rPr>
+        <w:rFonts w:ascii="Courier New" w:hAnsi="Courier New" w:cs="Courier New" w:hint="default"/>
+      </w:rPr>
+    </w:lvl>
+    <w:lvl w:ilvl="8" w:tplc="04090005" w:tentative="1">
+      <w:start w:val="1"/>
+      <w:numFmt w:val="bullet"/>
+      <w:lvlText w:val=""/>
+      <w:lvlJc w:val="left"/>
+      <w:pPr>
+        <w:ind w:left="6480" w:hanging="360"/>
+      </w:pPr>
+      <w:rPr>
+        <w:rFonts w:ascii="Wingdings" w:hAnsi="Wingdings" w:hint="default"/>
+      </w:rPr>
+    </w:lvl>
+  </w:abstractNum>
+  <w:abstractNum w:abstractNumId="18" w15:restartNumberingAfterBreak="0">
     <w:nsid w:val="77500764"/>
     <w:multiLevelType w:val="hybridMultilevel"/>
     <w:tmpl w:val="59EAFD4E"/>
@@ -4298,13 +4907,13 @@
     <w:abstractNumId w:val="1"/>
   </w:num>
   <w:num w:numId="2">
-    <w:abstractNumId w:val="12"/>
+    <w:abstractNumId w:val="14"/>
   </w:num>
   <w:num w:numId="3">
-    <w:abstractNumId w:val="6"/>
+    <w:abstractNumId w:val="7"/>
   </w:num>
   <w:num w:numId="4">
-    <w:abstractNumId w:val="13"/>
+    <w:abstractNumId w:val="15"/>
   </w:num>
   <w:num w:numId="5">
     <w:abstractNumId w:val="3"/>
@@ -4316,31 +4925,40 @@
     <w:abstractNumId w:val="2"/>
   </w:num>
   <w:num w:numId="8">
-    <w:abstractNumId w:val="15"/>
+    <w:abstractNumId w:val="18"/>
   </w:num>
   <w:num w:numId="9">
     <w:abstractNumId w:val="5"/>
   </w:num>
   <w:num w:numId="10">
-    <w:abstractNumId w:val="7"/>
+    <w:abstractNumId w:val="8"/>
   </w:num>
   <w:num w:numId="11">
-    <w:abstractNumId w:val="9"/>
+    <w:abstractNumId w:val="11"/>
   </w:num>
   <w:num w:numId="12">
-    <w:abstractNumId w:val="11"/>
+    <w:abstractNumId w:val="13"/>
   </w:num>
   <w:num w:numId="13">
     <w:abstractNumId w:val="0"/>
   </w:num>
   <w:num w:numId="14">
-    <w:abstractNumId w:val="14"/>
+    <w:abstractNumId w:val="16"/>
   </w:num>
   <w:num w:numId="15">
+    <w:abstractNumId w:val="12"/>
+  </w:num>
+  <w:num w:numId="16">
     <w:abstractNumId w:val="10"/>
   </w:num>
-  <w:num w:numId="16">
-    <w:abstractNumId w:val="8"/>
+  <w:num w:numId="17">
+    <w:abstractNumId w:val="9"/>
+  </w:num>
+  <w:num w:numId="18">
+    <w:abstractNumId w:val="6"/>
+  </w:num>
+  <w:num w:numId="19">
+    <w:abstractNumId w:val="17"/>
   </w:num>
 </w:numbering>
 </file>

</xml_diff>

<commit_message>
adding some changes on the table of contents
</commit_message>
<xml_diff>
--- a/TIC.docx
+++ b/TIC.docx
@@ -912,12 +912,16 @@
             <w:t>Table of Contents</w:t>
           </w:r>
         </w:p>
-        <w:p/>
+        <w:p>
+          <w:pPr>
+            <w:pStyle w:val="Headingone"/>
+          </w:pPr>
+        </w:p>
         <w:p>
           <w:pPr>
             <w:pStyle w:val="TOC1"/>
-            <w:spacing w:line="360" w:lineRule="auto"/>
             <w:rPr>
+              <w:rFonts w:asciiTheme="minorHAnsi" w:hAnsiTheme="minorHAnsi" w:cstheme="minorBidi"/>
               <w:b w:val="0"/>
               <w:bCs w:val="0"/>
               <w:sz w:val="22"/>
@@ -933,7 +937,7 @@
           <w:r>
             <w:fldChar w:fldCharType="separate"/>
           </w:r>
-          <w:hyperlink w:anchor="_Toc154960730" w:history="1">
+          <w:hyperlink w:anchor="_Toc155004353" w:history="1">
             <w:r>
               <w:rPr>
                 <w:rStyle w:val="Hyperlink"/>
@@ -956,7 +960,7 @@
               <w:rPr>
                 <w:webHidden/>
               </w:rPr>
-              <w:instrText xml:space="preserve"> PAGEREF _Toc154960730 \h </w:instrText>
+              <w:instrText xml:space="preserve"> PAGEREF _Toc155004353 \h </w:instrText>
             </w:r>
             <w:r>
               <w:rPr>
@@ -986,15 +990,15 @@
         <w:p>
           <w:pPr>
             <w:pStyle w:val="TOC1"/>
-            <w:spacing w:line="360" w:lineRule="auto"/>
             <w:rPr>
+              <w:rFonts w:asciiTheme="minorHAnsi" w:hAnsiTheme="minorHAnsi" w:cstheme="minorBidi"/>
               <w:b w:val="0"/>
               <w:bCs w:val="0"/>
               <w:sz w:val="22"/>
               <w:szCs w:val="22"/>
             </w:rPr>
           </w:pPr>
-          <w:hyperlink w:anchor="_Toc154960731" w:history="1">
+          <w:hyperlink w:anchor="_Toc155004354" w:history="1">
             <w:r>
               <w:rPr>
                 <w:rStyle w:val="Hyperlink"/>
@@ -1017,7 +1021,7 @@
               <w:rPr>
                 <w:webHidden/>
               </w:rPr>
-              <w:instrText xml:space="preserve"> PAGEREF _Toc154960731 \h </w:instrText>
+              <w:instrText xml:space="preserve"> PAGEREF _Toc155004354 \h </w:instrText>
             </w:r>
             <w:r>
               <w:rPr>
@@ -1050,102 +1054,87 @@
             <w:tabs>
               <w:tab w:val="left" w:pos="1100"/>
             </w:tabs>
-            <w:spacing w:line="360" w:lineRule="auto"/>
             <w:rPr>
-              <w:rFonts w:ascii="Times New Roman" w:hAnsi="Times New Roman"/>
+              <w:rFonts w:cstheme="minorBidi"/>
               <w:noProof/>
-              <w:sz w:val="24"/>
-              <w:szCs w:val="24"/>
             </w:rPr>
           </w:pPr>
-          <w:hyperlink w:anchor="_Toc154960732" w:history="1">
+          <w:hyperlink w:anchor="_Toc155004355" w:history="1">
             <w:r>
               <w:rPr>
                 <w:rStyle w:val="Hyperlink"/>
-                <w:rFonts w:ascii="Times New Roman" w:hAnsi="Times New Roman"/>
-                <w:noProof/>
-                <w:sz w:val="24"/>
-                <w:szCs w:val="24"/>
+                <w:rFonts w:ascii="Symbol" w:hAnsi="Symbol"/>
+                <w:noProof/>
+              </w:rPr>
+              <w:t></w:t>
+            </w:r>
+            <w:r>
+              <w:rPr>
+                <w:rFonts w:cstheme="minorBidi"/>
+                <w:noProof/>
+              </w:rPr>
+              <w:tab/>
+            </w:r>
+            <w:r>
+              <w:rPr>
+                <w:rStyle w:val="Hyperlink"/>
+                <w:noProof/>
               </w:rPr>
               <w:t xml:space="preserve">Stage 1: </w:t>
             </w:r>
             <w:r>
               <w:rPr>
                 <w:rStyle w:val="Hyperlink"/>
-                <w:rFonts w:ascii="Times New Roman" w:hAnsi="Times New Roman"/>
-                <w:noProof/>
-                <w:sz w:val="24"/>
-                <w:szCs w:val="24"/>
+                <w:noProof/>
                 <w:shd w:val="clear" w:color="auto" w:fill="FFFFFF"/>
               </w:rPr>
               <w:t>The Emergence of Telecommunications</w:t>
             </w:r>
             <w:r>
               <w:rPr>
-                <w:rFonts w:ascii="Times New Roman" w:hAnsi="Times New Roman"/>
-                <w:noProof/>
-                <w:webHidden/>
-                <w:sz w:val="24"/>
-                <w:szCs w:val="24"/>
+                <w:noProof/>
+                <w:webHidden/>
               </w:rPr>
               <w:tab/>
             </w:r>
             <w:r>
               <w:rPr>
-                <w:rFonts w:ascii="Times New Roman" w:hAnsi="Times New Roman"/>
-                <w:noProof/>
-                <w:webHidden/>
-                <w:sz w:val="24"/>
-                <w:szCs w:val="24"/>
+                <w:noProof/>
+                <w:webHidden/>
               </w:rPr>
               <w:fldChar w:fldCharType="begin"/>
             </w:r>
             <w:r>
               <w:rPr>
-                <w:rFonts w:ascii="Times New Roman" w:hAnsi="Times New Roman"/>
-                <w:noProof/>
-                <w:webHidden/>
-                <w:sz w:val="24"/>
-                <w:szCs w:val="24"/>
-              </w:rPr>
-              <w:instrText xml:space="preserve"> PAGEREF _Toc154960732 \h </w:instrText>
-            </w:r>
-            <w:r>
-              <w:rPr>
-                <w:rFonts w:ascii="Times New Roman" w:hAnsi="Times New Roman"/>
-                <w:noProof/>
-                <w:webHidden/>
-                <w:sz w:val="24"/>
-                <w:szCs w:val="24"/>
-              </w:rPr>
-            </w:r>
-            <w:r>
-              <w:rPr>
-                <w:rFonts w:ascii="Times New Roman" w:hAnsi="Times New Roman"/>
-                <w:noProof/>
-                <w:webHidden/>
-                <w:sz w:val="24"/>
-                <w:szCs w:val="24"/>
+                <w:noProof/>
+                <w:webHidden/>
+              </w:rPr>
+              <w:instrText xml:space="preserve"> PAGEREF _Toc155004355 \h </w:instrText>
+            </w:r>
+            <w:r>
+              <w:rPr>
+                <w:noProof/>
+                <w:webHidden/>
+              </w:rPr>
+            </w:r>
+            <w:r>
+              <w:rPr>
+                <w:noProof/>
+                <w:webHidden/>
               </w:rPr>
               <w:fldChar w:fldCharType="separate"/>
             </w:r>
             <w:r>
               <w:rPr>
-                <w:rFonts w:ascii="Times New Roman" w:hAnsi="Times New Roman"/>
-                <w:noProof/>
-                <w:webHidden/>
-                <w:sz w:val="24"/>
-                <w:szCs w:val="24"/>
+                <w:noProof/>
+                <w:webHidden/>
               </w:rPr>
               <w:t>3</w:t>
             </w:r>
             <w:r>
               <w:rPr>
-                <w:rFonts w:ascii="Times New Roman" w:hAnsi="Times New Roman"/>
-                <w:noProof/>
-                <w:webHidden/>
-                <w:sz w:val="24"/>
-                <w:szCs w:val="24"/>
+                <w:noProof/>
+                <w:webHidden/>
               </w:rPr>
               <w:fldChar w:fldCharType="end"/>
             </w:r>
@@ -1157,103 +1146,87 @@
             <w:tabs>
               <w:tab w:val="left" w:pos="1100"/>
             </w:tabs>
-            <w:spacing w:line="360" w:lineRule="auto"/>
             <w:rPr>
-              <w:rFonts w:ascii="Times New Roman" w:hAnsi="Times New Roman"/>
+              <w:rFonts w:cstheme="minorBidi"/>
               <w:noProof/>
-              <w:sz w:val="24"/>
-              <w:szCs w:val="24"/>
             </w:rPr>
           </w:pPr>
-          <w:hyperlink w:anchor="_Toc154960733" w:history="1">
+          <w:hyperlink w:anchor="_Toc155004356" w:history="1">
             <w:r>
               <w:rPr>
                 <w:rStyle w:val="Hyperlink"/>
-                <w:rFonts w:ascii="Times New Roman" w:hAnsi="Times New Roman"/>
-                <w:noProof/>
-                <w:sz w:val="24"/>
-                <w:szCs w:val="24"/>
+                <w:rFonts w:ascii="Symbol" w:hAnsi="Symbol"/>
+                <w:noProof/>
+              </w:rPr>
+              <w:t></w:t>
+            </w:r>
+            <w:r>
+              <w:rPr>
+                <w:rFonts w:cstheme="minorBidi"/>
+                <w:noProof/>
+              </w:rPr>
+              <w:tab/>
+            </w:r>
+            <w:r>
+              <w:rPr>
+                <w:rStyle w:val="Hyperlink"/>
+                <w:noProof/>
               </w:rPr>
               <w:t xml:space="preserve">Stage 2: </w:t>
             </w:r>
             <w:r>
               <w:rPr>
                 <w:rStyle w:val="Hyperlink"/>
-                <w:rFonts w:ascii="Times New Roman" w:hAnsi="Times New Roman"/>
-                <w:noProof/>
-                <w:spacing w:val="-1"/>
-                <w:sz w:val="24"/>
-                <w:szCs w:val="24"/>
+                <w:noProof/>
                 <w:shd w:val="clear" w:color="auto" w:fill="FFFFFF"/>
               </w:rPr>
               <w:t>The Rise of Computing</w:t>
             </w:r>
             <w:r>
               <w:rPr>
-                <w:rFonts w:ascii="Times New Roman" w:hAnsi="Times New Roman"/>
-                <w:noProof/>
-                <w:webHidden/>
-                <w:sz w:val="24"/>
-                <w:szCs w:val="24"/>
+                <w:noProof/>
+                <w:webHidden/>
               </w:rPr>
               <w:tab/>
             </w:r>
             <w:r>
               <w:rPr>
-                <w:rFonts w:ascii="Times New Roman" w:hAnsi="Times New Roman"/>
-                <w:noProof/>
-                <w:webHidden/>
-                <w:sz w:val="24"/>
-                <w:szCs w:val="24"/>
+                <w:noProof/>
+                <w:webHidden/>
               </w:rPr>
               <w:fldChar w:fldCharType="begin"/>
             </w:r>
             <w:r>
               <w:rPr>
-                <w:rFonts w:ascii="Times New Roman" w:hAnsi="Times New Roman"/>
-                <w:noProof/>
-                <w:webHidden/>
-                <w:sz w:val="24"/>
-                <w:szCs w:val="24"/>
-              </w:rPr>
-              <w:instrText xml:space="preserve"> PAGEREF _Toc154960733 \h </w:instrText>
-            </w:r>
-            <w:r>
-              <w:rPr>
-                <w:rFonts w:ascii="Times New Roman" w:hAnsi="Times New Roman"/>
-                <w:noProof/>
-                <w:webHidden/>
-                <w:sz w:val="24"/>
-                <w:szCs w:val="24"/>
-              </w:rPr>
-            </w:r>
-            <w:r>
-              <w:rPr>
-                <w:rFonts w:ascii="Times New Roman" w:hAnsi="Times New Roman"/>
-                <w:noProof/>
-                <w:webHidden/>
-                <w:sz w:val="24"/>
-                <w:szCs w:val="24"/>
+                <w:noProof/>
+                <w:webHidden/>
+              </w:rPr>
+              <w:instrText xml:space="preserve"> PAGEREF _Toc155004356 \h </w:instrText>
+            </w:r>
+            <w:r>
+              <w:rPr>
+                <w:noProof/>
+                <w:webHidden/>
+              </w:rPr>
+            </w:r>
+            <w:r>
+              <w:rPr>
+                <w:noProof/>
+                <w:webHidden/>
               </w:rPr>
               <w:fldChar w:fldCharType="separate"/>
             </w:r>
             <w:r>
               <w:rPr>
-                <w:rFonts w:ascii="Times New Roman" w:hAnsi="Times New Roman"/>
-                <w:noProof/>
-                <w:webHidden/>
-                <w:sz w:val="24"/>
-                <w:szCs w:val="24"/>
+                <w:noProof/>
+                <w:webHidden/>
               </w:rPr>
               <w:t>3</w:t>
             </w:r>
             <w:r>
               <w:rPr>
-                <w:rFonts w:ascii="Times New Roman" w:hAnsi="Times New Roman"/>
-                <w:noProof/>
-                <w:webHidden/>
-                <w:sz w:val="24"/>
-                <w:szCs w:val="24"/>
+                <w:noProof/>
+                <w:webHidden/>
               </w:rPr>
               <w:fldChar w:fldCharType="end"/>
             </w:r>
@@ -1265,91 +1238,79 @@
             <w:tabs>
               <w:tab w:val="left" w:pos="1100"/>
             </w:tabs>
-            <w:spacing w:line="360" w:lineRule="auto"/>
             <w:rPr>
-              <w:rFonts w:ascii="Times New Roman" w:hAnsi="Times New Roman"/>
+              <w:rFonts w:cstheme="minorBidi"/>
               <w:noProof/>
-              <w:sz w:val="24"/>
-              <w:szCs w:val="24"/>
             </w:rPr>
           </w:pPr>
-          <w:hyperlink w:anchor="_Toc154960734" w:history="1">
+          <w:hyperlink w:anchor="_Toc155004357" w:history="1">
             <w:r>
               <w:rPr>
                 <w:rStyle w:val="Hyperlink"/>
-                <w:rFonts w:ascii="Times New Roman" w:hAnsi="Times New Roman"/>
-                <w:noProof/>
-                <w:sz w:val="24"/>
-                <w:szCs w:val="24"/>
+                <w:rFonts w:ascii="Symbol" w:hAnsi="Symbol"/>
+                <w:noProof/>
+              </w:rPr>
+              <w:t></w:t>
+            </w:r>
+            <w:r>
+              <w:rPr>
+                <w:rFonts w:cstheme="minorBidi"/>
+                <w:noProof/>
+              </w:rPr>
+              <w:tab/>
+            </w:r>
+            <w:r>
+              <w:rPr>
+                <w:rStyle w:val="Hyperlink"/>
+                <w:noProof/>
               </w:rPr>
               <w:t>Stage 3: The Emergence of the Internet</w:t>
             </w:r>
             <w:r>
               <w:rPr>
-                <w:rFonts w:ascii="Times New Roman" w:hAnsi="Times New Roman"/>
-                <w:noProof/>
-                <w:webHidden/>
-                <w:sz w:val="24"/>
-                <w:szCs w:val="24"/>
+                <w:noProof/>
+                <w:webHidden/>
               </w:rPr>
               <w:tab/>
             </w:r>
             <w:r>
               <w:rPr>
-                <w:rFonts w:ascii="Times New Roman" w:hAnsi="Times New Roman"/>
-                <w:noProof/>
-                <w:webHidden/>
-                <w:sz w:val="24"/>
-                <w:szCs w:val="24"/>
+                <w:noProof/>
+                <w:webHidden/>
               </w:rPr>
               <w:fldChar w:fldCharType="begin"/>
             </w:r>
             <w:r>
               <w:rPr>
-                <w:rFonts w:ascii="Times New Roman" w:hAnsi="Times New Roman"/>
-                <w:noProof/>
-                <w:webHidden/>
-                <w:sz w:val="24"/>
-                <w:szCs w:val="24"/>
-              </w:rPr>
-              <w:instrText xml:space="preserve"> PAGEREF _Toc154960734 \h </w:instrText>
-            </w:r>
-            <w:r>
-              <w:rPr>
-                <w:rFonts w:ascii="Times New Roman" w:hAnsi="Times New Roman"/>
-                <w:noProof/>
-                <w:webHidden/>
-                <w:sz w:val="24"/>
-                <w:szCs w:val="24"/>
-              </w:rPr>
-            </w:r>
-            <w:r>
-              <w:rPr>
-                <w:rFonts w:ascii="Times New Roman" w:hAnsi="Times New Roman"/>
-                <w:noProof/>
-                <w:webHidden/>
-                <w:sz w:val="24"/>
-                <w:szCs w:val="24"/>
+                <w:noProof/>
+                <w:webHidden/>
+              </w:rPr>
+              <w:instrText xml:space="preserve"> PAGEREF _Toc155004357 \h </w:instrText>
+            </w:r>
+            <w:r>
+              <w:rPr>
+                <w:noProof/>
+                <w:webHidden/>
+              </w:rPr>
+            </w:r>
+            <w:r>
+              <w:rPr>
+                <w:noProof/>
+                <w:webHidden/>
               </w:rPr>
               <w:fldChar w:fldCharType="separate"/>
             </w:r>
             <w:r>
               <w:rPr>
-                <w:rFonts w:ascii="Times New Roman" w:hAnsi="Times New Roman"/>
-                <w:noProof/>
-                <w:webHidden/>
-                <w:sz w:val="24"/>
-                <w:szCs w:val="24"/>
+                <w:noProof/>
+                <w:webHidden/>
               </w:rPr>
               <w:t>4</w:t>
             </w:r>
             <w:r>
               <w:rPr>
-                <w:rFonts w:ascii="Times New Roman" w:hAnsi="Times New Roman"/>
-                <w:noProof/>
-                <w:webHidden/>
-                <w:sz w:val="24"/>
-                <w:szCs w:val="24"/>
+                <w:noProof/>
+                <w:webHidden/>
               </w:rPr>
               <w:fldChar w:fldCharType="end"/>
             </w:r>
@@ -1361,92 +1322,80 @@
             <w:tabs>
               <w:tab w:val="left" w:pos="1100"/>
             </w:tabs>
-            <w:spacing w:line="360" w:lineRule="auto"/>
             <w:rPr>
-              <w:rFonts w:ascii="Times New Roman" w:hAnsi="Times New Roman"/>
+              <w:rFonts w:cstheme="minorBidi"/>
               <w:noProof/>
-              <w:sz w:val="24"/>
-              <w:szCs w:val="24"/>
             </w:rPr>
           </w:pPr>
-          <w:hyperlink w:anchor="_Toc154960735" w:history="1">
+          <w:hyperlink w:anchor="_Toc155004358" w:history="1">
             <w:r>
               <w:rPr>
                 <w:rStyle w:val="Hyperlink"/>
-                <w:rFonts w:ascii="Times New Roman" w:hAnsi="Times New Roman"/>
-                <w:noProof/>
-                <w:sz w:val="24"/>
-                <w:szCs w:val="24"/>
+                <w:rFonts w:ascii="Symbol" w:hAnsi="Symbol"/>
+                <w:noProof/>
+              </w:rPr>
+              <w:t></w:t>
+            </w:r>
+            <w:r>
+              <w:rPr>
+                <w:rFonts w:cstheme="minorBidi"/>
+                <w:noProof/>
+              </w:rPr>
+              <w:tab/>
+            </w:r>
+            <w:r>
+              <w:rPr>
+                <w:rStyle w:val="Hyperlink"/>
+                <w:noProof/>
                 <w:shd w:val="clear" w:color="auto" w:fill="FFFFFF"/>
               </w:rPr>
               <w:t>Stage 4: The Rise of Mobile Computing</w:t>
             </w:r>
             <w:r>
               <w:rPr>
-                <w:rFonts w:ascii="Times New Roman" w:hAnsi="Times New Roman"/>
-                <w:noProof/>
-                <w:webHidden/>
-                <w:sz w:val="24"/>
-                <w:szCs w:val="24"/>
+                <w:noProof/>
+                <w:webHidden/>
               </w:rPr>
               <w:tab/>
             </w:r>
             <w:r>
               <w:rPr>
-                <w:rFonts w:ascii="Times New Roman" w:hAnsi="Times New Roman"/>
-                <w:noProof/>
-                <w:webHidden/>
-                <w:sz w:val="24"/>
-                <w:szCs w:val="24"/>
+                <w:noProof/>
+                <w:webHidden/>
               </w:rPr>
               <w:fldChar w:fldCharType="begin"/>
             </w:r>
             <w:r>
               <w:rPr>
-                <w:rFonts w:ascii="Times New Roman" w:hAnsi="Times New Roman"/>
-                <w:noProof/>
-                <w:webHidden/>
-                <w:sz w:val="24"/>
-                <w:szCs w:val="24"/>
-              </w:rPr>
-              <w:instrText xml:space="preserve"> PAGEREF _Toc154960735 \h </w:instrText>
-            </w:r>
-            <w:r>
-              <w:rPr>
-                <w:rFonts w:ascii="Times New Roman" w:hAnsi="Times New Roman"/>
-                <w:noProof/>
-                <w:webHidden/>
-                <w:sz w:val="24"/>
-                <w:szCs w:val="24"/>
-              </w:rPr>
-            </w:r>
-            <w:r>
-              <w:rPr>
-                <w:rFonts w:ascii="Times New Roman" w:hAnsi="Times New Roman"/>
-                <w:noProof/>
-                <w:webHidden/>
-                <w:sz w:val="24"/>
-                <w:szCs w:val="24"/>
+                <w:noProof/>
+                <w:webHidden/>
+              </w:rPr>
+              <w:instrText xml:space="preserve"> PAGEREF _Toc155004358 \h </w:instrText>
+            </w:r>
+            <w:r>
+              <w:rPr>
+                <w:noProof/>
+                <w:webHidden/>
+              </w:rPr>
+            </w:r>
+            <w:r>
+              <w:rPr>
+                <w:noProof/>
+                <w:webHidden/>
               </w:rPr>
               <w:fldChar w:fldCharType="separate"/>
             </w:r>
             <w:r>
               <w:rPr>
-                <w:rFonts w:ascii="Times New Roman" w:hAnsi="Times New Roman"/>
-                <w:noProof/>
-                <w:webHidden/>
-                <w:sz w:val="24"/>
-                <w:szCs w:val="24"/>
+                <w:noProof/>
+                <w:webHidden/>
               </w:rPr>
               <w:t>4</w:t>
             </w:r>
             <w:r>
               <w:rPr>
-                <w:rFonts w:ascii="Times New Roman" w:hAnsi="Times New Roman"/>
-                <w:noProof/>
-                <w:webHidden/>
-                <w:sz w:val="24"/>
-                <w:szCs w:val="24"/>
+                <w:noProof/>
+                <w:webHidden/>
               </w:rPr>
               <w:fldChar w:fldCharType="end"/>
             </w:r>
@@ -1458,90 +1407,80 @@
             <w:tabs>
               <w:tab w:val="left" w:pos="1100"/>
             </w:tabs>
-            <w:spacing w:line="360" w:lineRule="auto"/>
             <w:rPr>
-              <w:rFonts w:ascii="Times New Roman" w:hAnsi="Times New Roman"/>
+              <w:rFonts w:cstheme="minorBidi"/>
               <w:noProof/>
             </w:rPr>
           </w:pPr>
-          <w:hyperlink w:anchor="_Toc154960736" w:history="1">
+          <w:hyperlink w:anchor="_Toc155004359" w:history="1">
             <w:r>
               <w:rPr>
                 <w:rStyle w:val="Hyperlink"/>
-                <w:rFonts w:ascii="Times New Roman" w:hAnsi="Times New Roman"/>
-                <w:noProof/>
-                <w:sz w:val="24"/>
-                <w:szCs w:val="24"/>
+                <w:rFonts w:ascii="Symbol" w:hAnsi="Symbol"/>
+                <w:noProof/>
+              </w:rPr>
+              <w:t></w:t>
+            </w:r>
+            <w:r>
+              <w:rPr>
+                <w:rFonts w:cstheme="minorBidi"/>
+                <w:noProof/>
+              </w:rPr>
+              <w:tab/>
+            </w:r>
+            <w:r>
+              <w:rPr>
+                <w:rStyle w:val="Hyperlink"/>
+                <w:noProof/>
                 <w:shd w:val="clear" w:color="auto" w:fill="FFFFFF"/>
               </w:rPr>
               <w:t>Stage 5: The Emergence of Artificial Intelligence</w:t>
             </w:r>
             <w:r>
               <w:rPr>
-                <w:rFonts w:ascii="Times New Roman" w:hAnsi="Times New Roman"/>
-                <w:noProof/>
-                <w:webHidden/>
-                <w:sz w:val="24"/>
-                <w:szCs w:val="24"/>
+                <w:noProof/>
+                <w:webHidden/>
               </w:rPr>
               <w:tab/>
             </w:r>
             <w:r>
               <w:rPr>
-                <w:rFonts w:ascii="Times New Roman" w:hAnsi="Times New Roman"/>
-                <w:noProof/>
-                <w:webHidden/>
-                <w:sz w:val="24"/>
-                <w:szCs w:val="24"/>
+                <w:noProof/>
+                <w:webHidden/>
               </w:rPr>
               <w:fldChar w:fldCharType="begin"/>
             </w:r>
             <w:r>
               <w:rPr>
-                <w:rFonts w:ascii="Times New Roman" w:hAnsi="Times New Roman"/>
-                <w:noProof/>
-                <w:webHidden/>
-                <w:sz w:val="24"/>
-                <w:szCs w:val="24"/>
-              </w:rPr>
-              <w:instrText xml:space="preserve"> PAGEREF _Toc154960736 \h </w:instrText>
-            </w:r>
-            <w:r>
-              <w:rPr>
-                <w:rFonts w:ascii="Times New Roman" w:hAnsi="Times New Roman"/>
-                <w:noProof/>
-                <w:webHidden/>
-                <w:sz w:val="24"/>
-                <w:szCs w:val="24"/>
-              </w:rPr>
-            </w:r>
-            <w:r>
-              <w:rPr>
-                <w:rFonts w:ascii="Times New Roman" w:hAnsi="Times New Roman"/>
-                <w:noProof/>
-                <w:webHidden/>
-                <w:sz w:val="24"/>
-                <w:szCs w:val="24"/>
+                <w:noProof/>
+                <w:webHidden/>
+              </w:rPr>
+              <w:instrText xml:space="preserve"> PAGEREF _Toc155004359 \h </w:instrText>
+            </w:r>
+            <w:r>
+              <w:rPr>
+                <w:noProof/>
+                <w:webHidden/>
+              </w:rPr>
+            </w:r>
+            <w:r>
+              <w:rPr>
+                <w:noProof/>
+                <w:webHidden/>
               </w:rPr>
               <w:fldChar w:fldCharType="separate"/>
             </w:r>
             <w:r>
               <w:rPr>
-                <w:rFonts w:ascii="Times New Roman" w:hAnsi="Times New Roman"/>
-                <w:noProof/>
-                <w:webHidden/>
-                <w:sz w:val="24"/>
-                <w:szCs w:val="24"/>
+                <w:noProof/>
+                <w:webHidden/>
               </w:rPr>
               <w:t>4</w:t>
             </w:r>
             <w:r>
               <w:rPr>
-                <w:rFonts w:ascii="Times New Roman" w:hAnsi="Times New Roman"/>
-                <w:noProof/>
-                <w:webHidden/>
-                <w:sz w:val="24"/>
-                <w:szCs w:val="24"/>
+                <w:noProof/>
+                <w:webHidden/>
               </w:rPr>
               <w:fldChar w:fldCharType="end"/>
             </w:r>
@@ -1550,18 +1489,19 @@
         <w:p>
           <w:pPr>
             <w:pStyle w:val="TOC1"/>
-            <w:spacing w:line="360" w:lineRule="auto"/>
             <w:rPr>
+              <w:rFonts w:asciiTheme="minorHAnsi" w:hAnsiTheme="minorHAnsi" w:cstheme="minorBidi"/>
               <w:b w:val="0"/>
               <w:bCs w:val="0"/>
               <w:sz w:val="22"/>
               <w:szCs w:val="22"/>
             </w:rPr>
           </w:pPr>
-          <w:hyperlink w:anchor="_Toc154960737" w:history="1">
+          <w:hyperlink w:anchor="_Toc155004360" w:history="1">
             <w:r>
               <w:rPr>
                 <w:rStyle w:val="Hyperlink"/>
+                <w:rFonts w:asciiTheme="majorBidi" w:hAnsiTheme="majorBidi"/>
               </w:rPr>
               <w:t>The Impact of ICT:</w:t>
             </w:r>
@@ -1581,7 +1521,7 @@
               <w:rPr>
                 <w:webHidden/>
               </w:rPr>
-              <w:instrText xml:space="preserve"> PAGEREF _Toc154960737 \h </w:instrText>
+              <w:instrText xml:space="preserve"> PAGEREF _Toc155004360 \h </w:instrText>
             </w:r>
             <w:r>
               <w:rPr>
@@ -1614,91 +1554,79 @@
             <w:tabs>
               <w:tab w:val="left" w:pos="1100"/>
             </w:tabs>
-            <w:spacing w:line="360" w:lineRule="auto"/>
             <w:rPr>
-              <w:rFonts w:ascii="Times New Roman" w:hAnsi="Times New Roman"/>
+              <w:rFonts w:cstheme="minorBidi"/>
               <w:noProof/>
-              <w:sz w:val="24"/>
-              <w:szCs w:val="24"/>
             </w:rPr>
           </w:pPr>
-          <w:hyperlink w:anchor="_Toc154960738" w:history="1">
+          <w:hyperlink w:anchor="_Toc155004361" w:history="1">
             <w:r>
               <w:rPr>
                 <w:rStyle w:val="Hyperlink"/>
-                <w:rFonts w:ascii="Times New Roman" w:hAnsi="Times New Roman"/>
-                <w:noProof/>
-                <w:sz w:val="24"/>
-                <w:szCs w:val="24"/>
+                <w:rFonts w:ascii="Symbol" w:hAnsi="Symbol"/>
+                <w:noProof/>
+              </w:rPr>
+              <w:t></w:t>
+            </w:r>
+            <w:r>
+              <w:rPr>
+                <w:rFonts w:cstheme="minorBidi"/>
+                <w:noProof/>
+              </w:rPr>
+              <w:tab/>
+            </w:r>
+            <w:r>
+              <w:rPr>
+                <w:rStyle w:val="Hyperlink"/>
+                <w:noProof/>
               </w:rPr>
               <w:t>On Education:</w:t>
             </w:r>
             <w:r>
               <w:rPr>
-                <w:rFonts w:ascii="Times New Roman" w:hAnsi="Times New Roman"/>
-                <w:noProof/>
-                <w:webHidden/>
-                <w:sz w:val="24"/>
-                <w:szCs w:val="24"/>
+                <w:noProof/>
+                <w:webHidden/>
               </w:rPr>
               <w:tab/>
             </w:r>
             <w:r>
               <w:rPr>
-                <w:rFonts w:ascii="Times New Roman" w:hAnsi="Times New Roman"/>
-                <w:noProof/>
-                <w:webHidden/>
-                <w:sz w:val="24"/>
-                <w:szCs w:val="24"/>
+                <w:noProof/>
+                <w:webHidden/>
               </w:rPr>
               <w:fldChar w:fldCharType="begin"/>
             </w:r>
             <w:r>
               <w:rPr>
-                <w:rFonts w:ascii="Times New Roman" w:hAnsi="Times New Roman"/>
-                <w:noProof/>
-                <w:webHidden/>
-                <w:sz w:val="24"/>
-                <w:szCs w:val="24"/>
-              </w:rPr>
-              <w:instrText xml:space="preserve"> PAGEREF _Toc154960738 \h </w:instrText>
-            </w:r>
-            <w:r>
-              <w:rPr>
-                <w:rFonts w:ascii="Times New Roman" w:hAnsi="Times New Roman"/>
-                <w:noProof/>
-                <w:webHidden/>
-                <w:sz w:val="24"/>
-                <w:szCs w:val="24"/>
-              </w:rPr>
-            </w:r>
-            <w:r>
-              <w:rPr>
-                <w:rFonts w:ascii="Times New Roman" w:hAnsi="Times New Roman"/>
-                <w:noProof/>
-                <w:webHidden/>
-                <w:sz w:val="24"/>
-                <w:szCs w:val="24"/>
+                <w:noProof/>
+                <w:webHidden/>
+              </w:rPr>
+              <w:instrText xml:space="preserve"> PAGEREF _Toc155004361 \h </w:instrText>
+            </w:r>
+            <w:r>
+              <w:rPr>
+                <w:noProof/>
+                <w:webHidden/>
+              </w:rPr>
+            </w:r>
+            <w:r>
+              <w:rPr>
+                <w:noProof/>
+                <w:webHidden/>
               </w:rPr>
               <w:fldChar w:fldCharType="separate"/>
             </w:r>
             <w:r>
               <w:rPr>
-                <w:rFonts w:ascii="Times New Roman" w:hAnsi="Times New Roman"/>
-                <w:noProof/>
-                <w:webHidden/>
-                <w:sz w:val="24"/>
-                <w:szCs w:val="24"/>
+                <w:noProof/>
+                <w:webHidden/>
               </w:rPr>
               <w:t>5</w:t>
             </w:r>
             <w:r>
               <w:rPr>
-                <w:rFonts w:ascii="Times New Roman" w:hAnsi="Times New Roman"/>
-                <w:noProof/>
-                <w:webHidden/>
-                <w:sz w:val="24"/>
-                <w:szCs w:val="24"/>
+                <w:noProof/>
+                <w:webHidden/>
               </w:rPr>
               <w:fldChar w:fldCharType="end"/>
             </w:r>
@@ -1710,91 +1638,79 @@
             <w:tabs>
               <w:tab w:val="left" w:pos="1100"/>
             </w:tabs>
-            <w:spacing w:line="360" w:lineRule="auto"/>
             <w:rPr>
-              <w:rFonts w:ascii="Times New Roman" w:hAnsi="Times New Roman"/>
+              <w:rFonts w:cstheme="minorBidi"/>
               <w:noProof/>
-              <w:sz w:val="24"/>
-              <w:szCs w:val="24"/>
             </w:rPr>
           </w:pPr>
-          <w:hyperlink w:anchor="_Toc154960739" w:history="1">
+          <w:hyperlink w:anchor="_Toc155004362" w:history="1">
             <w:r>
               <w:rPr>
                 <w:rStyle w:val="Hyperlink"/>
-                <w:rFonts w:ascii="Times New Roman" w:hAnsi="Times New Roman"/>
-                <w:noProof/>
-                <w:sz w:val="24"/>
-                <w:szCs w:val="24"/>
+                <w:rFonts w:ascii="Symbol" w:hAnsi="Symbol"/>
+                <w:noProof/>
+              </w:rPr>
+              <w:t></w:t>
+            </w:r>
+            <w:r>
+              <w:rPr>
+                <w:rFonts w:cstheme="minorBidi"/>
+                <w:noProof/>
+              </w:rPr>
+              <w:tab/>
+            </w:r>
+            <w:r>
+              <w:rPr>
+                <w:rStyle w:val="Hyperlink"/>
+                <w:noProof/>
               </w:rPr>
               <w:t>On Business and Economy:</w:t>
             </w:r>
             <w:r>
               <w:rPr>
-                <w:rFonts w:ascii="Times New Roman" w:hAnsi="Times New Roman"/>
-                <w:noProof/>
-                <w:webHidden/>
-                <w:sz w:val="24"/>
-                <w:szCs w:val="24"/>
+                <w:noProof/>
+                <w:webHidden/>
               </w:rPr>
               <w:tab/>
             </w:r>
             <w:r>
               <w:rPr>
-                <w:rFonts w:ascii="Times New Roman" w:hAnsi="Times New Roman"/>
-                <w:noProof/>
-                <w:webHidden/>
-                <w:sz w:val="24"/>
-                <w:szCs w:val="24"/>
+                <w:noProof/>
+                <w:webHidden/>
               </w:rPr>
               <w:fldChar w:fldCharType="begin"/>
             </w:r>
             <w:r>
               <w:rPr>
-                <w:rFonts w:ascii="Times New Roman" w:hAnsi="Times New Roman"/>
-                <w:noProof/>
-                <w:webHidden/>
-                <w:sz w:val="24"/>
-                <w:szCs w:val="24"/>
-              </w:rPr>
-              <w:instrText xml:space="preserve"> PAGEREF _Toc154960739 \h </w:instrText>
-            </w:r>
-            <w:r>
-              <w:rPr>
-                <w:rFonts w:ascii="Times New Roman" w:hAnsi="Times New Roman"/>
-                <w:noProof/>
-                <w:webHidden/>
-                <w:sz w:val="24"/>
-                <w:szCs w:val="24"/>
-              </w:rPr>
-            </w:r>
-            <w:r>
-              <w:rPr>
-                <w:rFonts w:ascii="Times New Roman" w:hAnsi="Times New Roman"/>
-                <w:noProof/>
-                <w:webHidden/>
-                <w:sz w:val="24"/>
-                <w:szCs w:val="24"/>
+                <w:noProof/>
+                <w:webHidden/>
+              </w:rPr>
+              <w:instrText xml:space="preserve"> PAGEREF _Toc155004362 \h </w:instrText>
+            </w:r>
+            <w:r>
+              <w:rPr>
+                <w:noProof/>
+                <w:webHidden/>
+              </w:rPr>
+            </w:r>
+            <w:r>
+              <w:rPr>
+                <w:noProof/>
+                <w:webHidden/>
               </w:rPr>
               <w:fldChar w:fldCharType="separate"/>
             </w:r>
             <w:r>
               <w:rPr>
-                <w:rFonts w:ascii="Times New Roman" w:hAnsi="Times New Roman"/>
-                <w:noProof/>
-                <w:webHidden/>
-                <w:sz w:val="24"/>
-                <w:szCs w:val="24"/>
+                <w:noProof/>
+                <w:webHidden/>
               </w:rPr>
               <w:t>5</w:t>
             </w:r>
             <w:r>
               <w:rPr>
-                <w:rFonts w:ascii="Times New Roman" w:hAnsi="Times New Roman"/>
-                <w:noProof/>
-                <w:webHidden/>
-                <w:sz w:val="24"/>
-                <w:szCs w:val="24"/>
+                <w:noProof/>
+                <w:webHidden/>
               </w:rPr>
               <w:fldChar w:fldCharType="end"/>
             </w:r>
@@ -1806,89 +1722,79 @@
             <w:tabs>
               <w:tab w:val="left" w:pos="1100"/>
             </w:tabs>
-            <w:spacing w:line="360" w:lineRule="auto"/>
             <w:rPr>
-              <w:rFonts w:ascii="Times New Roman" w:hAnsi="Times New Roman"/>
+              <w:rFonts w:cstheme="minorBidi"/>
               <w:noProof/>
             </w:rPr>
           </w:pPr>
-          <w:hyperlink w:anchor="_Toc154960740" w:history="1">
+          <w:hyperlink w:anchor="_Toc155004363" w:history="1">
             <w:r>
               <w:rPr>
                 <w:rStyle w:val="Hyperlink"/>
-                <w:rFonts w:ascii="Times New Roman" w:hAnsi="Times New Roman"/>
-                <w:noProof/>
-                <w:sz w:val="24"/>
-                <w:szCs w:val="24"/>
+                <w:rFonts w:ascii="Symbol" w:hAnsi="Symbol"/>
+                <w:noProof/>
+              </w:rPr>
+              <w:t></w:t>
+            </w:r>
+            <w:r>
+              <w:rPr>
+                <w:rFonts w:cstheme="minorBidi"/>
+                <w:noProof/>
+              </w:rPr>
+              <w:tab/>
+            </w:r>
+            <w:r>
+              <w:rPr>
+                <w:rStyle w:val="Hyperlink"/>
+                <w:noProof/>
               </w:rPr>
               <w:t>On Healthcare:</w:t>
             </w:r>
             <w:r>
               <w:rPr>
-                <w:rFonts w:ascii="Times New Roman" w:hAnsi="Times New Roman"/>
-                <w:noProof/>
-                <w:webHidden/>
-                <w:sz w:val="24"/>
-                <w:szCs w:val="24"/>
+                <w:noProof/>
+                <w:webHidden/>
               </w:rPr>
               <w:tab/>
             </w:r>
             <w:r>
               <w:rPr>
-                <w:rFonts w:ascii="Times New Roman" w:hAnsi="Times New Roman"/>
-                <w:noProof/>
-                <w:webHidden/>
-                <w:sz w:val="24"/>
-                <w:szCs w:val="24"/>
+                <w:noProof/>
+                <w:webHidden/>
               </w:rPr>
               <w:fldChar w:fldCharType="begin"/>
             </w:r>
             <w:r>
               <w:rPr>
-                <w:rFonts w:ascii="Times New Roman" w:hAnsi="Times New Roman"/>
-                <w:noProof/>
-                <w:webHidden/>
-                <w:sz w:val="24"/>
-                <w:szCs w:val="24"/>
-              </w:rPr>
-              <w:instrText xml:space="preserve"> PAGEREF _Toc154960740 \h </w:instrText>
-            </w:r>
-            <w:r>
-              <w:rPr>
-                <w:rFonts w:ascii="Times New Roman" w:hAnsi="Times New Roman"/>
-                <w:noProof/>
-                <w:webHidden/>
-                <w:sz w:val="24"/>
-                <w:szCs w:val="24"/>
-              </w:rPr>
-            </w:r>
-            <w:r>
-              <w:rPr>
-                <w:rFonts w:ascii="Times New Roman" w:hAnsi="Times New Roman"/>
-                <w:noProof/>
-                <w:webHidden/>
-                <w:sz w:val="24"/>
-                <w:szCs w:val="24"/>
+                <w:noProof/>
+                <w:webHidden/>
+              </w:rPr>
+              <w:instrText xml:space="preserve"> PAGEREF _Toc155004363 \h </w:instrText>
+            </w:r>
+            <w:r>
+              <w:rPr>
+                <w:noProof/>
+                <w:webHidden/>
+              </w:rPr>
+            </w:r>
+            <w:r>
+              <w:rPr>
+                <w:noProof/>
+                <w:webHidden/>
               </w:rPr>
               <w:fldChar w:fldCharType="separate"/>
             </w:r>
             <w:r>
               <w:rPr>
-                <w:rFonts w:ascii="Times New Roman" w:hAnsi="Times New Roman"/>
-                <w:noProof/>
-                <w:webHidden/>
-                <w:sz w:val="24"/>
-                <w:szCs w:val="24"/>
+                <w:noProof/>
+                <w:webHidden/>
               </w:rPr>
               <w:t>5</w:t>
             </w:r>
             <w:r>
               <w:rPr>
-                <w:rFonts w:ascii="Times New Roman" w:hAnsi="Times New Roman"/>
-                <w:noProof/>
-                <w:webHidden/>
-                <w:sz w:val="24"/>
-                <w:szCs w:val="24"/>
+                <w:noProof/>
+                <w:webHidden/>
               </w:rPr>
               <w:fldChar w:fldCharType="end"/>
             </w:r>
@@ -1897,18 +1803,19 @@
         <w:p>
           <w:pPr>
             <w:pStyle w:val="TOC1"/>
-            <w:spacing w:line="360" w:lineRule="auto"/>
             <w:rPr>
+              <w:rFonts w:asciiTheme="minorHAnsi" w:hAnsiTheme="minorHAnsi" w:cstheme="minorBidi"/>
               <w:b w:val="0"/>
               <w:bCs w:val="0"/>
               <w:sz w:val="22"/>
               <w:szCs w:val="22"/>
             </w:rPr>
           </w:pPr>
-          <w:hyperlink w:anchor="_Toc154960741" w:history="1">
+          <w:hyperlink w:anchor="_Toc155004364" w:history="1">
             <w:r>
               <w:rPr>
                 <w:rStyle w:val="Hyperlink"/>
+                <w:rFonts w:asciiTheme="majorBidi" w:hAnsiTheme="majorBidi"/>
               </w:rPr>
               <w:t>Technologies related to ICT:</w:t>
             </w:r>
@@ -1928,7 +1835,7 @@
               <w:rPr>
                 <w:webHidden/>
               </w:rPr>
-              <w:instrText xml:space="preserve"> PAGEREF _Toc154960741 \h </w:instrText>
+              <w:instrText xml:space="preserve"> PAGEREF _Toc155004364 \h </w:instrText>
             </w:r>
             <w:r>
               <w:rPr>
@@ -1961,91 +1868,79 @@
             <w:tabs>
               <w:tab w:val="left" w:pos="1100"/>
             </w:tabs>
-            <w:spacing w:line="360" w:lineRule="auto"/>
             <w:rPr>
-              <w:rFonts w:ascii="Times New Roman" w:hAnsi="Times New Roman"/>
+              <w:rFonts w:cstheme="minorBidi"/>
               <w:noProof/>
-              <w:sz w:val="24"/>
-              <w:szCs w:val="24"/>
             </w:rPr>
           </w:pPr>
-          <w:hyperlink w:anchor="_Toc154960742" w:history="1">
+          <w:hyperlink w:anchor="_Toc155004365" w:history="1">
             <w:r>
               <w:rPr>
                 <w:rStyle w:val="Hyperlink"/>
-                <w:rFonts w:ascii="Times New Roman" w:hAnsi="Times New Roman"/>
-                <w:noProof/>
-                <w:sz w:val="24"/>
-                <w:szCs w:val="24"/>
+                <w:rFonts w:ascii="Symbol" w:hAnsi="Symbol"/>
+                <w:noProof/>
+              </w:rPr>
+              <w:t></w:t>
+            </w:r>
+            <w:r>
+              <w:rPr>
+                <w:rFonts w:cstheme="minorBidi"/>
+                <w:noProof/>
+              </w:rPr>
+              <w:tab/>
+            </w:r>
+            <w:r>
+              <w:rPr>
+                <w:rStyle w:val="Hyperlink"/>
+                <w:noProof/>
               </w:rPr>
               <w:t>Google services</w:t>
             </w:r>
             <w:r>
               <w:rPr>
-                <w:rFonts w:ascii="Times New Roman" w:hAnsi="Times New Roman"/>
-                <w:noProof/>
-                <w:webHidden/>
-                <w:sz w:val="24"/>
-                <w:szCs w:val="24"/>
+                <w:noProof/>
+                <w:webHidden/>
               </w:rPr>
               <w:tab/>
             </w:r>
             <w:r>
               <w:rPr>
-                <w:rFonts w:ascii="Times New Roman" w:hAnsi="Times New Roman"/>
-                <w:noProof/>
-                <w:webHidden/>
-                <w:sz w:val="24"/>
-                <w:szCs w:val="24"/>
+                <w:noProof/>
+                <w:webHidden/>
               </w:rPr>
               <w:fldChar w:fldCharType="begin"/>
             </w:r>
             <w:r>
               <w:rPr>
-                <w:rFonts w:ascii="Times New Roman" w:hAnsi="Times New Roman"/>
-                <w:noProof/>
-                <w:webHidden/>
-                <w:sz w:val="24"/>
-                <w:szCs w:val="24"/>
-              </w:rPr>
-              <w:instrText xml:space="preserve"> PAGEREF _Toc154960742 \h </w:instrText>
-            </w:r>
-            <w:r>
-              <w:rPr>
-                <w:rFonts w:ascii="Times New Roman" w:hAnsi="Times New Roman"/>
-                <w:noProof/>
-                <w:webHidden/>
-                <w:sz w:val="24"/>
-                <w:szCs w:val="24"/>
-              </w:rPr>
-            </w:r>
-            <w:r>
-              <w:rPr>
-                <w:rFonts w:ascii="Times New Roman" w:hAnsi="Times New Roman"/>
-                <w:noProof/>
-                <w:webHidden/>
-                <w:sz w:val="24"/>
-                <w:szCs w:val="24"/>
+                <w:noProof/>
+                <w:webHidden/>
+              </w:rPr>
+              <w:instrText xml:space="preserve"> PAGEREF _Toc155004365 \h </w:instrText>
+            </w:r>
+            <w:r>
+              <w:rPr>
+                <w:noProof/>
+                <w:webHidden/>
+              </w:rPr>
+            </w:r>
+            <w:r>
+              <w:rPr>
+                <w:noProof/>
+                <w:webHidden/>
               </w:rPr>
               <w:fldChar w:fldCharType="separate"/>
             </w:r>
             <w:r>
               <w:rPr>
-                <w:rFonts w:ascii="Times New Roman" w:hAnsi="Times New Roman"/>
-                <w:noProof/>
-                <w:webHidden/>
-                <w:sz w:val="24"/>
-                <w:szCs w:val="24"/>
+                <w:noProof/>
+                <w:webHidden/>
               </w:rPr>
               <w:t>6</w:t>
             </w:r>
             <w:r>
               <w:rPr>
-                <w:rFonts w:ascii="Times New Roman" w:hAnsi="Times New Roman"/>
-                <w:noProof/>
-                <w:webHidden/>
-                <w:sz w:val="24"/>
-                <w:szCs w:val="24"/>
+                <w:noProof/>
+                <w:webHidden/>
               </w:rPr>
               <w:fldChar w:fldCharType="end"/>
             </w:r>
@@ -2057,91 +1952,79 @@
             <w:tabs>
               <w:tab w:val="left" w:pos="1100"/>
             </w:tabs>
-            <w:spacing w:line="360" w:lineRule="auto"/>
             <w:rPr>
-              <w:rFonts w:ascii="Times New Roman" w:hAnsi="Times New Roman"/>
+              <w:rFonts w:cstheme="minorBidi"/>
               <w:noProof/>
-              <w:sz w:val="24"/>
-              <w:szCs w:val="24"/>
             </w:rPr>
           </w:pPr>
-          <w:hyperlink w:anchor="_Toc154960743" w:history="1">
+          <w:hyperlink w:anchor="_Toc155004366" w:history="1">
             <w:r>
               <w:rPr>
                 <w:rStyle w:val="Hyperlink"/>
-                <w:rFonts w:ascii="Times New Roman" w:hAnsi="Times New Roman"/>
-                <w:noProof/>
-                <w:sz w:val="24"/>
-                <w:szCs w:val="24"/>
+                <w:rFonts w:ascii="Symbol" w:hAnsi="Symbol"/>
+                <w:noProof/>
+              </w:rPr>
+              <w:t></w:t>
+            </w:r>
+            <w:r>
+              <w:rPr>
+                <w:rFonts w:cstheme="minorBidi"/>
+                <w:noProof/>
+              </w:rPr>
+              <w:tab/>
+            </w:r>
+            <w:r>
+              <w:rPr>
+                <w:rStyle w:val="Hyperlink"/>
+                <w:noProof/>
               </w:rPr>
               <w:t>Microsoft tools</w:t>
             </w:r>
             <w:r>
               <w:rPr>
-                <w:rFonts w:ascii="Times New Roman" w:hAnsi="Times New Roman"/>
-                <w:noProof/>
-                <w:webHidden/>
-                <w:sz w:val="24"/>
-                <w:szCs w:val="24"/>
+                <w:noProof/>
+                <w:webHidden/>
               </w:rPr>
               <w:tab/>
             </w:r>
             <w:r>
               <w:rPr>
-                <w:rFonts w:ascii="Times New Roman" w:hAnsi="Times New Roman"/>
-                <w:noProof/>
-                <w:webHidden/>
-                <w:sz w:val="24"/>
-                <w:szCs w:val="24"/>
+                <w:noProof/>
+                <w:webHidden/>
               </w:rPr>
               <w:fldChar w:fldCharType="begin"/>
             </w:r>
             <w:r>
               <w:rPr>
-                <w:rFonts w:ascii="Times New Roman" w:hAnsi="Times New Roman"/>
-                <w:noProof/>
-                <w:webHidden/>
-                <w:sz w:val="24"/>
-                <w:szCs w:val="24"/>
-              </w:rPr>
-              <w:instrText xml:space="preserve"> PAGEREF _Toc154960743 \h </w:instrText>
-            </w:r>
-            <w:r>
-              <w:rPr>
-                <w:rFonts w:ascii="Times New Roman" w:hAnsi="Times New Roman"/>
-                <w:noProof/>
-                <w:webHidden/>
-                <w:sz w:val="24"/>
-                <w:szCs w:val="24"/>
-              </w:rPr>
-            </w:r>
-            <w:r>
-              <w:rPr>
-                <w:rFonts w:ascii="Times New Roman" w:hAnsi="Times New Roman"/>
-                <w:noProof/>
-                <w:webHidden/>
-                <w:sz w:val="24"/>
-                <w:szCs w:val="24"/>
+                <w:noProof/>
+                <w:webHidden/>
+              </w:rPr>
+              <w:instrText xml:space="preserve"> PAGEREF _Toc155004366 \h </w:instrText>
+            </w:r>
+            <w:r>
+              <w:rPr>
+                <w:noProof/>
+                <w:webHidden/>
+              </w:rPr>
+            </w:r>
+            <w:r>
+              <w:rPr>
+                <w:noProof/>
+                <w:webHidden/>
               </w:rPr>
               <w:fldChar w:fldCharType="separate"/>
             </w:r>
             <w:r>
               <w:rPr>
-                <w:rFonts w:ascii="Times New Roman" w:hAnsi="Times New Roman"/>
-                <w:noProof/>
-                <w:webHidden/>
-                <w:sz w:val="24"/>
-                <w:szCs w:val="24"/>
+                <w:noProof/>
+                <w:webHidden/>
               </w:rPr>
               <w:t>7</w:t>
             </w:r>
             <w:r>
               <w:rPr>
-                <w:rFonts w:ascii="Times New Roman" w:hAnsi="Times New Roman"/>
-                <w:noProof/>
-                <w:webHidden/>
-                <w:sz w:val="24"/>
-                <w:szCs w:val="24"/>
+                <w:noProof/>
+                <w:webHidden/>
               </w:rPr>
               <w:fldChar w:fldCharType="end"/>
             </w:r>
@@ -2153,91 +2036,79 @@
             <w:tabs>
               <w:tab w:val="left" w:pos="1100"/>
             </w:tabs>
-            <w:spacing w:line="360" w:lineRule="auto"/>
             <w:rPr>
-              <w:rFonts w:ascii="Times New Roman" w:hAnsi="Times New Roman"/>
+              <w:rFonts w:cstheme="minorBidi"/>
               <w:noProof/>
-              <w:sz w:val="24"/>
-              <w:szCs w:val="24"/>
             </w:rPr>
           </w:pPr>
-          <w:hyperlink w:anchor="_Toc154960744" w:history="1">
+          <w:hyperlink w:anchor="_Toc155004367" w:history="1">
             <w:r>
               <w:rPr>
                 <w:rStyle w:val="Hyperlink"/>
-                <w:rFonts w:ascii="Times New Roman" w:hAnsi="Times New Roman"/>
-                <w:noProof/>
-                <w:sz w:val="24"/>
-                <w:szCs w:val="24"/>
+                <w:rFonts w:ascii="Symbol" w:hAnsi="Symbol"/>
+                <w:noProof/>
+              </w:rPr>
+              <w:t></w:t>
+            </w:r>
+            <w:r>
+              <w:rPr>
+                <w:rFonts w:cstheme="minorBidi"/>
+                <w:noProof/>
+              </w:rPr>
+              <w:tab/>
+            </w:r>
+            <w:r>
+              <w:rPr>
+                <w:rStyle w:val="Hyperlink"/>
+                <w:noProof/>
               </w:rPr>
               <w:t>Git and GitHub:</w:t>
             </w:r>
             <w:r>
               <w:rPr>
-                <w:rFonts w:ascii="Times New Roman" w:hAnsi="Times New Roman"/>
-                <w:noProof/>
-                <w:webHidden/>
-                <w:sz w:val="24"/>
-                <w:szCs w:val="24"/>
+                <w:noProof/>
+                <w:webHidden/>
               </w:rPr>
               <w:tab/>
             </w:r>
             <w:r>
               <w:rPr>
-                <w:rFonts w:ascii="Times New Roman" w:hAnsi="Times New Roman"/>
-                <w:noProof/>
-                <w:webHidden/>
-                <w:sz w:val="24"/>
-                <w:szCs w:val="24"/>
+                <w:noProof/>
+                <w:webHidden/>
               </w:rPr>
               <w:fldChar w:fldCharType="begin"/>
             </w:r>
             <w:r>
               <w:rPr>
-                <w:rFonts w:ascii="Times New Roman" w:hAnsi="Times New Roman"/>
-                <w:noProof/>
-                <w:webHidden/>
-                <w:sz w:val="24"/>
-                <w:szCs w:val="24"/>
-              </w:rPr>
-              <w:instrText xml:space="preserve"> PAGEREF _Toc154960744 \h </w:instrText>
-            </w:r>
-            <w:r>
-              <w:rPr>
-                <w:rFonts w:ascii="Times New Roman" w:hAnsi="Times New Roman"/>
-                <w:noProof/>
-                <w:webHidden/>
-                <w:sz w:val="24"/>
-                <w:szCs w:val="24"/>
-              </w:rPr>
-            </w:r>
-            <w:r>
-              <w:rPr>
-                <w:rFonts w:ascii="Times New Roman" w:hAnsi="Times New Roman"/>
-                <w:noProof/>
-                <w:webHidden/>
-                <w:sz w:val="24"/>
-                <w:szCs w:val="24"/>
+                <w:noProof/>
+                <w:webHidden/>
+              </w:rPr>
+              <w:instrText xml:space="preserve"> PAGEREF _Toc155004367 \h </w:instrText>
+            </w:r>
+            <w:r>
+              <w:rPr>
+                <w:noProof/>
+                <w:webHidden/>
+              </w:rPr>
+            </w:r>
+            <w:r>
+              <w:rPr>
+                <w:noProof/>
+                <w:webHidden/>
               </w:rPr>
               <w:fldChar w:fldCharType="separate"/>
             </w:r>
             <w:r>
               <w:rPr>
-                <w:rFonts w:ascii="Times New Roman" w:hAnsi="Times New Roman"/>
-                <w:noProof/>
-                <w:webHidden/>
-                <w:sz w:val="24"/>
-                <w:szCs w:val="24"/>
+                <w:noProof/>
+                <w:webHidden/>
               </w:rPr>
               <w:t>8</w:t>
             </w:r>
             <w:r>
               <w:rPr>
-                <w:rFonts w:ascii="Times New Roman" w:hAnsi="Times New Roman"/>
-                <w:noProof/>
-                <w:webHidden/>
-                <w:sz w:val="24"/>
-                <w:szCs w:val="24"/>
+                <w:noProof/>
+                <w:webHidden/>
               </w:rPr>
               <w:fldChar w:fldCharType="end"/>
             </w:r>
@@ -2249,89 +2120,79 @@
             <w:tabs>
               <w:tab w:val="left" w:pos="1100"/>
             </w:tabs>
-            <w:spacing w:line="360" w:lineRule="auto"/>
             <w:rPr>
-              <w:rFonts w:ascii="Times New Roman" w:hAnsi="Times New Roman"/>
+              <w:rFonts w:cstheme="minorBidi"/>
               <w:noProof/>
             </w:rPr>
           </w:pPr>
-          <w:hyperlink w:anchor="_Toc154960745" w:history="1">
+          <w:hyperlink w:anchor="_Toc155004368" w:history="1">
             <w:r>
               <w:rPr>
                 <w:rStyle w:val="Hyperlink"/>
-                <w:rFonts w:ascii="Times New Roman" w:hAnsi="Times New Roman"/>
-                <w:noProof/>
-                <w:sz w:val="24"/>
-                <w:szCs w:val="24"/>
+                <w:rFonts w:ascii="Symbol" w:hAnsi="Symbol"/>
+                <w:noProof/>
+              </w:rPr>
+              <w:t></w:t>
+            </w:r>
+            <w:r>
+              <w:rPr>
+                <w:rFonts w:cstheme="minorBidi"/>
+                <w:noProof/>
+              </w:rPr>
+              <w:tab/>
+            </w:r>
+            <w:r>
+              <w:rPr>
+                <w:rStyle w:val="Hyperlink"/>
+                <w:noProof/>
               </w:rPr>
               <w:t>Other Technologies:</w:t>
             </w:r>
             <w:r>
               <w:rPr>
-                <w:rFonts w:ascii="Times New Roman" w:hAnsi="Times New Roman"/>
-                <w:noProof/>
-                <w:webHidden/>
-                <w:sz w:val="24"/>
-                <w:szCs w:val="24"/>
+                <w:noProof/>
+                <w:webHidden/>
               </w:rPr>
               <w:tab/>
             </w:r>
             <w:r>
               <w:rPr>
-                <w:rFonts w:ascii="Times New Roman" w:hAnsi="Times New Roman"/>
-                <w:noProof/>
-                <w:webHidden/>
-                <w:sz w:val="24"/>
-                <w:szCs w:val="24"/>
+                <w:noProof/>
+                <w:webHidden/>
               </w:rPr>
               <w:fldChar w:fldCharType="begin"/>
             </w:r>
             <w:r>
               <w:rPr>
-                <w:rFonts w:ascii="Times New Roman" w:hAnsi="Times New Roman"/>
-                <w:noProof/>
-                <w:webHidden/>
-                <w:sz w:val="24"/>
-                <w:szCs w:val="24"/>
-              </w:rPr>
-              <w:instrText xml:space="preserve"> PAGEREF _Toc154960745 \h </w:instrText>
-            </w:r>
-            <w:r>
-              <w:rPr>
-                <w:rFonts w:ascii="Times New Roman" w:hAnsi="Times New Roman"/>
-                <w:noProof/>
-                <w:webHidden/>
-                <w:sz w:val="24"/>
-                <w:szCs w:val="24"/>
-              </w:rPr>
-            </w:r>
-            <w:r>
-              <w:rPr>
-                <w:rFonts w:ascii="Times New Roman" w:hAnsi="Times New Roman"/>
-                <w:noProof/>
-                <w:webHidden/>
-                <w:sz w:val="24"/>
-                <w:szCs w:val="24"/>
+                <w:noProof/>
+                <w:webHidden/>
+              </w:rPr>
+              <w:instrText xml:space="preserve"> PAGEREF _Toc155004368 \h </w:instrText>
+            </w:r>
+            <w:r>
+              <w:rPr>
+                <w:noProof/>
+                <w:webHidden/>
+              </w:rPr>
+            </w:r>
+            <w:r>
+              <w:rPr>
+                <w:noProof/>
+                <w:webHidden/>
               </w:rPr>
               <w:fldChar w:fldCharType="separate"/>
             </w:r>
             <w:r>
               <w:rPr>
-                <w:rFonts w:ascii="Times New Roman" w:hAnsi="Times New Roman"/>
-                <w:noProof/>
-                <w:webHidden/>
-                <w:sz w:val="24"/>
-                <w:szCs w:val="24"/>
+                <w:noProof/>
+                <w:webHidden/>
               </w:rPr>
               <w:t>8</w:t>
             </w:r>
             <w:r>
               <w:rPr>
-                <w:rFonts w:ascii="Times New Roman" w:hAnsi="Times New Roman"/>
-                <w:noProof/>
-                <w:webHidden/>
-                <w:sz w:val="24"/>
-                <w:szCs w:val="24"/>
+                <w:noProof/>
+                <w:webHidden/>
               </w:rPr>
               <w:fldChar w:fldCharType="end"/>
             </w:r>
@@ -2340,19 +2201,500 @@
         <w:p>
           <w:pPr>
             <w:pStyle w:val="TOC1"/>
-            <w:spacing w:line="360" w:lineRule="auto"/>
             <w:rPr>
+              <w:rFonts w:asciiTheme="minorHAnsi" w:hAnsiTheme="minorHAnsi" w:cstheme="minorBidi"/>
               <w:b w:val="0"/>
               <w:bCs w:val="0"/>
               <w:sz w:val="22"/>
               <w:szCs w:val="22"/>
             </w:rPr>
           </w:pPr>
-          <w:hyperlink w:anchor="_Toc154960746" w:history="1">
+          <w:hyperlink w:anchor="_Toc155004369" w:history="1">
             <w:r>
               <w:rPr>
                 <w:rStyle w:val="Hyperlink"/>
               </w:rPr>
+              <w:t>The future of ICT:</w:t>
+            </w:r>
+            <w:r>
+              <w:rPr>
+                <w:webHidden/>
+              </w:rPr>
+              <w:tab/>
+            </w:r>
+            <w:r>
+              <w:rPr>
+                <w:webHidden/>
+              </w:rPr>
+              <w:fldChar w:fldCharType="begin"/>
+            </w:r>
+            <w:r>
+              <w:rPr>
+                <w:webHidden/>
+              </w:rPr>
+              <w:instrText xml:space="preserve"> PAGEREF _Toc155004369 \h </w:instrText>
+            </w:r>
+            <w:r>
+              <w:rPr>
+                <w:webHidden/>
+              </w:rPr>
+            </w:r>
+            <w:r>
+              <w:rPr>
+                <w:webHidden/>
+              </w:rPr>
+              <w:fldChar w:fldCharType="separate"/>
+            </w:r>
+            <w:r>
+              <w:rPr>
+                <w:webHidden/>
+              </w:rPr>
+              <w:t>9</w:t>
+            </w:r>
+            <w:r>
+              <w:rPr>
+                <w:webHidden/>
+              </w:rPr>
+              <w:fldChar w:fldCharType="end"/>
+            </w:r>
+          </w:hyperlink>
+        </w:p>
+        <w:p>
+          <w:pPr>
+            <w:pStyle w:val="TOC2"/>
+            <w:tabs>
+              <w:tab w:val="left" w:pos="1100"/>
+            </w:tabs>
+            <w:rPr>
+              <w:rFonts w:cstheme="minorBidi"/>
+              <w:noProof/>
+            </w:rPr>
+          </w:pPr>
+          <w:hyperlink w:anchor="_Toc155004370" w:history="1">
+            <w:r>
+              <w:rPr>
+                <w:rStyle w:val="Hyperlink"/>
+                <w:rFonts w:ascii="Symbol" w:hAnsi="Symbol"/>
+                <w:noProof/>
+              </w:rPr>
+              <w:t></w:t>
+            </w:r>
+            <w:r>
+              <w:rPr>
+                <w:rFonts w:cstheme="minorBidi"/>
+                <w:noProof/>
+              </w:rPr>
+              <w:tab/>
+            </w:r>
+            <w:r>
+              <w:rPr>
+                <w:rStyle w:val="Hyperlink"/>
+                <w:noProof/>
+              </w:rPr>
+              <w:t>5G Technology:</w:t>
+            </w:r>
+            <w:r>
+              <w:rPr>
+                <w:noProof/>
+                <w:webHidden/>
+              </w:rPr>
+              <w:tab/>
+            </w:r>
+            <w:r>
+              <w:rPr>
+                <w:noProof/>
+                <w:webHidden/>
+              </w:rPr>
+              <w:fldChar w:fldCharType="begin"/>
+            </w:r>
+            <w:r>
+              <w:rPr>
+                <w:noProof/>
+                <w:webHidden/>
+              </w:rPr>
+              <w:instrText xml:space="preserve"> PAGEREF _Toc155004370 \h </w:instrText>
+            </w:r>
+            <w:r>
+              <w:rPr>
+                <w:noProof/>
+                <w:webHidden/>
+              </w:rPr>
+            </w:r>
+            <w:r>
+              <w:rPr>
+                <w:noProof/>
+                <w:webHidden/>
+              </w:rPr>
+              <w:fldChar w:fldCharType="separate"/>
+            </w:r>
+            <w:r>
+              <w:rPr>
+                <w:noProof/>
+                <w:webHidden/>
+              </w:rPr>
+              <w:t>9</w:t>
+            </w:r>
+            <w:r>
+              <w:rPr>
+                <w:noProof/>
+                <w:webHidden/>
+              </w:rPr>
+              <w:fldChar w:fldCharType="end"/>
+            </w:r>
+          </w:hyperlink>
+        </w:p>
+        <w:p>
+          <w:pPr>
+            <w:pStyle w:val="TOC2"/>
+            <w:tabs>
+              <w:tab w:val="left" w:pos="1100"/>
+            </w:tabs>
+            <w:rPr>
+              <w:rFonts w:cstheme="minorBidi"/>
+              <w:noProof/>
+            </w:rPr>
+          </w:pPr>
+          <w:hyperlink w:anchor="_Toc155004371" w:history="1">
+            <w:r>
+              <w:rPr>
+                <w:rStyle w:val="Hyperlink"/>
+                <w:rFonts w:ascii="Symbol" w:hAnsi="Symbol"/>
+                <w:noProof/>
+              </w:rPr>
+              <w:t></w:t>
+            </w:r>
+            <w:r>
+              <w:rPr>
+                <w:rFonts w:cstheme="minorBidi"/>
+                <w:noProof/>
+              </w:rPr>
+              <w:tab/>
+            </w:r>
+            <w:r>
+              <w:rPr>
+                <w:rStyle w:val="Hyperlink"/>
+                <w:noProof/>
+              </w:rPr>
+              <w:t>Artificial Intelligence (AI) and Machine Learning (ML):</w:t>
+            </w:r>
+            <w:r>
+              <w:rPr>
+                <w:noProof/>
+                <w:webHidden/>
+              </w:rPr>
+              <w:tab/>
+            </w:r>
+            <w:r>
+              <w:rPr>
+                <w:noProof/>
+                <w:webHidden/>
+              </w:rPr>
+              <w:fldChar w:fldCharType="begin"/>
+            </w:r>
+            <w:r>
+              <w:rPr>
+                <w:noProof/>
+                <w:webHidden/>
+              </w:rPr>
+              <w:instrText xml:space="preserve"> PAGEREF _Toc155004371 \h </w:instrText>
+            </w:r>
+            <w:r>
+              <w:rPr>
+                <w:noProof/>
+                <w:webHidden/>
+              </w:rPr>
+            </w:r>
+            <w:r>
+              <w:rPr>
+                <w:noProof/>
+                <w:webHidden/>
+              </w:rPr>
+              <w:fldChar w:fldCharType="separate"/>
+            </w:r>
+            <w:r>
+              <w:rPr>
+                <w:noProof/>
+                <w:webHidden/>
+              </w:rPr>
+              <w:t>9</w:t>
+            </w:r>
+            <w:r>
+              <w:rPr>
+                <w:noProof/>
+                <w:webHidden/>
+              </w:rPr>
+              <w:fldChar w:fldCharType="end"/>
+            </w:r>
+          </w:hyperlink>
+        </w:p>
+        <w:p>
+          <w:pPr>
+            <w:pStyle w:val="TOC2"/>
+            <w:tabs>
+              <w:tab w:val="left" w:pos="1100"/>
+            </w:tabs>
+            <w:rPr>
+              <w:rFonts w:cstheme="minorBidi"/>
+              <w:noProof/>
+            </w:rPr>
+          </w:pPr>
+          <w:hyperlink w:anchor="_Toc155004372" w:history="1">
+            <w:r>
+              <w:rPr>
+                <w:rStyle w:val="Hyperlink"/>
+                <w:rFonts w:ascii="Symbol" w:hAnsi="Symbol"/>
+                <w:noProof/>
+              </w:rPr>
+              <w:t></w:t>
+            </w:r>
+            <w:r>
+              <w:rPr>
+                <w:rFonts w:cstheme="minorBidi"/>
+                <w:noProof/>
+              </w:rPr>
+              <w:tab/>
+            </w:r>
+            <w:r>
+              <w:rPr>
+                <w:rStyle w:val="Hyperlink"/>
+                <w:noProof/>
+              </w:rPr>
+              <w:t>Internet of Things (IoT):</w:t>
+            </w:r>
+            <w:r>
+              <w:rPr>
+                <w:noProof/>
+                <w:webHidden/>
+              </w:rPr>
+              <w:tab/>
+            </w:r>
+            <w:r>
+              <w:rPr>
+                <w:noProof/>
+                <w:webHidden/>
+              </w:rPr>
+              <w:fldChar w:fldCharType="begin"/>
+            </w:r>
+            <w:r>
+              <w:rPr>
+                <w:noProof/>
+                <w:webHidden/>
+              </w:rPr>
+              <w:instrText xml:space="preserve"> PAGEREF _Toc155004372 \h </w:instrText>
+            </w:r>
+            <w:r>
+              <w:rPr>
+                <w:noProof/>
+                <w:webHidden/>
+              </w:rPr>
+            </w:r>
+            <w:r>
+              <w:rPr>
+                <w:noProof/>
+                <w:webHidden/>
+              </w:rPr>
+              <w:fldChar w:fldCharType="separate"/>
+            </w:r>
+            <w:r>
+              <w:rPr>
+                <w:noProof/>
+                <w:webHidden/>
+              </w:rPr>
+              <w:t>9</w:t>
+            </w:r>
+            <w:r>
+              <w:rPr>
+                <w:noProof/>
+                <w:webHidden/>
+              </w:rPr>
+              <w:fldChar w:fldCharType="end"/>
+            </w:r>
+          </w:hyperlink>
+        </w:p>
+        <w:p>
+          <w:pPr>
+            <w:pStyle w:val="TOC2"/>
+            <w:tabs>
+              <w:tab w:val="left" w:pos="1100"/>
+            </w:tabs>
+            <w:rPr>
+              <w:rFonts w:cstheme="minorBidi"/>
+              <w:noProof/>
+            </w:rPr>
+          </w:pPr>
+          <w:hyperlink w:anchor="_Toc155004373" w:history="1">
+            <w:r>
+              <w:rPr>
+                <w:rStyle w:val="Hyperlink"/>
+                <w:rFonts w:ascii="Symbol" w:hAnsi="Symbol"/>
+                <w:noProof/>
+              </w:rPr>
+              <w:t></w:t>
+            </w:r>
+            <w:r>
+              <w:rPr>
+                <w:rFonts w:cstheme="minorBidi"/>
+                <w:noProof/>
+              </w:rPr>
+              <w:tab/>
+            </w:r>
+            <w:r>
+              <w:rPr>
+                <w:rStyle w:val="Hyperlink"/>
+                <w:noProof/>
+              </w:rPr>
+              <w:t>Cybersecurity:</w:t>
+            </w:r>
+            <w:r>
+              <w:rPr>
+                <w:noProof/>
+                <w:webHidden/>
+              </w:rPr>
+              <w:tab/>
+            </w:r>
+            <w:r>
+              <w:rPr>
+                <w:noProof/>
+                <w:webHidden/>
+              </w:rPr>
+              <w:fldChar w:fldCharType="begin"/>
+            </w:r>
+            <w:r>
+              <w:rPr>
+                <w:noProof/>
+                <w:webHidden/>
+              </w:rPr>
+              <w:instrText xml:space="preserve"> PAGEREF _Toc155004373 \h </w:instrText>
+            </w:r>
+            <w:r>
+              <w:rPr>
+                <w:noProof/>
+                <w:webHidden/>
+              </w:rPr>
+            </w:r>
+            <w:r>
+              <w:rPr>
+                <w:noProof/>
+                <w:webHidden/>
+              </w:rPr>
+              <w:fldChar w:fldCharType="separate"/>
+            </w:r>
+            <w:r>
+              <w:rPr>
+                <w:noProof/>
+                <w:webHidden/>
+              </w:rPr>
+              <w:t>9</w:t>
+            </w:r>
+            <w:r>
+              <w:rPr>
+                <w:noProof/>
+                <w:webHidden/>
+              </w:rPr>
+              <w:fldChar w:fldCharType="end"/>
+            </w:r>
+          </w:hyperlink>
+        </w:p>
+        <w:p>
+          <w:pPr>
+            <w:pStyle w:val="TOC2"/>
+            <w:tabs>
+              <w:tab w:val="left" w:pos="1100"/>
+            </w:tabs>
+            <w:rPr>
+              <w:rFonts w:cstheme="minorBidi"/>
+              <w:noProof/>
+            </w:rPr>
+          </w:pPr>
+          <w:hyperlink w:anchor="_Toc155004374" w:history="1">
+            <w:r>
+              <w:rPr>
+                <w:rStyle w:val="Hyperlink"/>
+                <w:rFonts w:ascii="Symbol" w:hAnsi="Symbol"/>
+                <w:noProof/>
+              </w:rPr>
+              <w:t></w:t>
+            </w:r>
+            <w:r>
+              <w:rPr>
+                <w:rFonts w:cstheme="minorBidi"/>
+                <w:noProof/>
+              </w:rPr>
+              <w:tab/>
+            </w:r>
+            <w:r>
+              <w:rPr>
+                <w:rStyle w:val="Hyperlink"/>
+                <w:noProof/>
+              </w:rPr>
+              <w:t>Human-Computer Interaction (HCI):</w:t>
+            </w:r>
+            <w:r>
+              <w:rPr>
+                <w:noProof/>
+                <w:webHidden/>
+              </w:rPr>
+              <w:tab/>
+            </w:r>
+            <w:r>
+              <w:rPr>
+                <w:noProof/>
+                <w:webHidden/>
+              </w:rPr>
+              <w:fldChar w:fldCharType="begin"/>
+            </w:r>
+            <w:r>
+              <w:rPr>
+                <w:noProof/>
+                <w:webHidden/>
+              </w:rPr>
+              <w:instrText xml:space="preserve"> PAGEREF _Toc155004374 \h </w:instrText>
+            </w:r>
+            <w:r>
+              <w:rPr>
+                <w:noProof/>
+                <w:webHidden/>
+              </w:rPr>
+            </w:r>
+            <w:r>
+              <w:rPr>
+                <w:noProof/>
+                <w:webHidden/>
+              </w:rPr>
+              <w:fldChar w:fldCharType="separate"/>
+            </w:r>
+            <w:r>
+              <w:rPr>
+                <w:noProof/>
+                <w:webHidden/>
+              </w:rPr>
+              <w:t>9</w:t>
+            </w:r>
+            <w:r>
+              <w:rPr>
+                <w:noProof/>
+                <w:webHidden/>
+              </w:rPr>
+              <w:fldChar w:fldCharType="end"/>
+            </w:r>
+          </w:hyperlink>
+        </w:p>
+        <w:p>
+          <w:pPr>
+            <w:pStyle w:val="TOC1"/>
+            <w:rPr>
+              <w:rFonts w:asciiTheme="minorHAnsi" w:hAnsiTheme="minorHAnsi" w:cstheme="minorBidi"/>
+              <w:b w:val="0"/>
+              <w:bCs w:val="0"/>
+              <w:sz w:val="22"/>
+              <w:szCs w:val="22"/>
+            </w:rPr>
+          </w:pPr>
+          <w:hyperlink w:anchor="_Toc155004375" w:history="1">
+            <w:r>
+              <w:rPr>
+                <w:rStyle w:val="Hyperlink"/>
+              </w:rPr>
               <w:t>Conclusion:</w:t>
             </w:r>
             <w:r>
@@ -2371,7 +2713,7 @@
               <w:rPr>
                 <w:webHidden/>
               </w:rPr>
-              <w:instrText xml:space="preserve"> PAGEREF _Toc154960746 \h </w:instrText>
+              <w:instrText xml:space="preserve"> PAGEREF _Toc155004375 \h </w:instrText>
             </w:r>
             <w:r>
               <w:rPr>
@@ -2388,7 +2730,7 @@
               <w:rPr>
                 <w:webHidden/>
               </w:rPr>
-              <w:t>9</w:t>
+              <w:t>10</w:t>
             </w:r>
             <w:r>
               <w:rPr>
@@ -2440,7 +2782,7 @@
           <w:color w:val="auto"/>
         </w:rPr>
       </w:pPr>
-      <w:bookmarkStart w:id="0" w:name="_Toc154960730"/>
+      <w:bookmarkStart w:id="0" w:name="_Toc155004353"/>
       <w:r>
         <w:rPr>
           <w:rFonts w:ascii="Times New Roman" w:hAnsi="Times New Roman" w:cs="Times New Roman"/>
@@ -2744,7 +3086,6 @@
           <w:color w:val="auto"/>
         </w:rPr>
       </w:pPr>
-      <w:bookmarkStart w:id="1" w:name="_Toc154960731"/>
       <w:r>
         <w:rPr>
           <w:rStyle w:val="Heading1Char"/>
@@ -2767,6 +3108,7 @@
           <w:color w:val="auto"/>
         </w:rPr>
       </w:pPr>
+      <w:bookmarkStart w:id="1" w:name="_Toc155004354"/>
       <w:r>
         <w:rPr>
           <w:rStyle w:val="Heading1Char"/>
@@ -2825,42 +3167,19 @@
           <w:ilvl w:val="0"/>
           <w:numId w:val="4"/>
         </w:numPr>
-        <w:spacing w:line="360" w:lineRule="auto"/>
-        <w:rPr>
-          <w:rFonts w:asciiTheme="majorBidi" w:hAnsiTheme="majorBidi"/>
-          <w:color w:val="FF0000"/>
-          <w:sz w:val="28"/>
-          <w:szCs w:val="28"/>
-        </w:rPr>
-      </w:pPr>
-      <w:bookmarkStart w:id="2" w:name="_Toc154960732"/>
-      <w:r>
-        <w:rPr>
-          <w:rFonts w:asciiTheme="majorBidi" w:hAnsiTheme="majorBidi"/>
-          <w:color w:val="FF0000"/>
-          <w:sz w:val="28"/>
-          <w:szCs w:val="28"/>
-        </w:rPr>
+      </w:pPr>
+      <w:bookmarkStart w:id="2" w:name="_Toc155004355"/>
+      <w:r>
         <w:t xml:space="preserve">Stage 1: </w:t>
       </w:r>
       <w:r>
         <w:rPr>
-          <w:rFonts w:asciiTheme="majorBidi" w:hAnsiTheme="majorBidi"/>
-          <w:color w:val="FF0000"/>
-          <w:sz w:val="28"/>
-          <w:szCs w:val="28"/>
           <w:shd w:val="clear" w:color="auto" w:fill="FFFFFF"/>
         </w:rPr>
         <w:t>The Emergence of Telecommunications</w:t>
       </w:r>
       <w:bookmarkEnd w:id="2"/>
       <w:r>
-        <w:rPr>
-          <w:rFonts w:asciiTheme="majorBidi" w:hAnsiTheme="majorBidi"/>
-          <w:color w:val="FF0000"/>
-          <w:sz w:val="28"/>
-          <w:szCs w:val="28"/>
-        </w:rPr>
         <w:t xml:space="preserve"> </w:t>
       </w:r>
     </w:p>
@@ -3207,50 +3526,19 @@
           <w:ilvl w:val="0"/>
           <w:numId w:val="4"/>
         </w:numPr>
-        <w:spacing w:line="360" w:lineRule="auto"/>
-        <w:rPr>
-          <w:rFonts w:asciiTheme="majorBidi" w:hAnsiTheme="majorBidi"/>
-          <w:color w:val="FF0000"/>
-          <w:sz w:val="28"/>
-          <w:szCs w:val="28"/>
-        </w:rPr>
-      </w:pPr>
-      <w:bookmarkStart w:id="3" w:name="_Toc154960733"/>
-      <w:r>
-        <w:rPr>
-          <w:rFonts w:asciiTheme="majorBidi" w:hAnsiTheme="majorBidi"/>
-          <w:color w:val="FF0000"/>
-          <w:sz w:val="28"/>
-          <w:szCs w:val="28"/>
-        </w:rPr>
-        <w:t>Stage 2:</w:t>
-      </w:r>
-      <w:r>
-        <w:rPr>
-          <w:rFonts w:asciiTheme="majorBidi" w:hAnsiTheme="majorBidi"/>
-          <w:color w:val="FF0000"/>
-        </w:rPr>
-        <w:t xml:space="preserve"> </w:t>
-      </w:r>
-      <w:r>
-        <w:rPr>
-          <w:rFonts w:asciiTheme="majorBidi" w:hAnsiTheme="majorBidi"/>
-          <w:color w:val="FF0000"/>
-          <w:spacing w:val="-1"/>
-          <w:sz w:val="28"/>
-          <w:szCs w:val="28"/>
+      </w:pPr>
+      <w:bookmarkStart w:id="3" w:name="_Toc155004356"/>
+      <w:r>
+        <w:t xml:space="preserve">Stage 2: </w:t>
+      </w:r>
+      <w:r>
+        <w:rPr>
           <w:shd w:val="clear" w:color="auto" w:fill="FFFFFF"/>
         </w:rPr>
         <w:t>The Rise of Computing</w:t>
       </w:r>
       <w:bookmarkEnd w:id="3"/>
       <w:r>
-        <w:rPr>
-          <w:rFonts w:asciiTheme="majorBidi" w:hAnsiTheme="majorBidi"/>
-          <w:color w:val="FF0000"/>
-          <w:sz w:val="28"/>
-          <w:szCs w:val="28"/>
-        </w:rPr>
         <w:t xml:space="preserve"> </w:t>
       </w:r>
     </w:p>
@@ -3622,22 +3910,9 @@
           <w:ilvl w:val="0"/>
           <w:numId w:val="4"/>
         </w:numPr>
-        <w:spacing w:line="360" w:lineRule="auto"/>
-        <w:rPr>
-          <w:rFonts w:asciiTheme="majorBidi" w:hAnsiTheme="majorBidi"/>
-          <w:color w:val="FF0000"/>
-          <w:sz w:val="28"/>
-          <w:szCs w:val="28"/>
-        </w:rPr>
-      </w:pPr>
-      <w:bookmarkStart w:id="4" w:name="_Toc154960734"/>
-      <w:r>
-        <w:rPr>
-          <w:rFonts w:asciiTheme="majorBidi" w:hAnsiTheme="majorBidi"/>
-          <w:color w:val="FF0000"/>
-          <w:sz w:val="28"/>
-          <w:szCs w:val="28"/>
-        </w:rPr>
+      </w:pPr>
+      <w:bookmarkStart w:id="4" w:name="_Toc155004357"/>
+      <w:r>
         <w:lastRenderedPageBreak/>
         <w:t>Stage 3: The Emergence of the Internet</w:t>
       </w:r>
@@ -3681,22 +3956,13 @@
           <w:ilvl w:val="0"/>
           <w:numId w:val="4"/>
         </w:numPr>
-        <w:spacing w:line="360" w:lineRule="auto"/>
-        <w:rPr>
-          <w:rFonts w:asciiTheme="majorBidi" w:hAnsiTheme="majorBidi"/>
-          <w:color w:val="FF0000"/>
-          <w:sz w:val="28"/>
-          <w:szCs w:val="28"/>
+        <w:rPr>
           <w:shd w:val="clear" w:color="auto" w:fill="FFFFFF"/>
         </w:rPr>
       </w:pPr>
-      <w:bookmarkStart w:id="5" w:name="_Toc154960735"/>
-      <w:r>
-        <w:rPr>
-          <w:rFonts w:asciiTheme="majorBidi" w:hAnsiTheme="majorBidi"/>
-          <w:color w:val="FF0000"/>
-          <w:sz w:val="28"/>
-          <w:szCs w:val="28"/>
+      <w:bookmarkStart w:id="5" w:name="_Toc155004358"/>
+      <w:r>
+        <w:rPr>
           <w:shd w:val="clear" w:color="auto" w:fill="FFFFFF"/>
         </w:rPr>
         <w:t>Stage 4: The Rise of Mobile Computing</w:t>
@@ -3743,22 +4009,13 @@
           <w:ilvl w:val="0"/>
           <w:numId w:val="4"/>
         </w:numPr>
-        <w:spacing w:line="360" w:lineRule="auto"/>
-        <w:rPr>
-          <w:rFonts w:asciiTheme="majorBidi" w:hAnsiTheme="majorBidi"/>
-          <w:color w:val="FF0000"/>
-          <w:sz w:val="28"/>
-          <w:szCs w:val="28"/>
+        <w:rPr>
           <w:shd w:val="clear" w:color="auto" w:fill="FFFFFF"/>
         </w:rPr>
       </w:pPr>
-      <w:bookmarkStart w:id="6" w:name="_Toc154960736"/>
-      <w:r>
-        <w:rPr>
-          <w:rFonts w:asciiTheme="majorBidi" w:hAnsiTheme="majorBidi"/>
-          <w:color w:val="FF0000"/>
-          <w:sz w:val="28"/>
-          <w:szCs w:val="28"/>
+      <w:bookmarkStart w:id="6" w:name="_Toc155004359"/>
+      <w:r>
+        <w:rPr>
           <w:shd w:val="clear" w:color="auto" w:fill="FFFFFF"/>
         </w:rPr>
         <w:t>Stage 5: The Emergence of Artificial Intelligence</w:t>
@@ -3859,7 +4116,6 @@
           <w:szCs w:val="32"/>
         </w:rPr>
       </w:pPr>
-      <w:bookmarkStart w:id="7" w:name="_Toc154960737"/>
       <w:r>
         <w:br w:type="page"/>
       </w:r>
@@ -3874,6 +4130,7 @@
           <w:color w:val="auto"/>
         </w:rPr>
       </w:pPr>
+      <w:bookmarkStart w:id="7" w:name="_Toc155004360"/>
       <w:r>
         <w:rPr>
           <w:rFonts w:asciiTheme="majorBidi" w:hAnsiTheme="majorBidi"/>
@@ -3967,32 +4224,12 @@
           <w:ilvl w:val="0"/>
           <w:numId w:val="5"/>
         </w:numPr>
-        <w:spacing w:line="360" w:lineRule="auto"/>
-        <w:jc w:val="both"/>
-        <w:rPr>
-          <w:rFonts w:ascii="Times New Roman" w:hAnsi="Times New Roman" w:cs="Times New Roman"/>
-          <w:color w:val="FF0000"/>
-          <w:sz w:val="28"/>
-          <w:szCs w:val="28"/>
-        </w:rPr>
-      </w:pPr>
-      <w:bookmarkStart w:id="8" w:name="_Toc154960738"/>
-      <w:r>
-        <w:rPr>
-          <w:rFonts w:ascii="Times New Roman" w:hAnsi="Times New Roman" w:cs="Times New Roman"/>
-          <w:color w:val="FF0000"/>
-          <w:sz w:val="28"/>
-          <w:szCs w:val="28"/>
-        </w:rPr>
+      </w:pPr>
+      <w:bookmarkStart w:id="8" w:name="_Toc155004361"/>
+      <w:r>
         <w:t xml:space="preserve">On </w:t>
       </w:r>
       <w:r>
-        <w:rPr>
-          <w:rFonts w:ascii="Times New Roman" w:hAnsi="Times New Roman" w:cs="Times New Roman"/>
-          <w:color w:val="FF0000"/>
-          <w:sz w:val="28"/>
-          <w:szCs w:val="28"/>
-        </w:rPr>
         <w:t>Education:</w:t>
       </w:r>
       <w:bookmarkEnd w:id="8"/>
@@ -4110,32 +4347,12 @@
           <w:ilvl w:val="0"/>
           <w:numId w:val="5"/>
         </w:numPr>
-        <w:spacing w:line="360" w:lineRule="auto"/>
-        <w:jc w:val="both"/>
-        <w:rPr>
-          <w:rFonts w:ascii="Times New Roman" w:hAnsi="Times New Roman" w:cs="Times New Roman"/>
-          <w:color w:val="FF0000"/>
-          <w:sz w:val="28"/>
-          <w:szCs w:val="28"/>
-        </w:rPr>
-      </w:pPr>
-      <w:bookmarkStart w:id="9" w:name="_Toc154960739"/>
-      <w:r>
-        <w:rPr>
-          <w:rFonts w:ascii="Times New Roman" w:hAnsi="Times New Roman" w:cs="Times New Roman"/>
-          <w:color w:val="FF0000"/>
-          <w:sz w:val="28"/>
-          <w:szCs w:val="28"/>
-        </w:rPr>
+      </w:pPr>
+      <w:bookmarkStart w:id="9" w:name="_Toc155004362"/>
+      <w:r>
         <w:t xml:space="preserve">On </w:t>
       </w:r>
       <w:r>
-        <w:rPr>
-          <w:rFonts w:ascii="Times New Roman" w:hAnsi="Times New Roman" w:cs="Times New Roman"/>
-          <w:color w:val="FF0000"/>
-          <w:sz w:val="28"/>
-          <w:szCs w:val="28"/>
-        </w:rPr>
         <w:t>Business and Economy:</w:t>
       </w:r>
       <w:bookmarkEnd w:id="9"/>
@@ -4235,31 +4452,12 @@
           <w:ilvl w:val="0"/>
           <w:numId w:val="5"/>
         </w:numPr>
-        <w:spacing w:line="360" w:lineRule="auto"/>
-        <w:rPr>
-          <w:rFonts w:ascii="Times New Roman" w:hAnsi="Times New Roman" w:cs="Times New Roman"/>
-          <w:color w:val="FF0000"/>
-          <w:sz w:val="28"/>
-          <w:szCs w:val="28"/>
-        </w:rPr>
-      </w:pPr>
-      <w:bookmarkStart w:id="10" w:name="_Toc154960740"/>
-      <w:r>
-        <w:rPr>
-          <w:rFonts w:ascii="Times New Roman" w:hAnsi="Times New Roman" w:cs="Times New Roman"/>
-          <w:color w:val="FF0000"/>
-          <w:sz w:val="28"/>
-          <w:szCs w:val="28"/>
-        </w:rPr>
+      </w:pPr>
+      <w:bookmarkStart w:id="10" w:name="_Toc155004363"/>
+      <w:r>
         <w:t xml:space="preserve">On </w:t>
       </w:r>
       <w:r>
-        <w:rPr>
-          <w:rFonts w:ascii="Times New Roman" w:hAnsi="Times New Roman" w:cs="Times New Roman"/>
-          <w:color w:val="FF0000"/>
-          <w:sz w:val="28"/>
-          <w:szCs w:val="28"/>
-        </w:rPr>
         <w:t>Healthcare:</w:t>
       </w:r>
       <w:bookmarkEnd w:id="10"/>
@@ -4354,26 +4552,6 @@
     </w:p>
     <w:p>
       <w:pPr>
-        <w:rPr>
-          <w:rFonts w:asciiTheme="majorBidi" w:eastAsiaTheme="majorEastAsia" w:hAnsiTheme="majorBidi" w:cstheme="majorBidi"/>
-          <w:b/>
-          <w:bCs/>
-          <w:sz w:val="32"/>
-          <w:szCs w:val="32"/>
-        </w:rPr>
-      </w:pPr>
-      <w:bookmarkStart w:id="11" w:name="_Toc154960741"/>
-      <w:r>
-        <w:rPr>
-          <w:rFonts w:asciiTheme="majorBidi" w:hAnsiTheme="majorBidi"/>
-          <w:b/>
-          <w:bCs/>
-        </w:rPr>
-        <w:br w:type="page"/>
-      </w:r>
-    </w:p>
-    <w:p>
-      <w:pPr>
         <w:pStyle w:val="Heading1"/>
         <w:rPr>
           <w:rFonts w:asciiTheme="majorBidi" w:hAnsiTheme="majorBidi"/>
@@ -4382,6 +4560,7 @@
           <w:color w:val="auto"/>
         </w:rPr>
       </w:pPr>
+      <w:bookmarkStart w:id="11" w:name="_Toc155004364"/>
       <w:r>
         <w:rPr>
           <w:rFonts w:asciiTheme="majorBidi" w:hAnsiTheme="majorBidi"/>
@@ -4469,22 +4648,9 @@
           <w:ilvl w:val="0"/>
           <w:numId w:val="9"/>
         </w:numPr>
-        <w:spacing w:line="360" w:lineRule="auto"/>
-        <w:rPr>
-          <w:rFonts w:ascii="Times New Roman" w:hAnsi="Times New Roman" w:cs="Times New Roman"/>
-          <w:color w:val="FF0000"/>
-          <w:sz w:val="28"/>
-          <w:szCs w:val="28"/>
-        </w:rPr>
-      </w:pPr>
-      <w:bookmarkStart w:id="12" w:name="_Toc154960742"/>
-      <w:r>
-        <w:rPr>
-          <w:rFonts w:ascii="Times New Roman" w:hAnsi="Times New Roman" w:cs="Times New Roman"/>
-          <w:color w:val="FF0000"/>
-          <w:sz w:val="28"/>
-          <w:szCs w:val="28"/>
-        </w:rPr>
+      </w:pPr>
+      <w:bookmarkStart w:id="12" w:name="_Toc155004365"/>
+      <w:r>
         <w:t>Google services</w:t>
       </w:r>
       <w:bookmarkEnd w:id="12"/>
@@ -5483,22 +5649,9 @@
           <w:ilvl w:val="0"/>
           <w:numId w:val="9"/>
         </w:numPr>
-        <w:spacing w:line="360" w:lineRule="auto"/>
-        <w:rPr>
-          <w:rFonts w:ascii="Times New Roman" w:hAnsi="Times New Roman" w:cs="Times New Roman"/>
-          <w:color w:val="FF0000"/>
-          <w:sz w:val="28"/>
-          <w:szCs w:val="28"/>
-        </w:rPr>
-      </w:pPr>
-      <w:bookmarkStart w:id="13" w:name="_Toc154960743"/>
-      <w:r>
-        <w:rPr>
-          <w:rFonts w:ascii="Times New Roman" w:hAnsi="Times New Roman" w:cs="Times New Roman"/>
-          <w:color w:val="FF0000"/>
-          <w:sz w:val="28"/>
-          <w:szCs w:val="28"/>
-        </w:rPr>
+      </w:pPr>
+      <w:bookmarkStart w:id="13" w:name="_Toc155004366"/>
+      <w:r>
         <w:lastRenderedPageBreak/>
         <w:t>Microsoft tools</w:t>
       </w:r>
@@ -6741,22 +6894,9 @@
           <w:ilvl w:val="0"/>
           <w:numId w:val="9"/>
         </w:numPr>
-        <w:spacing w:line="360" w:lineRule="auto"/>
-        <w:rPr>
-          <w:rFonts w:ascii="Times New Roman" w:hAnsi="Times New Roman" w:cs="Times New Roman"/>
-          <w:color w:val="FF0000"/>
-          <w:sz w:val="28"/>
-          <w:szCs w:val="28"/>
-        </w:rPr>
-      </w:pPr>
-      <w:bookmarkStart w:id="14" w:name="_Toc154960744"/>
-      <w:r>
-        <w:rPr>
-          <w:rFonts w:ascii="Times New Roman" w:hAnsi="Times New Roman" w:cs="Times New Roman"/>
-          <w:color w:val="FF0000"/>
-          <w:sz w:val="28"/>
-          <w:szCs w:val="28"/>
-        </w:rPr>
+      </w:pPr>
+      <w:bookmarkStart w:id="14" w:name="_Toc155004367"/>
+      <w:r>
         <w:t>Git and GitHub:</w:t>
       </w:r>
       <w:bookmarkEnd w:id="14"/>
@@ -6798,22 +6938,9 @@
           <w:ilvl w:val="0"/>
           <w:numId w:val="9"/>
         </w:numPr>
-        <w:spacing w:line="360" w:lineRule="auto"/>
-        <w:rPr>
-          <w:rFonts w:ascii="Times New Roman" w:hAnsi="Times New Roman" w:cs="Times New Roman"/>
-          <w:color w:val="FF0000"/>
-          <w:sz w:val="28"/>
-          <w:szCs w:val="28"/>
-        </w:rPr>
-      </w:pPr>
-      <w:bookmarkStart w:id="15" w:name="_Toc154960745"/>
-      <w:r>
-        <w:rPr>
-          <w:rFonts w:ascii="Times New Roman" w:hAnsi="Times New Roman" w:cs="Times New Roman"/>
-          <w:color w:val="FF0000"/>
-          <w:sz w:val="28"/>
-          <w:szCs w:val="28"/>
-        </w:rPr>
+      </w:pPr>
+      <w:bookmarkStart w:id="15" w:name="_Toc155004368"/>
+      <w:r>
         <w:t>Other Technologies:</w:t>
       </w:r>
       <w:bookmarkEnd w:id="15"/>
@@ -7058,28 +7185,28 @@
     </w:p>
     <w:p>
       <w:pPr>
-        <w:spacing w:line="360" w:lineRule="auto"/>
-        <w:jc w:val="both"/>
+        <w:pStyle w:val="Heading1"/>
         <w:rPr>
           <w:rFonts w:ascii="Times New Roman" w:hAnsi="Times New Roman" w:cs="Times New Roman"/>
           <w:b/>
           <w:bCs/>
-          <w:sz w:val="32"/>
-          <w:szCs w:val="32"/>
-        </w:rPr>
-      </w:pPr>
+          <w:color w:val="auto"/>
+        </w:rPr>
+      </w:pPr>
+      <w:bookmarkStart w:id="16" w:name="_Toc155004369"/>
       <w:r>
         <w:rPr>
           <w:rFonts w:ascii="Times New Roman" w:hAnsi="Times New Roman" w:cs="Times New Roman"/>
           <w:b/>
           <w:bCs/>
-          <w:sz w:val="32"/>
-          <w:szCs w:val="32"/>
+          <w:color w:val="auto"/>
         </w:rPr>
         <w:lastRenderedPageBreak/>
         <w:t>The future of ICT:</w:t>
       </w:r>
+      <w:bookmarkEnd w:id="16"/>
     </w:p>
+    <w:p/>
     <w:p>
       <w:pPr>
         <w:spacing w:line="360" w:lineRule="auto"/>
@@ -7128,19 +7255,24 @@
           <w:szCs w:val="24"/>
         </w:rPr>
       </w:pPr>
-      <w:r>
-        <w:rPr>
-          <w:rFonts w:ascii="Times New Roman" w:hAnsi="Times New Roman" w:cs="Times New Roman"/>
-          <w:b/>
-          <w:bCs/>
-          <w:i/>
-          <w:iCs/>
-          <w:color w:val="FF0000"/>
-          <w:sz w:val="28"/>
-          <w:szCs w:val="28"/>
-        </w:rPr>
-        <w:t>5G Technology:</w:t>
-      </w:r>
+      <w:bookmarkStart w:id="17" w:name="_Toc155004370"/>
+      <w:r>
+        <w:rPr>
+          <w:rStyle w:val="Heading2Char"/>
+        </w:rPr>
+        <w:t>5G Technology</w:t>
+      </w:r>
+      <w:r>
+        <w:rPr>
+          <w:rStyle w:val="Heading2Char"/>
+          <w:b w:val="0"/>
+          <w:bCs w:val="0"/>
+          <w:i w:val="0"/>
+          <w:iCs w:val="0"/>
+        </w:rPr>
+        <w:t>:</w:t>
+      </w:r>
+      <w:bookmarkEnd w:id="17"/>
       <w:r>
         <w:rPr>
           <w:rFonts w:ascii="Times New Roman" w:hAnsi="Times New Roman" w:cs="Times New Roman"/>
@@ -7184,19 +7316,14 @@
           <w:szCs w:val="24"/>
         </w:rPr>
       </w:pPr>
-      <w:r>
-        <w:rPr>
-          <w:rFonts w:ascii="Times New Roman" w:hAnsi="Times New Roman" w:cs="Times New Roman"/>
-          <w:b/>
-          <w:bCs/>
-          <w:i/>
-          <w:iCs/>
-          <w:color w:val="FF0000"/>
-          <w:sz w:val="28"/>
-          <w:szCs w:val="28"/>
+      <w:bookmarkStart w:id="18" w:name="_Toc155004371"/>
+      <w:r>
+        <w:rPr>
+          <w:rStyle w:val="Heading2Char"/>
         </w:rPr>
         <w:t>Artificial Intelligence (AI) and Machine Learning (ML):</w:t>
       </w:r>
+      <w:bookmarkEnd w:id="18"/>
       <w:r>
         <w:rPr>
           <w:rFonts w:ascii="Times New Roman" w:hAnsi="Times New Roman" w:cs="Times New Roman"/>
@@ -7240,19 +7367,14 @@
           <w:szCs w:val="24"/>
         </w:rPr>
       </w:pPr>
-      <w:r>
-        <w:rPr>
-          <w:rFonts w:ascii="Times New Roman" w:hAnsi="Times New Roman" w:cs="Times New Roman"/>
-          <w:b/>
-          <w:bCs/>
-          <w:i/>
-          <w:iCs/>
-          <w:color w:val="FF0000"/>
-          <w:sz w:val="28"/>
-          <w:szCs w:val="28"/>
+      <w:bookmarkStart w:id="19" w:name="_Toc155004372"/>
+      <w:r>
+        <w:rPr>
+          <w:rStyle w:val="Heading2Char"/>
         </w:rPr>
         <w:t>Internet of Things (IoT):</w:t>
       </w:r>
+      <w:bookmarkEnd w:id="19"/>
       <w:r>
         <w:rPr>
           <w:rFonts w:ascii="Times New Roman" w:hAnsi="Times New Roman" w:cs="Times New Roman"/>
@@ -7296,19 +7418,14 @@
           <w:szCs w:val="24"/>
         </w:rPr>
       </w:pPr>
-      <w:r>
-        <w:rPr>
-          <w:rFonts w:ascii="Times New Roman" w:hAnsi="Times New Roman" w:cs="Times New Roman"/>
-          <w:b/>
-          <w:bCs/>
-          <w:i/>
-          <w:iCs/>
-          <w:color w:val="FF0000"/>
-          <w:sz w:val="28"/>
-          <w:szCs w:val="28"/>
+      <w:bookmarkStart w:id="20" w:name="_Toc155004373"/>
+      <w:r>
+        <w:rPr>
+          <w:rStyle w:val="Heading2Char"/>
         </w:rPr>
         <w:t>Cybersecurity:</w:t>
       </w:r>
+      <w:bookmarkEnd w:id="20"/>
       <w:r>
         <w:rPr>
           <w:rFonts w:ascii="Times New Roman" w:hAnsi="Times New Roman" w:cs="Times New Roman"/>
@@ -7352,93 +7469,73 @@
           <w:szCs w:val="24"/>
         </w:rPr>
       </w:pPr>
-      <w:r>
+      <w:bookmarkStart w:id="21" w:name="_Toc155004374"/>
+      <w:r>
+        <w:rPr>
+          <w:rStyle w:val="Heading2Char"/>
+        </w:rPr>
+        <w:t>Human-Computer Interaction (HCI):</w:t>
+      </w:r>
+      <w:bookmarkEnd w:id="21"/>
+      <w:r>
+        <w:rPr>
+          <w:rFonts w:ascii="Times New Roman" w:hAnsi="Times New Roman" w:cs="Times New Roman"/>
+          <w:color w:val="FF0000"/>
+          <w:sz w:val="24"/>
+          <w:szCs w:val="24"/>
+        </w:rPr>
+        <w:t xml:space="preserve"> </w:t>
+      </w:r>
+      <w:r>
+        <w:rPr>
+          <w:rFonts w:ascii="Times New Roman" w:hAnsi="Times New Roman" w:cs="Times New Roman"/>
+          <w:sz w:val="24"/>
+          <w:szCs w:val="24"/>
+        </w:rPr>
+        <w:t>The evolution of ICT involves improving the ways in which humans interact with technology. This may include advancements in natural language processing, gesture recognition, and the development of more intuitive interfaces.</w:t>
+      </w:r>
+    </w:p>
+    <w:p>
+      <w:pPr>
+        <w:rPr>
+          <w:rFonts w:ascii="Times New Roman" w:hAnsi="Times New Roman" w:cs="Times New Roman"/>
+          <w:sz w:val="24"/>
+          <w:szCs w:val="24"/>
+        </w:rPr>
+      </w:pPr>
+      <w:r>
+        <w:rPr>
+          <w:rFonts w:ascii="Times New Roman" w:hAnsi="Times New Roman" w:cs="Times New Roman"/>
+          <w:sz w:val="24"/>
+          <w:szCs w:val="24"/>
+        </w:rPr>
+        <w:br w:type="page"/>
+      </w:r>
+    </w:p>
+    <w:p>
+      <w:pPr>
+        <w:pStyle w:val="Heading1"/>
         <w:rPr>
           <w:rFonts w:ascii="Times New Roman" w:hAnsi="Times New Roman" w:cs="Times New Roman"/>
           <w:b/>
           <w:bCs/>
-          <w:i/>
-          <w:iCs/>
-          <w:color w:val="FF0000"/>
-          <w:sz w:val="28"/>
-          <w:szCs w:val="28"/>
-        </w:rPr>
-        <w:t>Human-Computer Interaction (HCI):</w:t>
-      </w:r>
-      <w:r>
-        <w:rPr>
-          <w:rFonts w:ascii="Times New Roman" w:hAnsi="Times New Roman" w:cs="Times New Roman"/>
-          <w:color w:val="FF0000"/>
-          <w:sz w:val="24"/>
-          <w:szCs w:val="24"/>
-        </w:rPr>
-        <w:t xml:space="preserve"> </w:t>
-      </w:r>
-      <w:r>
-        <w:rPr>
-          <w:rFonts w:ascii="Times New Roman" w:hAnsi="Times New Roman" w:cs="Times New Roman"/>
-          <w:sz w:val="24"/>
-          <w:szCs w:val="24"/>
-        </w:rPr>
-        <w:t>The evolution of ICT involves improving the ways in which humans interact with technology. This may include advancements in natural language processing, gesture recognition, and the development of more intuitive interfaces.</w:t>
-      </w:r>
-    </w:p>
-    <w:p>
-      <w:pPr>
-        <w:rPr>
-          <w:rFonts w:ascii="Times New Roman" w:hAnsi="Times New Roman" w:cs="Times New Roman"/>
-          <w:sz w:val="24"/>
-          <w:szCs w:val="24"/>
-        </w:rPr>
-      </w:pPr>
-      <w:r>
-        <w:rPr>
-          <w:rFonts w:ascii="Times New Roman" w:hAnsi="Times New Roman" w:cs="Times New Roman"/>
-          <w:sz w:val="24"/>
-          <w:szCs w:val="24"/>
-        </w:rPr>
-        <w:br w:type="page"/>
-      </w:r>
-    </w:p>
-    <w:p>
-      <w:pPr>
-        <w:pStyle w:val="ListParagraph"/>
-        <w:spacing w:line="360" w:lineRule="auto"/>
-        <w:jc w:val="both"/>
+          <w:color w:val="auto"/>
+        </w:rPr>
+      </w:pPr>
+      <w:bookmarkStart w:id="22" w:name="_Toc155004375"/>
+      <w:r>
         <w:rPr>
           <w:rFonts w:ascii="Times New Roman" w:hAnsi="Times New Roman" w:cs="Times New Roman"/>
           <w:b/>
           <w:bCs/>
-          <w:sz w:val="32"/>
-          <w:szCs w:val="32"/>
-        </w:rPr>
-      </w:pPr>
-      <w:r>
-        <w:rPr>
-          <w:rFonts w:ascii="Times New Roman" w:hAnsi="Times New Roman" w:cs="Times New Roman"/>
-          <w:b/>
-          <w:bCs/>
-          <w:sz w:val="32"/>
-          <w:szCs w:val="32"/>
+          <w:color w:val="auto"/>
         </w:rPr>
         <w:lastRenderedPageBreak/>
         <w:t>Conclusion:</w:t>
       </w:r>
+      <w:bookmarkEnd w:id="22"/>
     </w:p>
-    <w:p>
-      <w:pPr>
-        <w:pStyle w:val="ListParagraph"/>
-        <w:spacing w:line="360" w:lineRule="auto"/>
-        <w:jc w:val="both"/>
-        <w:rPr>
-          <w:rFonts w:ascii="Times New Roman" w:hAnsi="Times New Roman" w:cs="Times New Roman"/>
-          <w:b/>
-          <w:bCs/>
-          <w:sz w:val="32"/>
-          <w:szCs w:val="32"/>
-        </w:rPr>
-      </w:pPr>
-    </w:p>
+    <w:p/>
     <w:p>
       <w:pPr>
         <w:pStyle w:val="ListParagraph"/>
@@ -7700,10 +7797,11 @@
   <w:abstractNum w:abstractNumId="1" w15:restartNumberingAfterBreak="0">
     <w:nsid w:val="1F7B783E"/>
     <w:multiLevelType w:val="hybridMultilevel"/>
-    <w:tmpl w:val="495CC528"/>
-    <w:lvl w:ilvl="0" w:tplc="04090001">
+    <w:tmpl w:val="6A8A97CC"/>
+    <w:lvl w:ilvl="0" w:tplc="F7E83B1E">
       <w:start w:val="1"/>
       <w:numFmt w:val="bullet"/>
+      <w:pStyle w:val="Heading2"/>
       <w:lvlText w:val=""/>
       <w:lvlJc w:val="left"/>
       <w:pPr>
@@ -9179,24 +9277,30 @@
   </w:style>
   <w:style w:type="paragraph" w:styleId="Heading2">
     <w:name w:val="heading 2"/>
-    <w:basedOn w:val="Normal"/>
+    <w:basedOn w:val="ListParagraph"/>
     <w:next w:val="Normal"/>
     <w:link w:val="Heading2Char"/>
     <w:uiPriority w:val="9"/>
     <w:unhideWhenUsed/>
     <w:qFormat/>
-    <w:rsid w:val="00912BBD"/>
+    <w:rsid w:val="004578B0"/>
     <w:pPr>
-      <w:keepNext/>
-      <w:keepLines/>
-      <w:spacing w:before="40" w:after="0"/>
+      <w:numPr>
+        <w:numId w:val="10"/>
+      </w:numPr>
+      <w:spacing w:line="360" w:lineRule="auto"/>
+      <w:jc w:val="both"/>
       <w:outlineLvl w:val="1"/>
     </w:pPr>
     <w:rPr>
-      <w:rFonts w:asciiTheme="majorHAnsi" w:eastAsiaTheme="majorEastAsia" w:hAnsiTheme="majorHAnsi" w:cstheme="majorBidi"/>
-      <w:color w:val="365F91" w:themeColor="accent1" w:themeShade="BF"/>
-      <w:sz w:val="26"/>
-      <w:szCs w:val="26"/>
+      <w:rFonts w:ascii="Times New Roman" w:hAnsi="Times New Roman" w:cs="Times New Roman"/>
+      <w:b/>
+      <w:bCs/>
+      <w:i/>
+      <w:iCs/>
+      <w:color w:val="FF0000"/>
+      <w:sz w:val="28"/>
+      <w:szCs w:val="28"/>
     </w:rPr>
   </w:style>
   <w:style w:type="character" w:default="1" w:styleId="DefaultParagraphFont">
@@ -9497,12 +9601,16 @@
     <w:basedOn w:val="DefaultParagraphFont"/>
     <w:link w:val="Heading2"/>
     <w:uiPriority w:val="9"/>
-    <w:rsid w:val="00912BBD"/>
+    <w:rsid w:val="004578B0"/>
     <w:rPr>
-      <w:rFonts w:asciiTheme="majorHAnsi" w:eastAsiaTheme="majorEastAsia" w:hAnsiTheme="majorHAnsi" w:cstheme="majorBidi"/>
-      <w:color w:val="365F91" w:themeColor="accent1" w:themeShade="BF"/>
-      <w:sz w:val="26"/>
-      <w:szCs w:val="26"/>
+      <w:rFonts w:ascii="Times New Roman" w:hAnsi="Times New Roman" w:cs="Times New Roman"/>
+      <w:b/>
+      <w:bCs/>
+      <w:i/>
+      <w:iCs/>
+      <w:color w:val="FF0000"/>
+      <w:sz w:val="28"/>
+      <w:szCs w:val="28"/>
     </w:rPr>
   </w:style>
   <w:style w:type="character" w:customStyle="1" w:styleId="HeadingoneChar">

</xml_diff>

<commit_message>
Adding conclusion,more information,and last touches in form
</commit_message>
<xml_diff>
--- a/TIC.docx
+++ b/TIC.docx
@@ -94,35 +94,7 @@
               <w:szCs w:val="24"/>
               <w:lang w:bidi="ar-DZ"/>
             </w:rPr>
-            <w:t xml:space="preserve">University of Science and Technology </w:t>
-          </w:r>
-          <w:proofErr w:type="spellStart"/>
-          <w:r>
-            <w:rPr>
-              <w:rFonts w:asciiTheme="majorBidi" w:hAnsiTheme="majorBidi" w:cstheme="majorBidi"/>
-              <w:b/>
-              <w:bCs/>
-              <w:i/>
-              <w:iCs/>
-              <w:sz w:val="24"/>
-              <w:szCs w:val="24"/>
-              <w:lang w:bidi="ar-DZ"/>
-            </w:rPr>
-            <w:t>Houari</w:t>
-          </w:r>
-          <w:proofErr w:type="spellEnd"/>
-          <w:r>
-            <w:rPr>
-              <w:rFonts w:asciiTheme="majorBidi" w:hAnsiTheme="majorBidi" w:cstheme="majorBidi"/>
-              <w:b/>
-              <w:bCs/>
-              <w:i/>
-              <w:iCs/>
-              <w:sz w:val="24"/>
-              <w:szCs w:val="24"/>
-              <w:lang w:bidi="ar-DZ"/>
-            </w:rPr>
-            <w:t xml:space="preserve"> Boumediene</w:t>
+            <w:t>University of Science and Technology Houari Boumediene</w:t>
           </w:r>
         </w:p>
         <w:p>
@@ -634,52 +606,14 @@
               <w:szCs w:val="28"/>
             </w:rPr>
           </w:pPr>
-          <w:proofErr w:type="spellStart"/>
           <w:r>
             <w:rPr>
               <w:rFonts w:asciiTheme="majorBidi" w:hAnsiTheme="majorBidi" w:cstheme="majorBidi"/>
               <w:sz w:val="28"/>
               <w:szCs w:val="28"/>
             </w:rPr>
-            <w:t>Balaman</w:t>
+            <w:t>Balaman Hadjer Hala</w:t>
           </w:r>
-          <w:proofErr w:type="spellEnd"/>
-          <w:r>
-            <w:rPr>
-              <w:rFonts w:asciiTheme="majorBidi" w:hAnsiTheme="majorBidi" w:cstheme="majorBidi"/>
-              <w:sz w:val="28"/>
-              <w:szCs w:val="28"/>
-            </w:rPr>
-            <w:t xml:space="preserve"> </w:t>
-          </w:r>
-          <w:proofErr w:type="spellStart"/>
-          <w:r>
-            <w:rPr>
-              <w:rFonts w:asciiTheme="majorBidi" w:hAnsiTheme="majorBidi" w:cstheme="majorBidi"/>
-              <w:sz w:val="28"/>
-              <w:szCs w:val="28"/>
-            </w:rPr>
-            <w:t>Hadjer</w:t>
-          </w:r>
-          <w:proofErr w:type="spellEnd"/>
-          <w:r>
-            <w:rPr>
-              <w:rFonts w:asciiTheme="majorBidi" w:hAnsiTheme="majorBidi" w:cstheme="majorBidi"/>
-              <w:sz w:val="28"/>
-              <w:szCs w:val="28"/>
-            </w:rPr>
-            <w:t xml:space="preserve"> </w:t>
-          </w:r>
-          <w:proofErr w:type="spellStart"/>
-          <w:r>
-            <w:rPr>
-              <w:rFonts w:asciiTheme="majorBidi" w:hAnsiTheme="majorBidi" w:cstheme="majorBidi"/>
-              <w:sz w:val="28"/>
-              <w:szCs w:val="28"/>
-            </w:rPr>
-            <w:t>Hala</w:t>
-          </w:r>
-          <w:proofErr w:type="spellEnd"/>
         </w:p>
         <w:p>
           <w:pPr>
@@ -742,25 +676,7 @@
               <w:sz w:val="28"/>
               <w:szCs w:val="28"/>
             </w:rPr>
-            <w:t xml:space="preserve">za </w:t>
-          </w:r>
-          <w:proofErr w:type="spellStart"/>
-          <w:r>
-            <w:rPr>
-              <w:rFonts w:asciiTheme="majorBidi" w:hAnsiTheme="majorBidi" w:cstheme="majorBidi"/>
-              <w:sz w:val="28"/>
-              <w:szCs w:val="28"/>
-            </w:rPr>
-            <w:t>Nacera</w:t>
-          </w:r>
-          <w:proofErr w:type="spellEnd"/>
-          <w:r>
-            <w:rPr>
-              <w:rFonts w:asciiTheme="majorBidi" w:hAnsiTheme="majorBidi" w:cstheme="majorBidi"/>
-              <w:sz w:val="28"/>
-              <w:szCs w:val="28"/>
-            </w:rPr>
-            <w:t xml:space="preserve"> Noor</w:t>
+            <w:t>za Nacera Noor</w:t>
           </w:r>
         </w:p>
         <w:p>
@@ -778,23 +694,13 @@
               <w:szCs w:val="28"/>
             </w:rPr>
           </w:pPr>
-          <w:proofErr w:type="spellStart"/>
           <w:r>
             <w:rPr>
               <w:rFonts w:asciiTheme="majorBidi" w:hAnsiTheme="majorBidi" w:cstheme="majorBidi"/>
               <w:sz w:val="28"/>
               <w:szCs w:val="28"/>
             </w:rPr>
-            <w:t>Kamiri</w:t>
-          </w:r>
-          <w:proofErr w:type="spellEnd"/>
-          <w:r>
-            <w:rPr>
-              <w:rFonts w:asciiTheme="majorBidi" w:hAnsiTheme="majorBidi" w:cstheme="majorBidi"/>
-              <w:sz w:val="28"/>
-              <w:szCs w:val="28"/>
-            </w:rPr>
-            <w:t xml:space="preserve"> Lilia</w:t>
+            <w:t>Kamiri Lilia</w:t>
           </w:r>
         </w:p>
         <w:p>
@@ -812,34 +718,14 @@
               <w:szCs w:val="28"/>
             </w:rPr>
           </w:pPr>
-          <w:proofErr w:type="spellStart"/>
           <w:r>
             <w:rPr>
               <w:rFonts w:asciiTheme="majorBidi" w:hAnsiTheme="majorBidi" w:cstheme="majorBidi"/>
               <w:sz w:val="28"/>
               <w:szCs w:val="28"/>
             </w:rPr>
-            <w:t>Yahiaoui</w:t>
+            <w:t>Yahiaoui Chahinez</w:t>
           </w:r>
-          <w:proofErr w:type="spellEnd"/>
-          <w:r>
-            <w:rPr>
-              <w:rFonts w:asciiTheme="majorBidi" w:hAnsiTheme="majorBidi" w:cstheme="majorBidi"/>
-              <w:sz w:val="28"/>
-              <w:szCs w:val="28"/>
-            </w:rPr>
-            <w:t xml:space="preserve"> </w:t>
-          </w:r>
-          <w:proofErr w:type="spellStart"/>
-          <w:r>
-            <w:rPr>
-              <w:rFonts w:asciiTheme="majorBidi" w:hAnsiTheme="majorBidi" w:cstheme="majorBidi"/>
-              <w:sz w:val="28"/>
-              <w:szCs w:val="28"/>
-            </w:rPr>
-            <w:t>Chahinez</w:t>
-          </w:r>
-          <w:proofErr w:type="spellEnd"/>
         </w:p>
         <w:p>
           <w:pPr>
@@ -884,7 +770,6 @@
       <w:sdtEndPr>
         <w:rPr>
           <w:rFonts w:ascii="Times New Roman" w:hAnsi="Times New Roman" w:cs="Times New Roman"/>
-          <w:b/>
           <w:bCs/>
           <w:noProof/>
         </w:rPr>
@@ -897,7 +782,7 @@
             <w:jc w:val="center"/>
             <w:rPr>
               <w:rFonts w:asciiTheme="majorBidi" w:hAnsiTheme="majorBidi"/>
-              <w:b/>
+              <w:b w:val="0"/>
               <w:bCs/>
               <w:color w:val="auto"/>
             </w:rPr>
@@ -905,7 +790,6 @@
           <w:r>
             <w:rPr>
               <w:rFonts w:asciiTheme="majorBidi" w:hAnsiTheme="majorBidi"/>
-              <w:b/>
               <w:bCs/>
               <w:color w:val="auto"/>
             </w:rPr>
@@ -2775,21 +2659,9 @@
     <w:p>
       <w:pPr>
         <w:pStyle w:val="Heading1"/>
-        <w:rPr>
-          <w:rFonts w:ascii="Times New Roman" w:hAnsi="Times New Roman" w:cs="Times New Roman"/>
-          <w:b/>
-          <w:bCs/>
-          <w:color w:val="auto"/>
-        </w:rPr>
       </w:pPr>
       <w:bookmarkStart w:id="0" w:name="_Toc155004353"/>
       <w:r>
-        <w:rPr>
-          <w:rFonts w:ascii="Times New Roman" w:hAnsi="Times New Roman" w:cs="Times New Roman"/>
-          <w:b/>
-          <w:bCs/>
-          <w:color w:val="auto"/>
-        </w:rPr>
         <w:lastRenderedPageBreak/>
         <w:t>Introduction:</w:t>
       </w:r>
@@ -3080,8 +2952,8 @@
       <w:pPr>
         <w:rPr>
           <w:rStyle w:val="Heading1Char"/>
-          <w:rFonts w:ascii="Times New Roman" w:hAnsi="Times New Roman" w:cs="Times New Roman"/>
-          <w:b/>
+          <w:rFonts w:cs="Times New Roman"/>
+          <w:b w:val="0"/>
           <w:bCs/>
           <w:color w:val="auto"/>
         </w:rPr>
@@ -3089,8 +2961,7 @@
       <w:r>
         <w:rPr>
           <w:rStyle w:val="Heading1Char"/>
-          <w:rFonts w:ascii="Times New Roman" w:hAnsi="Times New Roman" w:cs="Times New Roman"/>
-          <w:b/>
+          <w:rFonts w:cs="Times New Roman"/>
           <w:bCs/>
           <w:color w:val="auto"/>
         </w:rPr>
@@ -3100,28 +2971,23 @@
     <w:p>
       <w:pPr>
         <w:pStyle w:val="Heading1"/>
-        <w:spacing w:line="360" w:lineRule="auto"/>
-        <w:rPr>
-          <w:rFonts w:ascii="Times New Roman" w:hAnsi="Times New Roman" w:cs="Times New Roman"/>
+        <w:rPr>
+          <w:rStyle w:val="Heading1Char"/>
           <w:b/>
-          <w:bCs/>
-          <w:color w:val="auto"/>
         </w:rPr>
       </w:pPr>
       <w:bookmarkStart w:id="1" w:name="_Toc155004354"/>
       <w:r>
         <w:rPr>
           <w:rStyle w:val="Heading1Char"/>
-          <w:rFonts w:ascii="Times New Roman" w:hAnsi="Times New Roman" w:cs="Times New Roman"/>
           <w:b/>
-          <w:bCs/>
-          <w:color w:val="auto"/>
         </w:rPr>
         <w:lastRenderedPageBreak/>
         <w:t>History and evolution of ICT:</w:t>
       </w:r>
       <w:bookmarkEnd w:id="1"/>
     </w:p>
+    <w:p/>
     <w:p>
       <w:pPr>
         <w:spacing w:line="360" w:lineRule="auto"/>
@@ -4123,40 +3989,16 @@
     <w:p>
       <w:pPr>
         <w:pStyle w:val="Heading1"/>
-        <w:rPr>
-          <w:rFonts w:asciiTheme="majorBidi" w:hAnsiTheme="majorBidi"/>
-          <w:b/>
-          <w:bCs/>
-          <w:color w:val="auto"/>
-        </w:rPr>
       </w:pPr>
       <w:bookmarkStart w:id="7" w:name="_Toc155004360"/>
       <w:r>
-        <w:rPr>
-          <w:rFonts w:asciiTheme="majorBidi" w:hAnsiTheme="majorBidi"/>
-          <w:b/>
-          <w:bCs/>
-          <w:color w:val="auto"/>
-        </w:rPr>
         <w:lastRenderedPageBreak/>
         <w:t xml:space="preserve">The Impact of </w:t>
       </w:r>
       <w:r>
-        <w:rPr>
-          <w:rFonts w:asciiTheme="majorBidi" w:hAnsiTheme="majorBidi"/>
-          <w:b/>
-          <w:bCs/>
-          <w:color w:val="auto"/>
-        </w:rPr>
         <w:t>ICT</w:t>
       </w:r>
       <w:r>
-        <w:rPr>
-          <w:rFonts w:asciiTheme="majorBidi" w:hAnsiTheme="majorBidi"/>
-          <w:b/>
-          <w:bCs/>
-          <w:color w:val="auto"/>
-        </w:rPr>
         <w:t>:</w:t>
       </w:r>
       <w:bookmarkEnd w:id="7"/>
@@ -4553,40 +4395,16 @@
     <w:p>
       <w:pPr>
         <w:pStyle w:val="Heading1"/>
-        <w:rPr>
-          <w:rFonts w:asciiTheme="majorBidi" w:hAnsiTheme="majorBidi"/>
-          <w:b/>
-          <w:bCs/>
-          <w:color w:val="auto"/>
-        </w:rPr>
       </w:pPr>
       <w:bookmarkStart w:id="11" w:name="_Toc155004364"/>
       <w:r>
-        <w:rPr>
-          <w:rFonts w:asciiTheme="majorBidi" w:hAnsiTheme="majorBidi"/>
-          <w:b/>
-          <w:bCs/>
-          <w:color w:val="auto"/>
-        </w:rPr>
         <w:lastRenderedPageBreak/>
         <w:t xml:space="preserve">Technologies related to </w:t>
       </w:r>
       <w:r>
-        <w:rPr>
-          <w:rFonts w:asciiTheme="majorBidi" w:hAnsiTheme="majorBidi"/>
-          <w:b/>
-          <w:bCs/>
-          <w:color w:val="auto"/>
-        </w:rPr>
         <w:t>ICT</w:t>
       </w:r>
       <w:r>
-        <w:rPr>
-          <w:rFonts w:asciiTheme="majorBidi" w:hAnsiTheme="majorBidi"/>
-          <w:b/>
-          <w:bCs/>
-          <w:color w:val="auto"/>
-        </w:rPr>
         <w:t>:</w:t>
       </w:r>
       <w:bookmarkEnd w:id="11"/>
@@ -5900,25 +5718,7 @@
                 <w:sz w:val="24"/>
                 <w:szCs w:val="24"/>
               </w:rPr>
-              <w:t xml:space="preserve"> Word for </w:t>
-            </w:r>
-            <w:proofErr w:type="spellStart"/>
-            <w:r>
-              <w:rPr>
-                <w:rFonts w:ascii="Times New Roman" w:hAnsi="Times New Roman" w:cs="Times New Roman"/>
-                <w:sz w:val="24"/>
-                <w:szCs w:val="24"/>
-              </w:rPr>
-              <w:t>Xenix</w:t>
-            </w:r>
-            <w:proofErr w:type="spellEnd"/>
-            <w:r>
-              <w:rPr>
-                <w:rFonts w:ascii="Times New Roman" w:hAnsi="Times New Roman" w:cs="Times New Roman"/>
-                <w:sz w:val="24"/>
-                <w:szCs w:val="24"/>
-              </w:rPr>
-              <w:t xml:space="preserve"> systems.</w:t>
+              <w:t xml:space="preserve"> Word for Xenix systems.</w:t>
             </w:r>
           </w:p>
         </w:tc>
@@ -6905,30 +6705,299 @@
       <w:pPr>
         <w:spacing w:line="360" w:lineRule="auto"/>
         <w:ind w:firstLine="360"/>
-        <w:jc w:val="both"/>
-        <w:rPr>
-          <w:rFonts w:ascii="Times New Roman" w:hAnsi="Times New Roman" w:cs="Times New Roman"/>
-          <w:color w:val="374151"/>
-          <w:sz w:val="24"/>
-          <w:szCs w:val="24"/>
-        </w:rPr>
-      </w:pPr>
-      <w:r>
-        <w:rPr>
-          <w:rFonts w:ascii="Times New Roman" w:hAnsi="Times New Roman" w:cs="Times New Roman"/>
-          <w:sz w:val="24"/>
-          <w:szCs w:val="24"/>
-        </w:rPr>
-        <w:t>Git is the underlying version control system that manages source code changes, while GitHub is a web-based platform that provides hosting for Git repositories and adds collaboration features to facilitate teamwork and project management. Developers often use Git locally and push their code to GitHub for centralized hosting and collaboration. Other similar platforms exist (GitLab, Bitbucket), but GitHub is one of the most popular and widely adopted services</w:t>
-      </w:r>
-      <w:r>
-        <w:rPr>
-          <w:rFonts w:ascii="Times New Roman" w:hAnsi="Times New Roman" w:cs="Times New Roman"/>
-          <w:color w:val="374151"/>
-          <w:sz w:val="24"/>
-          <w:szCs w:val="24"/>
-        </w:rPr>
-        <w:t>.</w:t>
+        <w:rPr>
+          <w:rFonts w:ascii="Times New Roman" w:hAnsi="Times New Roman" w:cs="Times New Roman"/>
+          <w:sz w:val="24"/>
+          <w:szCs w:val="24"/>
+        </w:rPr>
+      </w:pPr>
+      <w:r>
+        <w:rPr>
+          <w:rFonts w:ascii="Times New Roman" w:hAnsi="Times New Roman" w:cs="Times New Roman"/>
+          <w:sz w:val="24"/>
+          <w:szCs w:val="24"/>
+        </w:rPr>
+        <w:t>Git and GitHub play significant roles in the field of Information and Communication Technology (ICT), particularly in the realm of software development, version control, and collaborative coding. Here's an overview of their relation to ICT:</w:t>
+      </w:r>
+    </w:p>
+    <w:p>
+      <w:pPr>
+        <w:pStyle w:val="ListParagraph"/>
+        <w:numPr>
+          <w:ilvl w:val="0"/>
+          <w:numId w:val="11"/>
+        </w:numPr>
+        <w:spacing w:line="360" w:lineRule="auto"/>
+        <w:rPr>
+          <w:rFonts w:ascii="Times New Roman" w:hAnsi="Times New Roman" w:cs="Times New Roman"/>
+          <w:b/>
+          <w:bCs/>
+          <w:color w:val="0070C0"/>
+          <w:sz w:val="24"/>
+          <w:szCs w:val="24"/>
+        </w:rPr>
+      </w:pPr>
+      <w:r>
+        <w:rPr>
+          <w:rFonts w:ascii="Times New Roman" w:hAnsi="Times New Roman" w:cs="Times New Roman"/>
+          <w:b/>
+          <w:bCs/>
+          <w:color w:val="0070C0"/>
+          <w:sz w:val="24"/>
+          <w:szCs w:val="24"/>
+        </w:rPr>
+        <w:t xml:space="preserve">Version </w:t>
+      </w:r>
+      <w:r>
+        <w:rPr>
+          <w:rFonts w:ascii="Times New Roman" w:hAnsi="Times New Roman" w:cs="Times New Roman"/>
+          <w:b/>
+          <w:bCs/>
+          <w:color w:val="0070C0"/>
+          <w:sz w:val="24"/>
+          <w:szCs w:val="24"/>
+        </w:rPr>
+        <w:t>C</w:t>
+      </w:r>
+      <w:r>
+        <w:rPr>
+          <w:rFonts w:ascii="Times New Roman" w:hAnsi="Times New Roman" w:cs="Times New Roman"/>
+          <w:b/>
+          <w:bCs/>
+          <w:color w:val="0070C0"/>
+          <w:sz w:val="24"/>
+          <w:szCs w:val="24"/>
+        </w:rPr>
+        <w:t xml:space="preserve">ontrol (Git): </w:t>
+      </w:r>
+      <w:r>
+        <w:rPr>
+          <w:rFonts w:ascii="Times New Roman" w:hAnsi="Times New Roman" w:cs="Times New Roman"/>
+          <w:sz w:val="24"/>
+          <w:szCs w:val="24"/>
+        </w:rPr>
+        <w:t>Git is a distributed version control system that allows developers to track changes in their codebase.</w:t>
+      </w:r>
+      <w:r>
+        <w:rPr>
+          <w:rFonts w:ascii="Times New Roman" w:hAnsi="Times New Roman" w:cs="Times New Roman"/>
+          <w:sz w:val="24"/>
+          <w:szCs w:val="24"/>
+        </w:rPr>
+        <w:t xml:space="preserve"> </w:t>
+      </w:r>
+      <w:r>
+        <w:rPr>
+          <w:rFonts w:ascii="Times New Roman" w:hAnsi="Times New Roman" w:cs="Times New Roman"/>
+          <w:sz w:val="24"/>
+          <w:szCs w:val="24"/>
+        </w:rPr>
+        <w:t>It is crucial in ICT as it enables multiple developers to work on the same project simultaneously without conflicts, roll back to previous versions, and collaborate effectively.</w:t>
+      </w:r>
+    </w:p>
+    <w:p>
+      <w:pPr>
+        <w:pStyle w:val="ListParagraph"/>
+        <w:numPr>
+          <w:ilvl w:val="0"/>
+          <w:numId w:val="11"/>
+        </w:numPr>
+        <w:spacing w:line="360" w:lineRule="auto"/>
+        <w:rPr>
+          <w:rFonts w:ascii="Times New Roman" w:hAnsi="Times New Roman" w:cs="Times New Roman"/>
+          <w:b/>
+          <w:bCs/>
+          <w:color w:val="0070C0"/>
+          <w:sz w:val="24"/>
+          <w:szCs w:val="24"/>
+        </w:rPr>
+      </w:pPr>
+      <w:r>
+        <w:rPr>
+          <w:rFonts w:ascii="Times New Roman" w:hAnsi="Times New Roman" w:cs="Times New Roman"/>
+          <w:b/>
+          <w:bCs/>
+          <w:color w:val="0070C0"/>
+          <w:sz w:val="24"/>
+          <w:szCs w:val="24"/>
+        </w:rPr>
+        <w:t>Remote Collaboration (GitHub):</w:t>
+      </w:r>
+      <w:r>
+        <w:rPr>
+          <w:rFonts w:ascii="Times New Roman" w:hAnsi="Times New Roman" w:cs="Times New Roman"/>
+          <w:sz w:val="24"/>
+          <w:szCs w:val="24"/>
+        </w:rPr>
+        <w:t xml:space="preserve"> </w:t>
+      </w:r>
+      <w:r>
+        <w:rPr>
+          <w:rFonts w:ascii="Times New Roman" w:hAnsi="Times New Roman" w:cs="Times New Roman"/>
+          <w:sz w:val="24"/>
+          <w:szCs w:val="24"/>
+        </w:rPr>
+        <w:t>GitHub allows developers to work on projects from different locations. This is especially important in the context of distributed teams and remote work, common in the ICT industry.</w:t>
+      </w:r>
+    </w:p>
+    <w:p>
+      <w:pPr>
+        <w:pStyle w:val="ListParagraph"/>
+        <w:numPr>
+          <w:ilvl w:val="0"/>
+          <w:numId w:val="11"/>
+        </w:numPr>
+        <w:spacing w:line="360" w:lineRule="auto"/>
+        <w:rPr>
+          <w:rFonts w:ascii="Times New Roman" w:hAnsi="Times New Roman" w:cs="Times New Roman"/>
+          <w:sz w:val="24"/>
+          <w:szCs w:val="24"/>
+        </w:rPr>
+      </w:pPr>
+      <w:r>
+        <w:rPr>
+          <w:rFonts w:ascii="Times New Roman" w:hAnsi="Times New Roman" w:cs="Times New Roman"/>
+          <w:b/>
+          <w:bCs/>
+          <w:color w:val="0070C0"/>
+          <w:sz w:val="24"/>
+          <w:szCs w:val="24"/>
+        </w:rPr>
+        <w:t xml:space="preserve">Code Hosting and Repository Management (GitHub): </w:t>
+      </w:r>
+      <w:r>
+        <w:rPr>
+          <w:rFonts w:ascii="Times New Roman" w:hAnsi="Times New Roman" w:cs="Times New Roman"/>
+          <w:sz w:val="24"/>
+          <w:szCs w:val="24"/>
+        </w:rPr>
+        <w:t>GitHub serves as a central hub for hosting Git repositories. Developers can push their code to GitHub, making it accessible to others in the team. The repository management features of GitHub are crucial in organizing code, managing access, and ensuring a centralized location for codebase storage.</w:t>
+      </w:r>
+      <w:r>
+        <w:rPr>
+          <w:rFonts w:ascii="Times New Roman" w:hAnsi="Times New Roman" w:cs="Times New Roman"/>
+          <w:sz w:val="24"/>
+          <w:szCs w:val="24"/>
+        </w:rPr>
+        <w:t xml:space="preserve">  </w:t>
+      </w:r>
+    </w:p>
+    <w:p>
+      <w:pPr>
+        <w:pStyle w:val="ListParagraph"/>
+        <w:numPr>
+          <w:ilvl w:val="0"/>
+          <w:numId w:val="11"/>
+        </w:numPr>
+        <w:spacing w:line="360" w:lineRule="auto"/>
+        <w:rPr>
+          <w:rFonts w:ascii="Times New Roman" w:hAnsi="Times New Roman" w:cs="Times New Roman"/>
+          <w:sz w:val="24"/>
+          <w:szCs w:val="24"/>
+        </w:rPr>
+      </w:pPr>
+      <w:r>
+        <w:rPr>
+          <w:rFonts w:ascii="Times New Roman" w:hAnsi="Times New Roman" w:cs="Times New Roman"/>
+          <w:b/>
+          <w:bCs/>
+          <w:color w:val="0070C0"/>
+          <w:sz w:val="24"/>
+          <w:szCs w:val="24"/>
+        </w:rPr>
+        <w:t>Issue Tracking and Product Management:</w:t>
+      </w:r>
+      <w:r>
+        <w:rPr>
+          <w:rFonts w:ascii="Times New Roman" w:hAnsi="Times New Roman" w:cs="Times New Roman"/>
+          <w:sz w:val="24"/>
+          <w:szCs w:val="24"/>
+        </w:rPr>
+        <w:t xml:space="preserve"> </w:t>
+      </w:r>
+      <w:r>
+        <w:rPr>
+          <w:rFonts w:ascii="Times New Roman" w:hAnsi="Times New Roman" w:cs="Times New Roman"/>
+          <w:sz w:val="24"/>
+          <w:szCs w:val="24"/>
+        </w:rPr>
+        <w:t>GitHub provides tools for issue tracking and project management, allowing teams to organize and prioritize tasks. The issue tracking system helps in identifying and resolving problems, tracking feature requests, and managing the overall project lifecycle.</w:t>
+      </w:r>
+    </w:p>
+    <w:p>
+      <w:pPr>
+        <w:pStyle w:val="ListParagraph"/>
+        <w:numPr>
+          <w:ilvl w:val="0"/>
+          <w:numId w:val="11"/>
+        </w:numPr>
+        <w:spacing w:line="360" w:lineRule="auto"/>
+        <w:rPr>
+          <w:rFonts w:ascii="Times New Roman" w:hAnsi="Times New Roman" w:cs="Times New Roman"/>
+          <w:sz w:val="24"/>
+          <w:szCs w:val="24"/>
+        </w:rPr>
+      </w:pPr>
+      <w:r>
+        <w:rPr>
+          <w:rFonts w:ascii="Times New Roman" w:hAnsi="Times New Roman" w:cs="Times New Roman"/>
+          <w:b/>
+          <w:bCs/>
+          <w:color w:val="0070C0"/>
+          <w:sz w:val="24"/>
+          <w:szCs w:val="24"/>
+        </w:rPr>
+        <w:t>Open-Source Development:</w:t>
+      </w:r>
+      <w:r>
+        <w:rPr>
+          <w:rFonts w:ascii="Times New Roman" w:hAnsi="Times New Roman" w:cs="Times New Roman"/>
+          <w:sz w:val="24"/>
+          <w:szCs w:val="24"/>
+        </w:rPr>
+        <w:t xml:space="preserve"> </w:t>
+      </w:r>
+      <w:r>
+        <w:rPr>
+          <w:rFonts w:ascii="Times New Roman" w:hAnsi="Times New Roman" w:cs="Times New Roman"/>
+          <w:sz w:val="24"/>
+          <w:szCs w:val="24"/>
+        </w:rPr>
+        <w:t xml:space="preserve">GitHub is a prominent platform for hosting </w:t>
+      </w:r>
+      <w:r>
+        <w:rPr>
+          <w:rFonts w:ascii="Times New Roman" w:hAnsi="Times New Roman" w:cs="Times New Roman"/>
+          <w:sz w:val="24"/>
+          <w:szCs w:val="24"/>
+        </w:rPr>
+        <w:t>open-source</w:t>
+      </w:r>
+      <w:r>
+        <w:rPr>
+          <w:rFonts w:ascii="Times New Roman" w:hAnsi="Times New Roman" w:cs="Times New Roman"/>
+          <w:sz w:val="24"/>
+          <w:szCs w:val="24"/>
+        </w:rPr>
+        <w:t xml:space="preserve"> projects, fostering collaboration and community contributions. Many ICT projects, libraries, and frameworks are open source, and GitHub provides a space for developers to contribute, share, and collaborate on such projects.</w:t>
+      </w:r>
+    </w:p>
+    <w:p>
+      <w:pPr>
+        <w:rPr>
+          <w:rFonts w:ascii="Times New Roman" w:hAnsi="Times New Roman" w:cs="Times New Roman"/>
+          <w:b/>
+          <w:bCs/>
+          <w:i/>
+          <w:iCs/>
+          <w:color w:val="FF0000"/>
+          <w:sz w:val="28"/>
+          <w:szCs w:val="28"/>
+        </w:rPr>
+      </w:pPr>
+      <w:bookmarkStart w:id="15" w:name="_Toc155004368"/>
+      <w:r>
+        <w:br w:type="page"/>
       </w:r>
     </w:p>
     <w:p>
@@ -6939,8 +7008,8 @@
           <w:numId w:val="9"/>
         </w:numPr>
       </w:pPr>
-      <w:bookmarkStart w:id="15" w:name="_Toc155004368"/>
-      <w:r>
+      <w:r>
+        <w:lastRenderedPageBreak/>
         <w:t>Other Technologies:</w:t>
       </w:r>
       <w:bookmarkEnd w:id="15"/>
@@ -7186,21 +7255,9 @@
     <w:p>
       <w:pPr>
         <w:pStyle w:val="Heading1"/>
-        <w:rPr>
-          <w:rFonts w:ascii="Times New Roman" w:hAnsi="Times New Roman" w:cs="Times New Roman"/>
-          <w:b/>
-          <w:bCs/>
-          <w:color w:val="auto"/>
-        </w:rPr>
       </w:pPr>
       <w:bookmarkStart w:id="16" w:name="_Toc155004369"/>
       <w:r>
-        <w:rPr>
-          <w:rFonts w:ascii="Times New Roman" w:hAnsi="Times New Roman" w:cs="Times New Roman"/>
-          <w:b/>
-          <w:bCs/>
-          <w:color w:val="auto"/>
-        </w:rPr>
         <w:lastRenderedPageBreak/>
         <w:t>The future of ICT:</w:t>
       </w:r>
@@ -7210,14 +7267,19 @@
     <w:p>
       <w:pPr>
         <w:spacing w:line="360" w:lineRule="auto"/>
+        <w:ind w:firstLine="360"/>
         <w:jc w:val="both"/>
         <w:rPr>
           <w:rFonts w:ascii="Times New Roman" w:hAnsi="Times New Roman" w:cs="Times New Roman"/>
-        </w:rPr>
-      </w:pPr>
-      <w:r>
-        <w:rPr>
-          <w:rFonts w:ascii="Times New Roman" w:hAnsi="Times New Roman" w:cs="Times New Roman"/>
+          <w:sz w:val="24"/>
+          <w:szCs w:val="24"/>
+        </w:rPr>
+      </w:pPr>
+      <w:r>
+        <w:rPr>
+          <w:rFonts w:ascii="Times New Roman" w:hAnsi="Times New Roman" w:cs="Times New Roman"/>
+          <w:sz w:val="24"/>
+          <w:szCs w:val="24"/>
         </w:rPr>
         <w:t xml:space="preserve">Information and Communication Technology (ICT) has been a rapidly evolving field with significant advancements and trends. </w:t>
       </w:r>
@@ -7225,6 +7287,8 @@
       <w:r>
         <w:rPr>
           <w:rFonts w:ascii="Times New Roman" w:hAnsi="Times New Roman" w:cs="Times New Roman"/>
+          <w:sz w:val="24"/>
+          <w:szCs w:val="24"/>
         </w:rPr>
         <w:t>So</w:t>
       </w:r>
@@ -7232,14 +7296,10 @@
       <w:r>
         <w:rPr>
           <w:rFonts w:ascii="Times New Roman" w:hAnsi="Times New Roman" w:cs="Times New Roman"/>
-        </w:rPr>
-        <w:t xml:space="preserve"> we’re going to outline</w:t>
-      </w:r>
-      <w:r>
-        <w:rPr>
-          <w:rFonts w:ascii="Times New Roman" w:hAnsi="Times New Roman" w:cs="Times New Roman"/>
-        </w:rPr>
-        <w:t xml:space="preserve"> some general trends and potential directions for the future of ICT based on the trajectory up to 2022:</w:t>
+          <w:sz w:val="24"/>
+          <w:szCs w:val="24"/>
+        </w:rPr>
+        <w:t xml:space="preserve"> we’re going to outline some general trends and potential directions for the future of ICT based on the trajectory up to 2022:</w:t>
       </w:r>
     </w:p>
     <w:p>
@@ -7250,56 +7310,54 @@
           <w:numId w:val="10"/>
         </w:numPr>
         <w:rPr>
-          <w:rFonts w:ascii="Times New Roman" w:hAnsi="Times New Roman" w:cs="Times New Roman"/>
-          <w:sz w:val="24"/>
-          <w:szCs w:val="24"/>
-        </w:rPr>
-      </w:pPr>
-      <w:bookmarkStart w:id="17" w:name="_Toc155004370"/>
-      <w:r>
-        <w:rPr>
-          <w:rStyle w:val="Heading2Char"/>
-        </w:rPr>
-        <w:t>5G Technology</w:t>
-      </w:r>
-      <w:r>
-        <w:rPr>
           <w:rStyle w:val="Heading2Char"/>
           <w:b w:val="0"/>
           <w:bCs w:val="0"/>
           <w:i w:val="0"/>
           <w:iCs w:val="0"/>
+          <w:color w:val="auto"/>
+          <w:sz w:val="24"/>
+          <w:szCs w:val="24"/>
+        </w:rPr>
+      </w:pPr>
+      <w:bookmarkStart w:id="17" w:name="_Toc155004370"/>
+      <w:r>
+        <w:rPr>
+          <w:rStyle w:val="Heading2Char"/>
+        </w:rPr>
+        <w:t>5G Technology</w:t>
+      </w:r>
+      <w:r>
+        <w:rPr>
+          <w:rStyle w:val="Heading2Char"/>
+          <w:b w:val="0"/>
+          <w:bCs w:val="0"/>
+          <w:i w:val="0"/>
+          <w:iCs w:val="0"/>
         </w:rPr>
         <w:t>:</w:t>
       </w:r>
       <w:bookmarkEnd w:id="17"/>
-      <w:r>
-        <w:rPr>
-          <w:rFonts w:ascii="Times New Roman" w:hAnsi="Times New Roman" w:cs="Times New Roman"/>
-          <w:color w:val="FF0000"/>
-          <w:sz w:val="24"/>
-          <w:szCs w:val="24"/>
-        </w:rPr>
-        <w:t xml:space="preserve"> </w:t>
-      </w:r>
-      <w:r>
-        <w:rPr>
-          <w:rFonts w:ascii="Times New Roman" w:hAnsi="Times New Roman" w:cs="Times New Roman"/>
-          <w:sz w:val="24"/>
-          <w:szCs w:val="24"/>
-        </w:rPr>
-        <w:t>The deployment and widespread adoption of 5G networks were well underway, promising faster and more reliable connectivity. In the future, 5G is expected to enable new applications and services, especially in areas like augmented reality, virtual reality, and the Internet of Things (IoT).</w:t>
-      </w:r>
     </w:p>
     <w:p>
       <w:pPr>
         <w:pStyle w:val="ListParagraph"/>
-        <w:rPr>
-          <w:rFonts w:ascii="Times New Roman" w:hAnsi="Times New Roman" w:cs="Times New Roman"/>
-          <w:sz w:val="24"/>
-          <w:szCs w:val="24"/>
-        </w:rPr>
-      </w:pPr>
+        <w:spacing w:line="360" w:lineRule="auto"/>
+        <w:ind w:left="1440" w:firstLine="720"/>
+        <w:rPr>
+          <w:rFonts w:ascii="Times New Roman" w:hAnsi="Times New Roman" w:cs="Times New Roman"/>
+          <w:sz w:val="24"/>
+          <w:szCs w:val="24"/>
+        </w:rPr>
+      </w:pPr>
+      <w:r>
+        <w:rPr>
+          <w:rFonts w:ascii="Times New Roman" w:hAnsi="Times New Roman" w:cs="Times New Roman"/>
+          <w:sz w:val="24"/>
+          <w:szCs w:val="24"/>
+        </w:rPr>
+        <w:t>The deployment and widespread adoption of 5G networks were well underway, promising faster and more reliable connectivity. In the future, 5G is expected to enable new applications and services, especially in areas like augmented reality, virtual reality, and the Internet of Things (IoT).</w:t>
+      </w:r>
     </w:p>
     <w:p>
       <w:pPr>
@@ -7311,7 +7369,12 @@
         <w:spacing w:line="360" w:lineRule="auto"/>
         <w:jc w:val="both"/>
         <w:rPr>
-          <w:rFonts w:ascii="Times New Roman" w:hAnsi="Times New Roman" w:cs="Times New Roman"/>
+          <w:rStyle w:val="Heading2Char"/>
+          <w:b w:val="0"/>
+          <w:bCs w:val="0"/>
+          <w:i w:val="0"/>
+          <w:iCs w:val="0"/>
+          <w:color w:val="auto"/>
           <w:sz w:val="24"/>
           <w:szCs w:val="24"/>
         </w:rPr>
@@ -7324,33 +7387,27 @@
         <w:t>Artificial Intelligence (AI) and Machine Learning (ML):</w:t>
       </w:r>
       <w:bookmarkEnd w:id="18"/>
-      <w:r>
-        <w:rPr>
-          <w:rFonts w:ascii="Times New Roman" w:hAnsi="Times New Roman" w:cs="Times New Roman"/>
-          <w:color w:val="FF0000"/>
-          <w:sz w:val="28"/>
-          <w:szCs w:val="28"/>
-        </w:rPr>
-        <w:t xml:space="preserve"> </w:t>
-      </w:r>
-      <w:r>
-        <w:rPr>
-          <w:rFonts w:ascii="Times New Roman" w:hAnsi="Times New Roman" w:cs="Times New Roman"/>
-          <w:sz w:val="24"/>
-          <w:szCs w:val="24"/>
-        </w:rPr>
-        <w:t>The integration of AI and ML into ICT systems was already a prominent trend. In the future, we can expect even more intelligent and adaptive systems, ranging from advanced data analytics to smart automation in various industries.</w:t>
-      </w:r>
     </w:p>
     <w:p>
       <w:pPr>
         <w:pStyle w:val="ListParagraph"/>
-        <w:rPr>
-          <w:rFonts w:ascii="Times New Roman" w:hAnsi="Times New Roman" w:cs="Times New Roman"/>
-          <w:sz w:val="24"/>
-          <w:szCs w:val="24"/>
-        </w:rPr>
-      </w:pPr>
+        <w:spacing w:line="360" w:lineRule="auto"/>
+        <w:ind w:left="1440" w:firstLine="720"/>
+        <w:jc w:val="both"/>
+        <w:rPr>
+          <w:rFonts w:ascii="Times New Roman" w:hAnsi="Times New Roman" w:cs="Times New Roman"/>
+          <w:sz w:val="24"/>
+          <w:szCs w:val="24"/>
+        </w:rPr>
+      </w:pPr>
+      <w:r>
+        <w:rPr>
+          <w:rFonts w:ascii="Times New Roman" w:hAnsi="Times New Roman" w:cs="Times New Roman"/>
+          <w:sz w:val="24"/>
+          <w:szCs w:val="24"/>
+        </w:rPr>
+        <w:t>The integration of AI and ML into ICT systems was already a prominent trend. In the future, we can expect even more intelligent and adaptive systems, ranging from advanced data analytics to smart automation in various industries.</w:t>
+      </w:r>
     </w:p>
     <w:p>
       <w:pPr>
@@ -7384,24 +7441,27 @@
         </w:rPr>
         <w:t xml:space="preserve"> </w:t>
       </w:r>
-      <w:r>
-        <w:rPr>
-          <w:rFonts w:ascii="Times New Roman" w:hAnsi="Times New Roman" w:cs="Times New Roman"/>
-          <w:sz w:val="24"/>
-          <w:szCs w:val="24"/>
-        </w:rPr>
-        <w:t>The number of connected devices was increasing, and IoT applications were expanding across sectors such as healthcare, smart cities, agriculture, and manufacturing. The future of ICT involves a more seamless and integrated IoT ecosystem, with enhanced security and interoperability.</w:t>
-      </w:r>
     </w:p>
     <w:p>
       <w:pPr>
         <w:pStyle w:val="ListParagraph"/>
-        <w:rPr>
-          <w:rFonts w:ascii="Times New Roman" w:hAnsi="Times New Roman" w:cs="Times New Roman"/>
-          <w:sz w:val="24"/>
-          <w:szCs w:val="24"/>
-        </w:rPr>
-      </w:pPr>
+        <w:spacing w:line="360" w:lineRule="auto"/>
+        <w:ind w:left="1440" w:firstLine="720"/>
+        <w:jc w:val="both"/>
+        <w:rPr>
+          <w:rFonts w:ascii="Times New Roman" w:hAnsi="Times New Roman" w:cs="Times New Roman"/>
+          <w:sz w:val="24"/>
+          <w:szCs w:val="24"/>
+        </w:rPr>
+      </w:pPr>
+      <w:r>
+        <w:rPr>
+          <w:rFonts w:ascii="Times New Roman" w:hAnsi="Times New Roman" w:cs="Times New Roman"/>
+          <w:sz w:val="24"/>
+          <w:szCs w:val="24"/>
+        </w:rPr>
+        <w:t>The number of connected devices was increasing, and IoT applications were expanding across sectors such as healthcare, smart cities, agriculture, and manufacturing. The future of ICT involves a more seamless and integrated IoT ecosystem, with enhanced security and interoperability.</w:t>
+      </w:r>
     </w:p>
     <w:p>
       <w:pPr>
@@ -7413,7 +7473,12 @@
         <w:spacing w:line="360" w:lineRule="auto"/>
         <w:jc w:val="both"/>
         <w:rPr>
-          <w:rFonts w:ascii="Times New Roman" w:hAnsi="Times New Roman" w:cs="Times New Roman"/>
+          <w:rStyle w:val="Heading2Char"/>
+          <w:b w:val="0"/>
+          <w:bCs w:val="0"/>
+          <w:i w:val="0"/>
+          <w:iCs w:val="0"/>
+          <w:color w:val="auto"/>
           <w:sz w:val="24"/>
           <w:szCs w:val="24"/>
         </w:rPr>
@@ -7426,33 +7491,27 @@
         <w:t>Cybersecurity:</w:t>
       </w:r>
       <w:bookmarkEnd w:id="20"/>
-      <w:r>
-        <w:rPr>
-          <w:rFonts w:ascii="Times New Roman" w:hAnsi="Times New Roman" w:cs="Times New Roman"/>
-          <w:color w:val="FF0000"/>
-          <w:sz w:val="24"/>
-          <w:szCs w:val="24"/>
-        </w:rPr>
-        <w:t xml:space="preserve"> </w:t>
-      </w:r>
-      <w:r>
-        <w:rPr>
-          <w:rFonts w:ascii="Times New Roman" w:hAnsi="Times New Roman" w:cs="Times New Roman"/>
-          <w:sz w:val="24"/>
-          <w:szCs w:val="24"/>
-        </w:rPr>
-        <w:t>With the increasing complexity and connectivity of ICT systems, cybersecurity becomes even more critical. Future developments in ICT will likely focus on improving security measures, incorporating advanced encryption, and developing innovative solutions to counter evolving cyber threats.</w:t>
-      </w:r>
     </w:p>
     <w:p>
       <w:pPr>
         <w:pStyle w:val="ListParagraph"/>
-        <w:rPr>
-          <w:rFonts w:ascii="Times New Roman" w:hAnsi="Times New Roman" w:cs="Times New Roman"/>
-          <w:sz w:val="24"/>
-          <w:szCs w:val="24"/>
-        </w:rPr>
-      </w:pPr>
+        <w:spacing w:line="360" w:lineRule="auto"/>
+        <w:ind w:left="1440" w:firstLine="720"/>
+        <w:jc w:val="both"/>
+        <w:rPr>
+          <w:rFonts w:ascii="Times New Roman" w:hAnsi="Times New Roman" w:cs="Times New Roman"/>
+          <w:sz w:val="24"/>
+          <w:szCs w:val="24"/>
+        </w:rPr>
+      </w:pPr>
+      <w:r>
+        <w:rPr>
+          <w:rFonts w:ascii="Times New Roman" w:hAnsi="Times New Roman" w:cs="Times New Roman"/>
+          <w:sz w:val="24"/>
+          <w:szCs w:val="24"/>
+        </w:rPr>
+        <w:t>With the increasing complexity and connectivity of ICT systems, cybersecurity becomes even more critical. Future developments in ICT will likely focus on improving security measures, incorporating advanced encryption, and developing innovative solutions to counter evolving cyber threats.</w:t>
+      </w:r>
     </w:p>
     <w:p>
       <w:pPr>
@@ -7464,7 +7523,12 @@
         <w:spacing w:line="360" w:lineRule="auto"/>
         <w:jc w:val="both"/>
         <w:rPr>
-          <w:rFonts w:ascii="Times New Roman" w:hAnsi="Times New Roman" w:cs="Times New Roman"/>
+          <w:rStyle w:val="Heading2Char"/>
+          <w:b w:val="0"/>
+          <w:bCs w:val="0"/>
+          <w:i w:val="0"/>
+          <w:iCs w:val="0"/>
+          <w:color w:val="auto"/>
           <w:sz w:val="24"/>
           <w:szCs w:val="24"/>
         </w:rPr>
@@ -7477,59 +7541,60 @@
         <w:t>Human-Computer Interaction (HCI):</w:t>
       </w:r>
       <w:bookmarkEnd w:id="21"/>
-      <w:r>
-        <w:rPr>
-          <w:rFonts w:ascii="Times New Roman" w:hAnsi="Times New Roman" w:cs="Times New Roman"/>
-          <w:color w:val="FF0000"/>
-          <w:sz w:val="24"/>
-          <w:szCs w:val="24"/>
-        </w:rPr>
-        <w:t xml:space="preserve"> </w:t>
-      </w:r>
-      <w:r>
-        <w:rPr>
-          <w:rFonts w:ascii="Times New Roman" w:hAnsi="Times New Roman" w:cs="Times New Roman"/>
-          <w:sz w:val="24"/>
-          <w:szCs w:val="24"/>
-        </w:rPr>
-        <w:t>The evolution of ICT involves improving the ways in which humans interact with technology. This may include advancements in natural language processing, gesture recognition, and the development of more intuitive interfaces.</w:t>
-      </w:r>
     </w:p>
     <w:p>
       <w:pPr>
-        <w:rPr>
-          <w:rFonts w:ascii="Times New Roman" w:hAnsi="Times New Roman" w:cs="Times New Roman"/>
-          <w:sz w:val="24"/>
-          <w:szCs w:val="24"/>
-        </w:rPr>
-      </w:pPr>
-      <w:r>
-        <w:rPr>
-          <w:rFonts w:ascii="Times New Roman" w:hAnsi="Times New Roman" w:cs="Times New Roman"/>
-          <w:sz w:val="24"/>
-          <w:szCs w:val="24"/>
-        </w:rPr>
-        <w:br w:type="page"/>
+        <w:pStyle w:val="ListParagraph"/>
+        <w:spacing w:line="360" w:lineRule="auto"/>
+        <w:ind w:left="1440" w:firstLine="720"/>
+        <w:jc w:val="both"/>
+        <w:rPr>
+          <w:rFonts w:ascii="Times New Roman" w:hAnsi="Times New Roman" w:cs="Times New Roman"/>
+          <w:sz w:val="24"/>
+          <w:szCs w:val="24"/>
+        </w:rPr>
+      </w:pPr>
+      <w:r>
+        <w:rPr>
+          <w:rFonts w:ascii="Times New Roman" w:hAnsi="Times New Roman" w:cs="Times New Roman"/>
+          <w:color w:val="FF0000"/>
+          <w:sz w:val="24"/>
+          <w:szCs w:val="24"/>
+        </w:rPr>
+        <w:t xml:space="preserve"> </w:t>
+      </w:r>
+      <w:r>
+        <w:rPr>
+          <w:rFonts w:ascii="Times New Roman" w:hAnsi="Times New Roman" w:cs="Times New Roman"/>
+          <w:sz w:val="24"/>
+          <w:szCs w:val="24"/>
+        </w:rPr>
+        <w:t>The evolution of ICT involves improving the ways in which humans interact with technology. This may include advancements in natural language processing, gesture recognition, and the development of more intuitive interfaces.</w:t>
       </w:r>
     </w:p>
     <w:p>
       <w:pPr>
+        <w:rPr>
+          <w:rFonts w:ascii="Times New Roman" w:hAnsi="Times New Roman" w:cs="Times New Roman"/>
+          <w:sz w:val="24"/>
+          <w:szCs w:val="24"/>
+        </w:rPr>
+      </w:pPr>
+      <w:r>
+        <w:rPr>
+          <w:rFonts w:ascii="Times New Roman" w:hAnsi="Times New Roman" w:cs="Times New Roman"/>
+          <w:sz w:val="24"/>
+          <w:szCs w:val="24"/>
+        </w:rPr>
+        <w:br w:type="page"/>
+      </w:r>
+    </w:p>
+    <w:p>
+      <w:pPr>
         <w:pStyle w:val="Heading1"/>
-        <w:rPr>
-          <w:rFonts w:ascii="Times New Roman" w:hAnsi="Times New Roman" w:cs="Times New Roman"/>
-          <w:b/>
-          <w:bCs/>
-          <w:color w:val="auto"/>
-        </w:rPr>
       </w:pPr>
       <w:bookmarkStart w:id="22" w:name="_Toc155004375"/>
       <w:r>
-        <w:rPr>
-          <w:rFonts w:ascii="Times New Roman" w:hAnsi="Times New Roman" w:cs="Times New Roman"/>
-          <w:b/>
-          <w:bCs/>
-          <w:color w:val="auto"/>
-        </w:rPr>
         <w:lastRenderedPageBreak/>
         <w:t>Conclusion:</w:t>
       </w:r>
@@ -7538,8 +7603,8 @@
     <w:p/>
     <w:p>
       <w:pPr>
-        <w:pStyle w:val="ListParagraph"/>
         <w:spacing w:line="360" w:lineRule="auto"/>
+        <w:ind w:firstLine="720"/>
         <w:jc w:val="both"/>
         <w:rPr>
           <w:rFonts w:ascii="Times New Roman" w:hAnsi="Times New Roman" w:cs="Times New Roman"/>
@@ -7553,7 +7618,114 @@
           <w:sz w:val="24"/>
           <w:szCs w:val="24"/>
         </w:rPr>
-        <w:t>In conclusion, the dynamic landscape of Information and Communication Technology (ICT) continues to shape and redefine our world. The period leading up to 2022 witnessed remarkable advancements in areas such as 5G technology, artificial intelligence, the Internet of Things, and cybersecurity. These innovations have not only transformed the way we communicate and process information but have also paved the way for unprecedented opportunities and challenges.</w:t>
+        <w:t>In conclusion, the dynamic landscape of Information and Communication Technology (ICT) continues to shape and redefine our world. The period leading up to 2022 witnessed remarkable advancements in areas such as 5G technology, artificial intelligence, the Internet of Things, and cybersecurity. These innovations have not only transformed the way we communicate and process information but have also paved the way for unprecedented opportunities</w:t>
+      </w:r>
+      <w:r>
+        <w:rPr>
+          <w:rFonts w:ascii="Times New Roman" w:hAnsi="Times New Roman" w:cs="Times New Roman"/>
+          <w:sz w:val="24"/>
+          <w:szCs w:val="24"/>
+        </w:rPr>
+        <w:t xml:space="preserve">. </w:t>
+      </w:r>
+    </w:p>
+    <w:p>
+      <w:pPr>
+        <w:spacing w:line="360" w:lineRule="auto"/>
+        <w:ind w:firstLine="720"/>
+        <w:jc w:val="both"/>
+        <w:rPr>
+          <w:rFonts w:ascii="Times New Roman" w:hAnsi="Times New Roman" w:cs="Times New Roman"/>
+          <w:sz w:val="24"/>
+          <w:szCs w:val="24"/>
+        </w:rPr>
+      </w:pPr>
+      <w:r>
+        <w:rPr>
+          <w:rFonts w:ascii="Times New Roman" w:hAnsi="Times New Roman" w:cs="Times New Roman"/>
+          <w:sz w:val="24"/>
+          <w:szCs w:val="24"/>
+        </w:rPr>
+        <w:t>However, with these advancements many challenges surfaced. One of the most prominent challenges is the rapid pace of technological growth which often outpaced the ability of organizations and individuals to adapt. In addition,</w:t>
+      </w:r>
+      <w:r>
+        <w:t xml:space="preserve"> </w:t>
+      </w:r>
+      <w:r>
+        <w:rPr>
+          <w:rFonts w:ascii="Times New Roman" w:hAnsi="Times New Roman" w:cs="Times New Roman"/>
+          <w:sz w:val="24"/>
+          <w:szCs w:val="24"/>
+        </w:rPr>
+        <w:t>t</w:t>
+      </w:r>
+      <w:r>
+        <w:rPr>
+          <w:rFonts w:ascii="Times New Roman" w:hAnsi="Times New Roman" w:cs="Times New Roman"/>
+          <w:sz w:val="24"/>
+          <w:szCs w:val="24"/>
+        </w:rPr>
+        <w:t>he use of ICT raises ethical questions, such as the responsible use of artificial intelligence (AI), automation's impact on employment, and the ethical implications of data collection and analysis.</w:t>
+      </w:r>
+      <w:r>
+        <w:rPr>
+          <w:rFonts w:ascii="Times New Roman" w:hAnsi="Times New Roman" w:cs="Times New Roman"/>
+          <w:sz w:val="24"/>
+          <w:szCs w:val="24"/>
+        </w:rPr>
+        <w:t xml:space="preserve"> </w:t>
+      </w:r>
+      <w:r>
+        <w:rPr>
+          <w:rFonts w:ascii="Times New Roman" w:hAnsi="Times New Roman" w:cs="Times New Roman"/>
+          <w:sz w:val="24"/>
+          <w:szCs w:val="24"/>
+        </w:rPr>
+        <w:t>Moreover, n</w:t>
+      </w:r>
+      <w:r>
+        <w:rPr>
+          <w:rFonts w:ascii="Times New Roman" w:hAnsi="Times New Roman" w:cs="Times New Roman"/>
+          <w:sz w:val="24"/>
+          <w:szCs w:val="24"/>
+        </w:rPr>
+        <w:t>ot everyone has equal access to ICT,</w:t>
+      </w:r>
+      <w:r>
+        <w:rPr>
+          <w:rFonts w:ascii="Times New Roman" w:hAnsi="Times New Roman" w:cs="Times New Roman"/>
+          <w:sz w:val="24"/>
+          <w:szCs w:val="24"/>
+        </w:rPr>
+        <w:t xml:space="preserve"> d</w:t>
+      </w:r>
+      <w:r>
+        <w:rPr>
+          <w:rFonts w:ascii="Times New Roman" w:hAnsi="Times New Roman" w:cs="Times New Roman"/>
+          <w:sz w:val="24"/>
+          <w:szCs w:val="24"/>
+        </w:rPr>
+        <w:t>isparities in access to technology, internet connectivity, and digital literacy can widen social and economic gaps.</w:t>
+      </w:r>
+    </w:p>
+    <w:p>
+      <w:pPr>
+        <w:spacing w:line="360" w:lineRule="auto"/>
+        <w:ind w:firstLine="720"/>
+        <w:jc w:val="both"/>
+        <w:rPr>
+          <w:rFonts w:ascii="Times New Roman" w:hAnsi="Times New Roman" w:cs="Times New Roman"/>
+          <w:sz w:val="24"/>
+          <w:szCs w:val="24"/>
+        </w:rPr>
+      </w:pPr>
+      <w:r>
+        <w:rPr>
+          <w:rFonts w:ascii="Times New Roman" w:hAnsi="Times New Roman" w:cs="Times New Roman"/>
+          <w:sz w:val="24"/>
+          <w:szCs w:val="24"/>
+        </w:rPr>
+        <w:t>Addressing these challenges requires a concerted effort from governments, businesses, and individuals to develop policies, practices, and technologies that promote the responsible and inclusive use of ICT while minimizing its negative impacts.</w:t>
       </w:r>
     </w:p>
     <w:sectPr>
@@ -7795,130 +7967,16 @@
     </w:lvl>
   </w:abstractNum>
   <w:abstractNum w:abstractNumId="1" w15:restartNumberingAfterBreak="0">
-    <w:nsid w:val="1F7B783E"/>
+    <w:nsid w:val="1B872FF7"/>
     <w:multiLevelType w:val="hybridMultilevel"/>
-    <w:tmpl w:val="6A8A97CC"/>
-    <w:lvl w:ilvl="0" w:tplc="F7E83B1E">
-      <w:start w:val="1"/>
-      <w:numFmt w:val="bullet"/>
-      <w:pStyle w:val="Heading2"/>
-      <w:lvlText w:val=""/>
-      <w:lvlJc w:val="left"/>
-      <w:pPr>
-        <w:ind w:left="720" w:hanging="360"/>
-      </w:pPr>
-      <w:rPr>
-        <w:rFonts w:ascii="Symbol" w:hAnsi="Symbol" w:hint="default"/>
-      </w:rPr>
-    </w:lvl>
-    <w:lvl w:ilvl="1" w:tplc="04090003" w:tentative="1">
-      <w:start w:val="1"/>
-      <w:numFmt w:val="bullet"/>
-      <w:lvlText w:val="o"/>
-      <w:lvlJc w:val="left"/>
-      <w:pPr>
-        <w:ind w:left="1440" w:hanging="360"/>
-      </w:pPr>
-      <w:rPr>
-        <w:rFonts w:ascii="Courier New" w:hAnsi="Courier New" w:cs="Courier New" w:hint="default"/>
-      </w:rPr>
-    </w:lvl>
-    <w:lvl w:ilvl="2" w:tplc="04090005" w:tentative="1">
-      <w:start w:val="1"/>
-      <w:numFmt w:val="bullet"/>
-      <w:lvlText w:val=""/>
-      <w:lvlJc w:val="left"/>
-      <w:pPr>
-        <w:ind w:left="2160" w:hanging="360"/>
-      </w:pPr>
-      <w:rPr>
-        <w:rFonts w:ascii="Wingdings" w:hAnsi="Wingdings" w:hint="default"/>
-      </w:rPr>
-    </w:lvl>
-    <w:lvl w:ilvl="3" w:tplc="04090001" w:tentative="1">
-      <w:start w:val="1"/>
-      <w:numFmt w:val="bullet"/>
-      <w:lvlText w:val=""/>
-      <w:lvlJc w:val="left"/>
-      <w:pPr>
-        <w:ind w:left="2880" w:hanging="360"/>
-      </w:pPr>
-      <w:rPr>
-        <w:rFonts w:ascii="Symbol" w:hAnsi="Symbol" w:hint="default"/>
-      </w:rPr>
-    </w:lvl>
-    <w:lvl w:ilvl="4" w:tplc="04090003" w:tentative="1">
-      <w:start w:val="1"/>
-      <w:numFmt w:val="bullet"/>
-      <w:lvlText w:val="o"/>
-      <w:lvlJc w:val="left"/>
-      <w:pPr>
-        <w:ind w:left="3600" w:hanging="360"/>
-      </w:pPr>
-      <w:rPr>
-        <w:rFonts w:ascii="Courier New" w:hAnsi="Courier New" w:cs="Courier New" w:hint="default"/>
-      </w:rPr>
-    </w:lvl>
-    <w:lvl w:ilvl="5" w:tplc="04090005" w:tentative="1">
-      <w:start w:val="1"/>
-      <w:numFmt w:val="bullet"/>
-      <w:lvlText w:val=""/>
-      <w:lvlJc w:val="left"/>
-      <w:pPr>
-        <w:ind w:left="4320" w:hanging="360"/>
-      </w:pPr>
-      <w:rPr>
-        <w:rFonts w:ascii="Wingdings" w:hAnsi="Wingdings" w:hint="default"/>
-      </w:rPr>
-    </w:lvl>
-    <w:lvl w:ilvl="6" w:tplc="04090001" w:tentative="1">
-      <w:start w:val="1"/>
-      <w:numFmt w:val="bullet"/>
-      <w:lvlText w:val=""/>
-      <w:lvlJc w:val="left"/>
-      <w:pPr>
-        <w:ind w:left="5040" w:hanging="360"/>
-      </w:pPr>
-      <w:rPr>
-        <w:rFonts w:ascii="Symbol" w:hAnsi="Symbol" w:hint="default"/>
-      </w:rPr>
-    </w:lvl>
-    <w:lvl w:ilvl="7" w:tplc="04090003" w:tentative="1">
-      <w:start w:val="1"/>
-      <w:numFmt w:val="bullet"/>
-      <w:lvlText w:val="o"/>
-      <w:lvlJc w:val="left"/>
-      <w:pPr>
-        <w:ind w:left="5760" w:hanging="360"/>
-      </w:pPr>
-      <w:rPr>
-        <w:rFonts w:ascii="Courier New" w:hAnsi="Courier New" w:cs="Courier New" w:hint="default"/>
-      </w:rPr>
-    </w:lvl>
-    <w:lvl w:ilvl="8" w:tplc="04090005" w:tentative="1">
-      <w:start w:val="1"/>
-      <w:numFmt w:val="bullet"/>
-      <w:lvlText w:val=""/>
-      <w:lvlJc w:val="left"/>
-      <w:pPr>
-        <w:ind w:left="6480" w:hanging="360"/>
-      </w:pPr>
-      <w:rPr>
-        <w:rFonts w:ascii="Wingdings" w:hAnsi="Wingdings" w:hint="default"/>
-      </w:rPr>
-    </w:lvl>
-  </w:abstractNum>
-  <w:abstractNum w:abstractNumId="2" w15:restartNumberingAfterBreak="0">
-    <w:nsid w:val="2FA9299D"/>
-    <w:multiLevelType w:val="hybridMultilevel"/>
-    <w:tmpl w:val="A43E5A54"/>
-    <w:lvl w:ilvl="0" w:tplc="DFFC89FA">
+    <w:tmpl w:val="C4F8F24A"/>
+    <w:lvl w:ilvl="0" w:tplc="0BC8790C">
       <w:start w:val="1"/>
       <w:numFmt w:val="bullet"/>
       <w:lvlText w:val=""/>
       <w:lvlJc w:val="left"/>
       <w:pPr>
-        <w:ind w:left="1440" w:hanging="360"/>
+        <w:ind w:left="1080" w:hanging="360"/>
       </w:pPr>
       <w:rPr>
         <w:rFonts w:ascii="Wingdings" w:hAnsi="Wingdings" w:hint="default"/>
@@ -7931,7 +7989,7 @@
       <w:lvlText w:val="o"/>
       <w:lvlJc w:val="left"/>
       <w:pPr>
-        <w:ind w:left="2160" w:hanging="360"/>
+        <w:ind w:left="1800" w:hanging="360"/>
       </w:pPr>
       <w:rPr>
         <w:rFonts w:ascii="Courier New" w:hAnsi="Courier New" w:cs="Courier New" w:hint="default"/>
@@ -7943,7 +8001,7 @@
       <w:lvlText w:val=""/>
       <w:lvlJc w:val="left"/>
       <w:pPr>
-        <w:ind w:left="2880" w:hanging="360"/>
+        <w:ind w:left="2520" w:hanging="360"/>
       </w:pPr>
       <w:rPr>
         <w:rFonts w:ascii="Wingdings" w:hAnsi="Wingdings" w:hint="default"/>
@@ -7955,7 +8013,7 @@
       <w:lvlText w:val=""/>
       <w:lvlJc w:val="left"/>
       <w:pPr>
-        <w:ind w:left="3600" w:hanging="360"/>
+        <w:ind w:left="3240" w:hanging="360"/>
       </w:pPr>
       <w:rPr>
         <w:rFonts w:ascii="Symbol" w:hAnsi="Symbol" w:hint="default"/>
@@ -7967,7 +8025,7 @@
       <w:lvlText w:val="o"/>
       <w:lvlJc w:val="left"/>
       <w:pPr>
-        <w:ind w:left="4320" w:hanging="360"/>
+        <w:ind w:left="3960" w:hanging="360"/>
       </w:pPr>
       <w:rPr>
         <w:rFonts w:ascii="Courier New" w:hAnsi="Courier New" w:cs="Courier New" w:hint="default"/>
@@ -7979,7 +8037,7 @@
       <w:lvlText w:val=""/>
       <w:lvlJc w:val="left"/>
       <w:pPr>
-        <w:ind w:left="5040" w:hanging="360"/>
+        <w:ind w:left="4680" w:hanging="360"/>
       </w:pPr>
       <w:rPr>
         <w:rFonts w:ascii="Wingdings" w:hAnsi="Wingdings" w:hint="default"/>
@@ -7991,7 +8049,7 @@
       <w:lvlText w:val=""/>
       <w:lvlJc w:val="left"/>
       <w:pPr>
-        <w:ind w:left="5760" w:hanging="360"/>
+        <w:ind w:left="5400" w:hanging="360"/>
       </w:pPr>
       <w:rPr>
         <w:rFonts w:ascii="Symbol" w:hAnsi="Symbol" w:hint="default"/>
@@ -8003,7 +8061,7 @@
       <w:lvlText w:val="o"/>
       <w:lvlJc w:val="left"/>
       <w:pPr>
-        <w:ind w:left="6480" w:hanging="360"/>
+        <w:ind w:left="6120" w:hanging="360"/>
       </w:pPr>
       <w:rPr>
         <w:rFonts w:ascii="Courier New" w:hAnsi="Courier New" w:cs="Courier New" w:hint="default"/>
@@ -8015,7 +8073,122 @@
       <w:lvlText w:val=""/>
       <w:lvlJc w:val="left"/>
       <w:pPr>
-        <w:ind w:left="7200" w:hanging="360"/>
+        <w:ind w:left="6840" w:hanging="360"/>
+      </w:pPr>
+      <w:rPr>
+        <w:rFonts w:ascii="Wingdings" w:hAnsi="Wingdings" w:hint="default"/>
+      </w:rPr>
+    </w:lvl>
+  </w:abstractNum>
+  <w:abstractNum w:abstractNumId="2" w15:restartNumberingAfterBreak="0">
+    <w:nsid w:val="1F7B783E"/>
+    <w:multiLevelType w:val="hybridMultilevel"/>
+    <w:tmpl w:val="4EBCEDE2"/>
+    <w:lvl w:ilvl="0" w:tplc="ADE4779C">
+      <w:start w:val="1"/>
+      <w:numFmt w:val="bullet"/>
+      <w:pStyle w:val="Heading2"/>
+      <w:lvlText w:val=""/>
+      <w:lvlJc w:val="left"/>
+      <w:pPr>
+        <w:ind w:left="720" w:hanging="360"/>
+      </w:pPr>
+      <w:rPr>
+        <w:rFonts w:ascii="Symbol" w:hAnsi="Symbol" w:hint="default"/>
+        <w:color w:val="FF0000"/>
+      </w:rPr>
+    </w:lvl>
+    <w:lvl w:ilvl="1" w:tplc="04090003" w:tentative="1">
+      <w:start w:val="1"/>
+      <w:numFmt w:val="bullet"/>
+      <w:lvlText w:val="o"/>
+      <w:lvlJc w:val="left"/>
+      <w:pPr>
+        <w:ind w:left="1440" w:hanging="360"/>
+      </w:pPr>
+      <w:rPr>
+        <w:rFonts w:ascii="Courier New" w:hAnsi="Courier New" w:cs="Courier New" w:hint="default"/>
+      </w:rPr>
+    </w:lvl>
+    <w:lvl w:ilvl="2" w:tplc="04090005" w:tentative="1">
+      <w:start w:val="1"/>
+      <w:numFmt w:val="bullet"/>
+      <w:lvlText w:val=""/>
+      <w:lvlJc w:val="left"/>
+      <w:pPr>
+        <w:ind w:left="2160" w:hanging="360"/>
+      </w:pPr>
+      <w:rPr>
+        <w:rFonts w:ascii="Wingdings" w:hAnsi="Wingdings" w:hint="default"/>
+      </w:rPr>
+    </w:lvl>
+    <w:lvl w:ilvl="3" w:tplc="04090001" w:tentative="1">
+      <w:start w:val="1"/>
+      <w:numFmt w:val="bullet"/>
+      <w:lvlText w:val=""/>
+      <w:lvlJc w:val="left"/>
+      <w:pPr>
+        <w:ind w:left="2880" w:hanging="360"/>
+      </w:pPr>
+      <w:rPr>
+        <w:rFonts w:ascii="Symbol" w:hAnsi="Symbol" w:hint="default"/>
+      </w:rPr>
+    </w:lvl>
+    <w:lvl w:ilvl="4" w:tplc="04090003" w:tentative="1">
+      <w:start w:val="1"/>
+      <w:numFmt w:val="bullet"/>
+      <w:lvlText w:val="o"/>
+      <w:lvlJc w:val="left"/>
+      <w:pPr>
+        <w:ind w:left="3600" w:hanging="360"/>
+      </w:pPr>
+      <w:rPr>
+        <w:rFonts w:ascii="Courier New" w:hAnsi="Courier New" w:cs="Courier New" w:hint="default"/>
+      </w:rPr>
+    </w:lvl>
+    <w:lvl w:ilvl="5" w:tplc="04090005" w:tentative="1">
+      <w:start w:val="1"/>
+      <w:numFmt w:val="bullet"/>
+      <w:lvlText w:val=""/>
+      <w:lvlJc w:val="left"/>
+      <w:pPr>
+        <w:ind w:left="4320" w:hanging="360"/>
+      </w:pPr>
+      <w:rPr>
+        <w:rFonts w:ascii="Wingdings" w:hAnsi="Wingdings" w:hint="default"/>
+      </w:rPr>
+    </w:lvl>
+    <w:lvl w:ilvl="6" w:tplc="04090001" w:tentative="1">
+      <w:start w:val="1"/>
+      <w:numFmt w:val="bullet"/>
+      <w:lvlText w:val=""/>
+      <w:lvlJc w:val="left"/>
+      <w:pPr>
+        <w:ind w:left="5040" w:hanging="360"/>
+      </w:pPr>
+      <w:rPr>
+        <w:rFonts w:ascii="Symbol" w:hAnsi="Symbol" w:hint="default"/>
+      </w:rPr>
+    </w:lvl>
+    <w:lvl w:ilvl="7" w:tplc="04090003" w:tentative="1">
+      <w:start w:val="1"/>
+      <w:numFmt w:val="bullet"/>
+      <w:lvlText w:val="o"/>
+      <w:lvlJc w:val="left"/>
+      <w:pPr>
+        <w:ind w:left="5760" w:hanging="360"/>
+      </w:pPr>
+      <w:rPr>
+        <w:rFonts w:ascii="Courier New" w:hAnsi="Courier New" w:cs="Courier New" w:hint="default"/>
+      </w:rPr>
+    </w:lvl>
+    <w:lvl w:ilvl="8" w:tplc="04090005" w:tentative="1">
+      <w:start w:val="1"/>
+      <w:numFmt w:val="bullet"/>
+      <w:lvlText w:val=""/>
+      <w:lvlJc w:val="left"/>
+      <w:pPr>
+        <w:ind w:left="6480" w:hanging="360"/>
       </w:pPr>
       <w:rPr>
         <w:rFonts w:ascii="Wingdings" w:hAnsi="Wingdings" w:hint="default"/>
@@ -8023,6 +8196,120 @@
     </w:lvl>
   </w:abstractNum>
   <w:abstractNum w:abstractNumId="3" w15:restartNumberingAfterBreak="0">
+    <w:nsid w:val="2FA9299D"/>
+    <w:multiLevelType w:val="hybridMultilevel"/>
+    <w:tmpl w:val="A43E5A54"/>
+    <w:lvl w:ilvl="0" w:tplc="DFFC89FA">
+      <w:start w:val="1"/>
+      <w:numFmt w:val="bullet"/>
+      <w:lvlText w:val=""/>
+      <w:lvlJc w:val="left"/>
+      <w:pPr>
+        <w:ind w:left="1440" w:hanging="360"/>
+      </w:pPr>
+      <w:rPr>
+        <w:rFonts w:ascii="Wingdings" w:hAnsi="Wingdings" w:hint="default"/>
+        <w:color w:val="0070C0"/>
+      </w:rPr>
+    </w:lvl>
+    <w:lvl w:ilvl="1" w:tplc="04090003" w:tentative="1">
+      <w:start w:val="1"/>
+      <w:numFmt w:val="bullet"/>
+      <w:lvlText w:val="o"/>
+      <w:lvlJc w:val="left"/>
+      <w:pPr>
+        <w:ind w:left="2160" w:hanging="360"/>
+      </w:pPr>
+      <w:rPr>
+        <w:rFonts w:ascii="Courier New" w:hAnsi="Courier New" w:cs="Courier New" w:hint="default"/>
+      </w:rPr>
+    </w:lvl>
+    <w:lvl w:ilvl="2" w:tplc="04090005" w:tentative="1">
+      <w:start w:val="1"/>
+      <w:numFmt w:val="bullet"/>
+      <w:lvlText w:val=""/>
+      <w:lvlJc w:val="left"/>
+      <w:pPr>
+        <w:ind w:left="2880" w:hanging="360"/>
+      </w:pPr>
+      <w:rPr>
+        <w:rFonts w:ascii="Wingdings" w:hAnsi="Wingdings" w:hint="default"/>
+      </w:rPr>
+    </w:lvl>
+    <w:lvl w:ilvl="3" w:tplc="04090001" w:tentative="1">
+      <w:start w:val="1"/>
+      <w:numFmt w:val="bullet"/>
+      <w:lvlText w:val=""/>
+      <w:lvlJc w:val="left"/>
+      <w:pPr>
+        <w:ind w:left="3600" w:hanging="360"/>
+      </w:pPr>
+      <w:rPr>
+        <w:rFonts w:ascii="Symbol" w:hAnsi="Symbol" w:hint="default"/>
+      </w:rPr>
+    </w:lvl>
+    <w:lvl w:ilvl="4" w:tplc="04090003" w:tentative="1">
+      <w:start w:val="1"/>
+      <w:numFmt w:val="bullet"/>
+      <w:lvlText w:val="o"/>
+      <w:lvlJc w:val="left"/>
+      <w:pPr>
+        <w:ind w:left="4320" w:hanging="360"/>
+      </w:pPr>
+      <w:rPr>
+        <w:rFonts w:ascii="Courier New" w:hAnsi="Courier New" w:cs="Courier New" w:hint="default"/>
+      </w:rPr>
+    </w:lvl>
+    <w:lvl w:ilvl="5" w:tplc="04090005" w:tentative="1">
+      <w:start w:val="1"/>
+      <w:numFmt w:val="bullet"/>
+      <w:lvlText w:val=""/>
+      <w:lvlJc w:val="left"/>
+      <w:pPr>
+        <w:ind w:left="5040" w:hanging="360"/>
+      </w:pPr>
+      <w:rPr>
+        <w:rFonts w:ascii="Wingdings" w:hAnsi="Wingdings" w:hint="default"/>
+      </w:rPr>
+    </w:lvl>
+    <w:lvl w:ilvl="6" w:tplc="04090001" w:tentative="1">
+      <w:start w:val="1"/>
+      <w:numFmt w:val="bullet"/>
+      <w:lvlText w:val=""/>
+      <w:lvlJc w:val="left"/>
+      <w:pPr>
+        <w:ind w:left="5760" w:hanging="360"/>
+      </w:pPr>
+      <w:rPr>
+        <w:rFonts w:ascii="Symbol" w:hAnsi="Symbol" w:hint="default"/>
+      </w:rPr>
+    </w:lvl>
+    <w:lvl w:ilvl="7" w:tplc="04090003" w:tentative="1">
+      <w:start w:val="1"/>
+      <w:numFmt w:val="bullet"/>
+      <w:lvlText w:val="o"/>
+      <w:lvlJc w:val="left"/>
+      <w:pPr>
+        <w:ind w:left="6480" w:hanging="360"/>
+      </w:pPr>
+      <w:rPr>
+        <w:rFonts w:ascii="Courier New" w:hAnsi="Courier New" w:cs="Courier New" w:hint="default"/>
+      </w:rPr>
+    </w:lvl>
+    <w:lvl w:ilvl="8" w:tplc="04090005" w:tentative="1">
+      <w:start w:val="1"/>
+      <w:numFmt w:val="bullet"/>
+      <w:lvlText w:val=""/>
+      <w:lvlJc w:val="left"/>
+      <w:pPr>
+        <w:ind w:left="7200" w:hanging="360"/>
+      </w:pPr>
+      <w:rPr>
+        <w:rFonts w:ascii="Wingdings" w:hAnsi="Wingdings" w:hint="default"/>
+      </w:rPr>
+    </w:lvl>
+  </w:abstractNum>
+  <w:abstractNum w:abstractNumId="4" w15:restartNumberingAfterBreak="0">
     <w:nsid w:val="319B4A9F"/>
     <w:multiLevelType w:val="hybridMultilevel"/>
     <w:tmpl w:val="EBF2378C"/>
@@ -8136,7 +8423,7 @@
       </w:rPr>
     </w:lvl>
   </w:abstractNum>
-  <w:abstractNum w:abstractNumId="4" w15:restartNumberingAfterBreak="0">
+  <w:abstractNum w:abstractNumId="5" w15:restartNumberingAfterBreak="0">
     <w:nsid w:val="334C2549"/>
     <w:multiLevelType w:val="hybridMultilevel"/>
     <w:tmpl w:val="86E0E178"/>
@@ -8251,7 +8538,7 @@
       </w:rPr>
     </w:lvl>
   </w:abstractNum>
-  <w:abstractNum w:abstractNumId="5" w15:restartNumberingAfterBreak="0">
+  <w:abstractNum w:abstractNumId="6" w15:restartNumberingAfterBreak="0">
     <w:nsid w:val="3BA207FC"/>
     <w:multiLevelType w:val="hybridMultilevel"/>
     <w:tmpl w:val="150A7CD6"/>
@@ -8365,7 +8652,7 @@
       </w:rPr>
     </w:lvl>
   </w:abstractNum>
-  <w:abstractNum w:abstractNumId="6" w15:restartNumberingAfterBreak="0">
+  <w:abstractNum w:abstractNumId="7" w15:restartNumberingAfterBreak="0">
     <w:nsid w:val="525302EA"/>
     <w:multiLevelType w:val="hybridMultilevel"/>
     <w:tmpl w:val="14C0538C"/>
@@ -8479,7 +8766,7 @@
       </w:rPr>
     </w:lvl>
   </w:abstractNum>
-  <w:abstractNum w:abstractNumId="7" w15:restartNumberingAfterBreak="0">
+  <w:abstractNum w:abstractNumId="8" w15:restartNumberingAfterBreak="0">
     <w:nsid w:val="640722B9"/>
     <w:multiLevelType w:val="hybridMultilevel"/>
     <w:tmpl w:val="875C6210"/>
@@ -8592,7 +8879,7 @@
       </w:rPr>
     </w:lvl>
   </w:abstractNum>
-  <w:abstractNum w:abstractNumId="8" w15:restartNumberingAfterBreak="0">
+  <w:abstractNum w:abstractNumId="9" w15:restartNumberingAfterBreak="0">
     <w:nsid w:val="69CF72F0"/>
     <w:multiLevelType w:val="hybridMultilevel"/>
     <w:tmpl w:val="C06C9B40"/>
@@ -8706,7 +8993,7 @@
       </w:rPr>
     </w:lvl>
   </w:abstractNum>
-  <w:abstractNum w:abstractNumId="9" w15:restartNumberingAfterBreak="0">
+  <w:abstractNum w:abstractNumId="10" w15:restartNumberingAfterBreak="0">
     <w:nsid w:val="742033FD"/>
     <w:multiLevelType w:val="hybridMultilevel"/>
     <w:tmpl w:val="44C47AC8"/>
@@ -8821,33 +9108,36 @@
     </w:lvl>
   </w:abstractNum>
   <w:num w:numId="1">
-    <w:abstractNumId w:val="7"/>
+    <w:abstractNumId w:val="8"/>
   </w:num>
   <w:num w:numId="2">
     <w:abstractNumId w:val="0"/>
   </w:num>
   <w:num w:numId="3">
+    <w:abstractNumId w:val="5"/>
+  </w:num>
+  <w:num w:numId="4">
+    <w:abstractNumId w:val="6"/>
+  </w:num>
+  <w:num w:numId="5">
+    <w:abstractNumId w:val="7"/>
+  </w:num>
+  <w:num w:numId="6">
+    <w:abstractNumId w:val="10"/>
+  </w:num>
+  <w:num w:numId="7">
+    <w:abstractNumId w:val="3"/>
+  </w:num>
+  <w:num w:numId="8">
+    <w:abstractNumId w:val="9"/>
+  </w:num>
+  <w:num w:numId="9">
     <w:abstractNumId w:val="4"/>
   </w:num>
-  <w:num w:numId="4">
-    <w:abstractNumId w:val="5"/>
-  </w:num>
-  <w:num w:numId="5">
-    <w:abstractNumId w:val="6"/>
-  </w:num>
-  <w:num w:numId="6">
-    <w:abstractNumId w:val="9"/>
-  </w:num>
-  <w:num w:numId="7">
+  <w:num w:numId="10">
     <w:abstractNumId w:val="2"/>
   </w:num>
-  <w:num w:numId="8">
-    <w:abstractNumId w:val="8"/>
-  </w:num>
-  <w:num w:numId="9">
-    <w:abstractNumId w:val="3"/>
-  </w:num>
-  <w:num w:numId="10">
+  <w:num w:numId="11">
     <w:abstractNumId w:val="1"/>
   </w:num>
   <w:numIdMacAtCleanup w:val="10"/>
@@ -9261,7 +9551,7 @@
     <w:link w:val="Heading1Char"/>
     <w:uiPriority w:val="9"/>
     <w:qFormat/>
-    <w:rsid w:val="007E71C7"/>
+    <w:rsid w:val="009507DF"/>
     <w:pPr>
       <w:keepNext/>
       <w:keepLines/>
@@ -9269,8 +9559,9 @@
       <w:outlineLvl w:val="0"/>
     </w:pPr>
     <w:rPr>
-      <w:rFonts w:asciiTheme="majorHAnsi" w:eastAsiaTheme="majorEastAsia" w:hAnsiTheme="majorHAnsi" w:cstheme="majorBidi"/>
-      <w:color w:val="365F91" w:themeColor="accent1" w:themeShade="BF"/>
+      <w:rFonts w:ascii="Times New Roman" w:eastAsiaTheme="majorEastAsia" w:hAnsi="Times New Roman" w:cstheme="majorBidi"/>
+      <w:b/>
+      <w:color w:val="000000" w:themeColor="text1"/>
       <w:sz w:val="32"/>
       <w:szCs w:val="32"/>
     </w:rPr>
@@ -9306,7 +9597,6 @@
   <w:style w:type="character" w:default="1" w:styleId="DefaultParagraphFont">
     <w:name w:val="Default Paragraph Font"/>
     <w:uiPriority w:val="1"/>
-    <w:semiHidden/>
     <w:unhideWhenUsed/>
   </w:style>
   <w:style w:type="table" w:default="1" w:styleId="TableNormal">
@@ -9498,10 +9788,11 @@
     <w:basedOn w:val="DefaultParagraphFont"/>
     <w:link w:val="Heading1"/>
     <w:uiPriority w:val="9"/>
-    <w:rsid w:val="007E71C7"/>
+    <w:rsid w:val="009507DF"/>
     <w:rPr>
-      <w:rFonts w:asciiTheme="majorHAnsi" w:eastAsiaTheme="majorEastAsia" w:hAnsiTheme="majorHAnsi" w:cstheme="majorBidi"/>
-      <w:color w:val="365F91" w:themeColor="accent1" w:themeShade="BF"/>
+      <w:rFonts w:ascii="Times New Roman" w:eastAsiaTheme="majorEastAsia" w:hAnsi="Times New Roman" w:cstheme="majorBidi"/>
+      <w:b/>
+      <w:color w:val="000000" w:themeColor="text1"/>
       <w:sz w:val="32"/>
       <w:szCs w:val="32"/>
     </w:rPr>

</xml_diff>